<commit_message>
write prd about message center
</commit_message>
<xml_diff>
--- a/OBD/OBD需求文件.docx
+++ b/OBD/OBD需求文件.docx
@@ -2592,7 +2592,7 @@
                     <pic:cNvPicPr/>
                   </pic:nvPicPr>
                   <pic:blipFill>
-                    <a:blip r:embed="rId6">
+                    <a:blip r:embed="rId8">
                       <a:extLst>
                         <a:ext uri="{28A0092B-C50C-407E-A947-70E740481C1C}">
                           <a14:useLocalDpi xmlns:a14="http://schemas.microsoft.com/office/drawing/2010/main" val="0"/>
@@ -4419,7 +4419,7 @@
                     <pic:cNvPicPr/>
                   </pic:nvPicPr>
                   <pic:blipFill>
-                    <a:blip r:embed="rId7">
+                    <a:blip r:embed="rId9">
                       <a:extLst>
                         <a:ext uri="{28A0092B-C50C-407E-A947-70E740481C1C}">
                           <a14:useLocalDpi xmlns:a14="http://schemas.microsoft.com/office/drawing/2010/main" val="0"/>
@@ -4502,7 +4502,7 @@
                     <pic:cNvPicPr/>
                   </pic:nvPicPr>
                   <pic:blipFill>
-                    <a:blip r:embed="rId8">
+                    <a:blip r:embed="rId10">
                       <a:extLst>
                         <a:ext uri="{28A0092B-C50C-407E-A947-70E740481C1C}">
                           <a14:useLocalDpi xmlns:a14="http://schemas.microsoft.com/office/drawing/2010/main" val="0"/>
@@ -4813,9 +4813,6 @@
     <w:p>
       <w:pPr>
         <w:ind w:firstLine="420"/>
-        <w:rPr>
-          <w:rFonts w:hint="eastAsia"/>
-        </w:rPr>
       </w:pPr>
       <w:r>
         <w:rPr>
@@ -5002,8 +4999,8 @@
       <w:pPr>
         <w:pStyle w:val="3"/>
         <w:numPr>
-          <w:ilvl w:val="2"/>
-          <w:numId w:val="20"/>
+          <w:ilvl w:val="0"/>
+          <w:numId w:val="32"/>
         </w:numPr>
         <w:spacing w:before="0" w:beforeAutospacing="0"/>
       </w:pPr>
@@ -5057,9 +5054,6 @@
           <w:p>
             <w:pPr>
               <w:cnfStyle w:val="100000000000" w:firstRow="1" w:lastRow="0" w:firstColumn="0" w:lastColumn="0" w:oddVBand="0" w:evenVBand="0" w:oddHBand="0" w:evenHBand="0" w:firstRowFirstColumn="0" w:firstRowLastColumn="0" w:lastRowFirstColumn="0" w:lastRowLastColumn="0"/>
-              <w:rPr>
-                <w:rFonts w:hint="eastAsia"/>
-              </w:rPr>
             </w:pPr>
             <w:r>
               <w:rPr>
@@ -5101,9 +5095,6 @@
           <w:p>
             <w:pPr>
               <w:cnfStyle w:val="000000100000" w:firstRow="0" w:lastRow="0" w:firstColumn="0" w:lastColumn="0" w:oddVBand="0" w:evenVBand="0" w:oddHBand="1" w:evenHBand="0" w:firstRowFirstColumn="0" w:firstRowLastColumn="0" w:lastRowFirstColumn="0" w:lastRowLastColumn="0"/>
-              <w:rPr>
-                <w:rFonts w:hint="eastAsia"/>
-              </w:rPr>
             </w:pPr>
             <w:r>
               <w:rPr>
@@ -5239,27 +5230,22 @@
           <w:p>
             <w:pPr>
               <w:cnfStyle w:val="000000000000" w:firstRow="0" w:lastRow="0" w:firstColumn="0" w:lastColumn="0" w:oddVBand="0" w:evenVBand="0" w:oddHBand="0" w:evenHBand="0" w:firstRowFirstColumn="0" w:firstRowLastColumn="0" w:lastRowFirstColumn="0" w:lastRowLastColumn="0"/>
+            </w:pPr>
+            <w:r>
               <w:rPr>
                 <w:rFonts w:hint="eastAsia"/>
               </w:rPr>
-            </w:pPr>
+              <w:t>OBD</w:t>
+            </w:r>
             <w:r>
               <w:rPr>
                 <w:rFonts w:hint="eastAsia"/>
               </w:rPr>
-              <w:t>OBD</w:t>
-            </w:r>
-            <w:r>
-              <w:rPr>
-                <w:rFonts w:hint="eastAsia"/>
-              </w:rPr>
               <w:t>设备</w:t>
             </w:r>
             <w:r>
               <w:t>信息</w:t>
             </w:r>
-            <w:bookmarkStart w:id="124" w:name="_GoBack"/>
-            <w:bookmarkEnd w:id="124"/>
           </w:p>
         </w:tc>
       </w:tr>
@@ -5303,9 +5289,6 @@
           <w:p>
             <w:pPr>
               <w:cnfStyle w:val="000000100000" w:firstRow="0" w:lastRow="0" w:firstColumn="0" w:lastColumn="0" w:oddVBand="0" w:evenVBand="0" w:oddHBand="1" w:evenHBand="0" w:firstRowFirstColumn="0" w:firstRowLastColumn="0" w:lastRowFirstColumn="0" w:lastRowLastColumn="0"/>
-              <w:rPr>
-                <w:rFonts w:hint="eastAsia"/>
-              </w:rPr>
             </w:pPr>
             <w:r>
               <w:rPr>
@@ -5353,18 +5336,18 @@
       <w:pPr>
         <w:pStyle w:val="3"/>
         <w:numPr>
-          <w:ilvl w:val="2"/>
-          <w:numId w:val="20"/>
+          <w:ilvl w:val="0"/>
+          <w:numId w:val="32"/>
         </w:numPr>
       </w:pPr>
-      <w:bookmarkStart w:id="125" w:name="_Toc530345098"/>
+      <w:bookmarkStart w:id="124" w:name="_Toc530345098"/>
       <w:r>
         <w:rPr>
           <w:rFonts w:hint="eastAsia"/>
         </w:rPr>
         <w:t>用例原型</w:t>
       </w:r>
-      <w:bookmarkEnd w:id="125"/>
+      <w:bookmarkEnd w:id="124"/>
     </w:p>
     <w:p>
       <w:pPr>
@@ -5389,10 +5372,10 @@
         </w:rPr>
         <w:lastRenderedPageBreak/>
         <w:drawing>
-          <wp:inline distT="0" distB="0" distL="0" distR="0" wp14:anchorId="37429686" wp14:editId="1095700B">
-            <wp:extent cx="4515485" cy="8863330"/>
-            <wp:effectExtent l="0" t="0" r="0" b="0"/>
-            <wp:docPr id="3" name="图片 3"/>
+          <wp:inline distT="0" distB="0" distL="0" distR="0">
+            <wp:extent cx="5274310" cy="2675890"/>
+            <wp:effectExtent l="0" t="0" r="2540" b="0"/>
+            <wp:docPr id="9" name="图片 9"/>
             <wp:cNvGraphicFramePr>
               <a:graphicFrameLocks xmlns:a="http://schemas.openxmlformats.org/drawingml/2006/main" noChangeAspect="1"/>
             </wp:cNvGraphicFramePr>
@@ -5400,11 +5383,11 @@
               <a:graphicData uri="http://schemas.openxmlformats.org/drawingml/2006/picture">
                 <pic:pic xmlns:pic="http://schemas.openxmlformats.org/drawingml/2006/picture">
                   <pic:nvPicPr>
-                    <pic:cNvPr id="3" name="我的原型设计.png"/>
+                    <pic:cNvPr id="9" name="消息中心流程图.png"/>
                     <pic:cNvPicPr/>
                   </pic:nvPicPr>
                   <pic:blipFill>
-                    <a:blip r:embed="rId9" cstate="print">
+                    <a:blip r:embed="rId11" cstate="print">
                       <a:extLst>
                         <a:ext uri="{28A0092B-C50C-407E-A947-70E740481C1C}">
                           <a14:useLocalDpi xmlns:a14="http://schemas.microsoft.com/office/drawing/2010/main" val="0"/>
@@ -5418,7 +5401,7 @@
                   <pic:spPr>
                     <a:xfrm>
                       <a:off x="0" y="0"/>
-                      <a:ext cx="4515485" cy="8863330"/>
+                      <a:ext cx="5274310" cy="2675890"/>
                     </a:xfrm>
                     <a:prstGeom prst="rect">
                       <a:avLst/>
@@ -5429,6 +5412,2367 @@
             </a:graphic>
           </wp:inline>
         </w:drawing>
+      </w:r>
+    </w:p>
+    <w:p>
+      <w:pPr>
+        <w:pStyle w:val="3"/>
+        <w:numPr>
+          <w:ilvl w:val="2"/>
+          <w:numId w:val="20"/>
+        </w:numPr>
+      </w:pPr>
+      <w:r>
+        <w:rPr>
+          <w:rFonts w:hint="eastAsia"/>
+        </w:rPr>
+        <w:t>设备</w:t>
+      </w:r>
+      <w:r>
+        <w:t>列表</w:t>
+      </w:r>
+    </w:p>
+    <w:p>
+      <w:pPr>
+        <w:ind w:firstLine="420"/>
+      </w:pPr>
+      <w:r>
+        <w:rPr>
+          <w:rFonts w:hint="eastAsia"/>
+        </w:rPr>
+        <w:t>消息</w:t>
+      </w:r>
+      <w:r>
+        <w:t>中心每一个子页面都会有一个</w:t>
+      </w:r>
+      <w:r>
+        <w:t>“</w:t>
+      </w:r>
+      <w:r>
+        <w:rPr>
+          <w:rFonts w:hint="eastAsia"/>
+        </w:rPr>
+        <w:t>设备</w:t>
+      </w:r>
+      <w:r>
+        <w:t>列表</w:t>
+      </w:r>
+      <w:r>
+        <w:t>”</w:t>
+      </w:r>
+      <w:r>
+        <w:rPr>
+          <w:rFonts w:hint="eastAsia"/>
+        </w:rPr>
+        <w:t>选项卡</w:t>
+      </w:r>
+      <w:r>
+        <w:t>，位于页面右侧</w:t>
+      </w:r>
+      <w:r>
+        <w:rPr>
+          <w:rFonts w:hint="eastAsia"/>
+        </w:rPr>
+        <w:t>。</w:t>
+      </w:r>
+      <w:r>
+        <w:t>用户</w:t>
+      </w:r>
+      <w:r>
+        <w:rPr>
+          <w:rFonts w:hint="eastAsia"/>
+        </w:rPr>
+        <w:t>可以</w:t>
+      </w:r>
+      <w:r>
+        <w:t>选择</w:t>
+      </w:r>
+      <w:r>
+        <w:rPr>
+          <w:rFonts w:hint="eastAsia"/>
+        </w:rPr>
+        <w:t>要</w:t>
+      </w:r>
+      <w:r>
+        <w:t>查看的设备</w:t>
+      </w:r>
+      <w:r>
+        <w:rPr>
+          <w:rFonts w:hint="eastAsia"/>
+        </w:rPr>
+        <w:t>，</w:t>
+      </w:r>
+      <w:r>
+        <w:t>选中后，会显示相应的数据。</w:t>
+      </w:r>
+    </w:p>
+    <w:tbl>
+      <w:tblPr>
+        <w:tblW w:w="0" w:type="auto"/>
+        <w:tblBorders>
+          <w:top w:val="single" w:sz="4" w:space="0" w:color="auto"/>
+          <w:left w:val="single" w:sz="4" w:space="0" w:color="auto"/>
+          <w:bottom w:val="single" w:sz="4" w:space="0" w:color="auto"/>
+          <w:right w:val="single" w:sz="4" w:space="0" w:color="auto"/>
+          <w:insideH w:val="single" w:sz="4" w:space="0" w:color="auto"/>
+          <w:insideV w:val="single" w:sz="4" w:space="0" w:color="auto"/>
+        </w:tblBorders>
+        <w:tblLook w:val="0000" w:firstRow="0" w:lastRow="0" w:firstColumn="0" w:lastColumn="0" w:noHBand="0" w:noVBand="0"/>
+      </w:tblPr>
+      <w:tblGrid>
+        <w:gridCol w:w="1399"/>
+        <w:gridCol w:w="6897"/>
+      </w:tblGrid>
+      <w:tr>
+        <w:tblPrEx>
+          <w:tblCellMar>
+            <w:top w:w="0" w:type="dxa"/>
+            <w:bottom w:w="0" w:type="dxa"/>
+          </w:tblCellMar>
+        </w:tblPrEx>
+        <w:tc>
+          <w:tcPr>
+            <w:tcW w:w="1539" w:type="dxa"/>
+            <w:tcBorders>
+              <w:top w:val="single" w:sz="4" w:space="0" w:color="auto"/>
+              <w:left w:val="single" w:sz="4" w:space="0" w:color="auto"/>
+              <w:bottom w:val="single" w:sz="4" w:space="0" w:color="auto"/>
+              <w:right w:val="single" w:sz="4" w:space="0" w:color="auto"/>
+            </w:tcBorders>
+            <w:shd w:val="clear" w:color="auto" w:fill="D9D9D9"/>
+            <w:vAlign w:val="center"/>
+          </w:tcPr>
+          <w:p>
+            <w:pPr>
+              <w:rPr>
+                <w:rFonts w:ascii="Arial" w:hAnsi="Arial" w:cs="Arial"/>
+                <w:sz w:val="18"/>
+              </w:rPr>
+            </w:pPr>
+            <w:r>
+              <w:rPr>
+                <w:rFonts w:ascii="Arial" w:hAnsi="Arial" w:cs="Arial" w:hint="eastAsia"/>
+                <w:sz w:val="18"/>
+              </w:rPr>
+              <w:t>模块描述</w:t>
+            </w:r>
+          </w:p>
+        </w:tc>
+        <w:tc>
+          <w:tcPr>
+            <w:tcW w:w="6983" w:type="dxa"/>
+            <w:tcBorders>
+              <w:top w:val="single" w:sz="4" w:space="0" w:color="auto"/>
+              <w:left w:val="single" w:sz="4" w:space="0" w:color="auto"/>
+              <w:bottom w:val="single" w:sz="4" w:space="0" w:color="auto"/>
+              <w:right w:val="single" w:sz="4" w:space="0" w:color="auto"/>
+            </w:tcBorders>
+            <w:vAlign w:val="center"/>
+          </w:tcPr>
+          <w:p>
+            <w:pPr>
+              <w:rPr>
+                <w:rFonts w:ascii="Arial" w:hAnsi="Arial" w:cs="Arial" w:hint="eastAsia"/>
+                <w:sz w:val="18"/>
+              </w:rPr>
+            </w:pPr>
+            <w:r>
+              <w:rPr>
+                <w:rFonts w:ascii="Arial" w:hAnsi="Arial" w:cs="Arial" w:hint="eastAsia"/>
+                <w:sz w:val="18"/>
+              </w:rPr>
+              <w:t>OBD</w:t>
+            </w:r>
+            <w:r>
+              <w:rPr>
+                <w:rFonts w:ascii="Arial" w:hAnsi="Arial" w:cs="Arial" w:hint="eastAsia"/>
+                <w:sz w:val="18"/>
+              </w:rPr>
+              <w:t>工况</w:t>
+            </w:r>
+            <w:r>
+              <w:rPr>
+                <w:rFonts w:ascii="Arial" w:hAnsi="Arial" w:cs="Arial"/>
+                <w:sz w:val="18"/>
+              </w:rPr>
+              <w:t>报告</w:t>
+            </w:r>
+          </w:p>
+        </w:tc>
+      </w:tr>
+      <w:tr>
+        <w:tblPrEx>
+          <w:tblCellMar>
+            <w:top w:w="0" w:type="dxa"/>
+            <w:bottom w:w="0" w:type="dxa"/>
+          </w:tblCellMar>
+        </w:tblPrEx>
+        <w:tc>
+          <w:tcPr>
+            <w:tcW w:w="1539" w:type="dxa"/>
+            <w:tcBorders>
+              <w:top w:val="single" w:sz="4" w:space="0" w:color="auto"/>
+              <w:left w:val="single" w:sz="4" w:space="0" w:color="auto"/>
+              <w:bottom w:val="single" w:sz="4" w:space="0" w:color="auto"/>
+              <w:right w:val="single" w:sz="4" w:space="0" w:color="auto"/>
+            </w:tcBorders>
+            <w:shd w:val="clear" w:color="auto" w:fill="D9D9D9"/>
+            <w:vAlign w:val="center"/>
+          </w:tcPr>
+          <w:p>
+            <w:pPr>
+              <w:rPr>
+                <w:rFonts w:ascii="Arial" w:hAnsi="Arial" w:cs="Arial"/>
+                <w:sz w:val="18"/>
+              </w:rPr>
+            </w:pPr>
+            <w:r>
+              <w:rPr>
+                <w:rFonts w:ascii="Arial" w:hAnsi="Arial" w:cs="Arial"/>
+                <w:sz w:val="18"/>
+              </w:rPr>
+              <w:t>功能描述</w:t>
+            </w:r>
+          </w:p>
+        </w:tc>
+        <w:tc>
+          <w:tcPr>
+            <w:tcW w:w="6983" w:type="dxa"/>
+            <w:tcBorders>
+              <w:top w:val="single" w:sz="4" w:space="0" w:color="auto"/>
+              <w:left w:val="single" w:sz="4" w:space="0" w:color="auto"/>
+              <w:bottom w:val="single" w:sz="4" w:space="0" w:color="auto"/>
+              <w:right w:val="single" w:sz="4" w:space="0" w:color="auto"/>
+            </w:tcBorders>
+            <w:vAlign w:val="center"/>
+          </w:tcPr>
+          <w:p>
+            <w:pPr>
+              <w:rPr>
+                <w:rFonts w:ascii="Arial" w:hAnsi="Arial" w:cs="Arial" w:hint="eastAsia"/>
+                <w:sz w:val="18"/>
+              </w:rPr>
+            </w:pPr>
+            <w:r>
+              <w:rPr>
+                <w:rFonts w:ascii="Arial" w:hAnsi="Arial" w:cs="Arial" w:hint="eastAsia"/>
+                <w:sz w:val="18"/>
+              </w:rPr>
+              <w:t>显示</w:t>
+            </w:r>
+            <w:r>
+              <w:rPr>
+                <w:rFonts w:ascii="Arial" w:hAnsi="Arial" w:cs="Arial" w:hint="eastAsia"/>
+                <w:sz w:val="18"/>
+              </w:rPr>
+              <w:t>OBD</w:t>
+            </w:r>
+            <w:r>
+              <w:rPr>
+                <w:rFonts w:ascii="Arial" w:hAnsi="Arial" w:cs="Arial" w:hint="eastAsia"/>
+                <w:sz w:val="18"/>
+              </w:rPr>
+              <w:t>最新</w:t>
+            </w:r>
+            <w:r>
+              <w:rPr>
+                <w:rFonts w:ascii="Arial" w:hAnsi="Arial" w:cs="Arial"/>
+                <w:sz w:val="18"/>
+              </w:rPr>
+              <w:t>数据、历史</w:t>
+            </w:r>
+            <w:r>
+              <w:rPr>
+                <w:rFonts w:ascii="Arial" w:hAnsi="Arial" w:cs="Arial" w:hint="eastAsia"/>
+                <w:sz w:val="18"/>
+              </w:rPr>
+              <w:t>状态</w:t>
+            </w:r>
+          </w:p>
+        </w:tc>
+      </w:tr>
+      <w:tr>
+        <w:tblPrEx>
+          <w:tblCellMar>
+            <w:top w:w="0" w:type="dxa"/>
+            <w:bottom w:w="0" w:type="dxa"/>
+          </w:tblCellMar>
+        </w:tblPrEx>
+        <w:tc>
+          <w:tcPr>
+            <w:tcW w:w="1539" w:type="dxa"/>
+            <w:tcBorders>
+              <w:top w:val="single" w:sz="4" w:space="0" w:color="auto"/>
+              <w:left w:val="single" w:sz="4" w:space="0" w:color="auto"/>
+              <w:bottom w:val="single" w:sz="4" w:space="0" w:color="auto"/>
+              <w:right w:val="single" w:sz="4" w:space="0" w:color="auto"/>
+            </w:tcBorders>
+            <w:shd w:val="clear" w:color="auto" w:fill="D9D9D9"/>
+            <w:vAlign w:val="center"/>
+          </w:tcPr>
+          <w:p>
+            <w:pPr>
+              <w:rPr>
+                <w:rFonts w:ascii="Arial" w:hAnsi="Arial" w:cs="Arial"/>
+                <w:sz w:val="18"/>
+              </w:rPr>
+            </w:pPr>
+            <w:r>
+              <w:rPr>
+                <w:rFonts w:ascii="Arial" w:hAnsi="Arial" w:cs="Arial"/>
+                <w:sz w:val="18"/>
+              </w:rPr>
+              <w:t>优先级</w:t>
+            </w:r>
+          </w:p>
+        </w:tc>
+        <w:tc>
+          <w:tcPr>
+            <w:tcW w:w="6983" w:type="dxa"/>
+            <w:tcBorders>
+              <w:top w:val="single" w:sz="4" w:space="0" w:color="auto"/>
+              <w:left w:val="single" w:sz="4" w:space="0" w:color="auto"/>
+              <w:bottom w:val="single" w:sz="4" w:space="0" w:color="auto"/>
+              <w:right w:val="single" w:sz="4" w:space="0" w:color="auto"/>
+            </w:tcBorders>
+            <w:vAlign w:val="center"/>
+          </w:tcPr>
+          <w:p>
+            <w:pPr>
+              <w:rPr>
+                <w:rFonts w:ascii="Arial" w:hAnsi="Arial" w:cs="Arial"/>
+                <w:sz w:val="18"/>
+              </w:rPr>
+            </w:pPr>
+            <w:r>
+              <w:rPr>
+                <w:rFonts w:ascii="Arial" w:hAnsi="Arial" w:cs="Arial" w:hint="eastAsia"/>
+                <w:sz w:val="18"/>
+              </w:rPr>
+              <w:t>中</w:t>
+            </w:r>
+          </w:p>
+        </w:tc>
+      </w:tr>
+      <w:tr>
+        <w:tblPrEx>
+          <w:tblCellMar>
+            <w:top w:w="0" w:type="dxa"/>
+            <w:bottom w:w="0" w:type="dxa"/>
+          </w:tblCellMar>
+        </w:tblPrEx>
+        <w:tc>
+          <w:tcPr>
+            <w:tcW w:w="1539" w:type="dxa"/>
+            <w:tcBorders>
+              <w:top w:val="single" w:sz="4" w:space="0" w:color="auto"/>
+              <w:left w:val="single" w:sz="4" w:space="0" w:color="auto"/>
+              <w:bottom w:val="single" w:sz="4" w:space="0" w:color="auto"/>
+              <w:right w:val="single" w:sz="4" w:space="0" w:color="auto"/>
+            </w:tcBorders>
+            <w:shd w:val="clear" w:color="auto" w:fill="D9D9D9"/>
+            <w:vAlign w:val="center"/>
+          </w:tcPr>
+          <w:p>
+            <w:pPr>
+              <w:rPr>
+                <w:rFonts w:ascii="Arial" w:hAnsi="Arial" w:cs="Arial"/>
+                <w:sz w:val="18"/>
+              </w:rPr>
+            </w:pPr>
+            <w:r>
+              <w:rPr>
+                <w:rFonts w:ascii="Arial" w:hAnsi="Arial" w:cs="Arial"/>
+                <w:sz w:val="18"/>
+              </w:rPr>
+              <w:t>需求描述</w:t>
+            </w:r>
+          </w:p>
+        </w:tc>
+        <w:tc>
+          <w:tcPr>
+            <w:tcW w:w="6983" w:type="dxa"/>
+            <w:tcBorders>
+              <w:top w:val="single" w:sz="4" w:space="0" w:color="auto"/>
+              <w:left w:val="single" w:sz="4" w:space="0" w:color="auto"/>
+              <w:bottom w:val="single" w:sz="4" w:space="0" w:color="auto"/>
+              <w:right w:val="single" w:sz="4" w:space="0" w:color="auto"/>
+            </w:tcBorders>
+            <w:vAlign w:val="center"/>
+          </w:tcPr>
+          <w:p>
+            <w:pPr>
+              <w:rPr>
+                <w:rFonts w:ascii="Arial" w:hAnsi="Arial" w:cs="Arial"/>
+                <w:sz w:val="18"/>
+              </w:rPr>
+            </w:pPr>
+            <w:r>
+              <w:rPr>
+                <w:rFonts w:ascii="Arial" w:hAnsi="Arial" w:cs="Arial"/>
+                <w:noProof/>
+                <w:sz w:val="18"/>
+              </w:rPr>
+              <w:drawing>
+                <wp:inline distT="0" distB="0" distL="0" distR="0" wp14:anchorId="5B5C910A" wp14:editId="09350EF1">
+                  <wp:extent cx="2312670" cy="2988860"/>
+                  <wp:effectExtent l="0" t="0" r="0" b="2540"/>
+                  <wp:docPr id="13" name="图片 13"/>
+                  <wp:cNvGraphicFramePr>
+                    <a:graphicFrameLocks xmlns:a="http://schemas.openxmlformats.org/drawingml/2006/main" noChangeAspect="1"/>
+                  </wp:cNvGraphicFramePr>
+                  <a:graphic xmlns:a="http://schemas.openxmlformats.org/drawingml/2006/main">
+                    <a:graphicData uri="http://schemas.openxmlformats.org/drawingml/2006/picture">
+                      <pic:pic xmlns:pic="http://schemas.openxmlformats.org/drawingml/2006/picture">
+                        <pic:nvPicPr>
+                          <pic:cNvPr id="12" name="obd工况报告.png"/>
+                          <pic:cNvPicPr/>
+                        </pic:nvPicPr>
+                        <pic:blipFill rotWithShape="1">
+                          <a:blip r:embed="rId12">
+                            <a:extLst>
+                              <a:ext uri="{28A0092B-C50C-407E-A947-70E740481C1C}">
+                                <a14:useLocalDpi xmlns:a14="http://schemas.microsoft.com/office/drawing/2010/main" val="0"/>
+                              </a:ext>
+                            </a:extLst>
+                          </a:blip>
+                          <a:srcRect l="39576" b="24076"/>
+                          <a:stretch/>
+                        </pic:blipFill>
+                        <pic:spPr bwMode="auto">
+                          <a:xfrm>
+                            <a:off x="0" y="0"/>
+                            <a:ext cx="2316882" cy="2994304"/>
+                          </a:xfrm>
+                          <a:prstGeom prst="rect">
+                            <a:avLst/>
+                          </a:prstGeom>
+                          <a:ln>
+                            <a:noFill/>
+                          </a:ln>
+                          <a:extLst>
+                            <a:ext uri="{53640926-AAD7-44D8-BBD7-CCE9431645EC}">
+                              <a14:shadowObscured xmlns:a14="http://schemas.microsoft.com/office/drawing/2010/main"/>
+                            </a:ext>
+                          </a:extLst>
+                        </pic:spPr>
+                      </pic:pic>
+                    </a:graphicData>
+                  </a:graphic>
+                </wp:inline>
+              </w:drawing>
+            </w:r>
+          </w:p>
+          <w:p>
+            <w:pPr>
+              <w:rPr>
+                <w:rFonts w:ascii="Arial" w:hAnsi="Arial" w:cs="Arial"/>
+                <w:sz w:val="18"/>
+              </w:rPr>
+            </w:pPr>
+          </w:p>
+          <w:p>
+            <w:pPr>
+              <w:rPr>
+                <w:rFonts w:ascii="Arial" w:hAnsi="Arial" w:cs="Arial"/>
+                <w:sz w:val="18"/>
+              </w:rPr>
+            </w:pPr>
+            <w:r>
+              <w:rPr>
+                <w:noProof/>
+              </w:rPr>
+              <w:lastRenderedPageBreak/>
+              <w:drawing>
+                <wp:inline distT="0" distB="0" distL="0" distR="0" wp14:anchorId="67AF4AE0" wp14:editId="4448CB84">
+                  <wp:extent cx="2033517" cy="1130522"/>
+                  <wp:effectExtent l="0" t="0" r="5080" b="0"/>
+                  <wp:docPr id="14" name="图片 14"/>
+                  <wp:cNvGraphicFramePr>
+                    <a:graphicFrameLocks xmlns:a="http://schemas.openxmlformats.org/drawingml/2006/main" noChangeAspect="1"/>
+                  </wp:cNvGraphicFramePr>
+                  <a:graphic xmlns:a="http://schemas.openxmlformats.org/drawingml/2006/main">
+                    <a:graphicData uri="http://schemas.openxmlformats.org/drawingml/2006/picture">
+                      <pic:pic xmlns:pic="http://schemas.openxmlformats.org/drawingml/2006/picture">
+                        <pic:nvPicPr>
+                          <pic:cNvPr id="1" name=""/>
+                          <pic:cNvPicPr/>
+                        </pic:nvPicPr>
+                        <pic:blipFill>
+                          <a:blip r:embed="rId13"/>
+                          <a:stretch>
+                            <a:fillRect/>
+                          </a:stretch>
+                        </pic:blipFill>
+                        <pic:spPr>
+                          <a:xfrm>
+                            <a:off x="0" y="0"/>
+                            <a:ext cx="2047949" cy="1138546"/>
+                          </a:xfrm>
+                          <a:prstGeom prst="rect">
+                            <a:avLst/>
+                          </a:prstGeom>
+                        </pic:spPr>
+                      </pic:pic>
+                    </a:graphicData>
+                  </a:graphic>
+                </wp:inline>
+              </w:drawing>
+            </w:r>
+          </w:p>
+          <w:p>
+            <w:pPr>
+              <w:rPr>
+                <w:rFonts w:ascii="Arial" w:hAnsi="Arial" w:cs="Arial"/>
+                <w:sz w:val="18"/>
+              </w:rPr>
+            </w:pPr>
+          </w:p>
+          <w:p>
+            <w:pPr>
+              <w:rPr>
+                <w:rFonts w:ascii="Arial" w:hAnsi="Arial" w:cs="Arial"/>
+                <w:sz w:val="18"/>
+              </w:rPr>
+            </w:pPr>
+            <w:r>
+              <w:rPr>
+                <w:noProof/>
+              </w:rPr>
+              <w:drawing>
+                <wp:inline distT="0" distB="0" distL="0" distR="0" wp14:anchorId="26EB86D9" wp14:editId="45C072AA">
+                  <wp:extent cx="2286000" cy="2741629"/>
+                  <wp:effectExtent l="0" t="0" r="0" b="1905"/>
+                  <wp:docPr id="15" name="图片 15"/>
+                  <wp:cNvGraphicFramePr>
+                    <a:graphicFrameLocks xmlns:a="http://schemas.openxmlformats.org/drawingml/2006/main" noChangeAspect="1"/>
+                  </wp:cNvGraphicFramePr>
+                  <a:graphic xmlns:a="http://schemas.openxmlformats.org/drawingml/2006/main">
+                    <a:graphicData uri="http://schemas.openxmlformats.org/drawingml/2006/picture">
+                      <pic:pic xmlns:pic="http://schemas.openxmlformats.org/drawingml/2006/picture">
+                        <pic:nvPicPr>
+                          <pic:cNvPr id="1" name=""/>
+                          <pic:cNvPicPr/>
+                        </pic:nvPicPr>
+                        <pic:blipFill>
+                          <a:blip r:embed="rId14"/>
+                          <a:stretch>
+                            <a:fillRect/>
+                          </a:stretch>
+                        </pic:blipFill>
+                        <pic:spPr>
+                          <a:xfrm>
+                            <a:off x="0" y="0"/>
+                            <a:ext cx="2292573" cy="2749512"/>
+                          </a:xfrm>
+                          <a:prstGeom prst="rect">
+                            <a:avLst/>
+                          </a:prstGeom>
+                        </pic:spPr>
+                      </pic:pic>
+                    </a:graphicData>
+                  </a:graphic>
+                </wp:inline>
+              </w:drawing>
+            </w:r>
+          </w:p>
+          <w:p>
+            <w:pPr>
+              <w:rPr>
+                <w:rFonts w:ascii="Arial" w:hAnsi="Arial" w:cs="Arial"/>
+                <w:sz w:val="18"/>
+              </w:rPr>
+            </w:pPr>
+          </w:p>
+          <w:p>
+            <w:pPr>
+              <w:rPr>
+                <w:rFonts w:ascii="Arial" w:hAnsi="Arial" w:cs="Arial" w:hint="eastAsia"/>
+                <w:sz w:val="18"/>
+              </w:rPr>
+            </w:pPr>
+            <w:r>
+              <w:rPr>
+                <w:noProof/>
+              </w:rPr>
+              <w:drawing>
+                <wp:inline distT="0" distB="0" distL="0" distR="0" wp14:anchorId="69AA7742" wp14:editId="28DF9FE4">
+                  <wp:extent cx="3848669" cy="708941"/>
+                  <wp:effectExtent l="0" t="0" r="0" b="0"/>
+                  <wp:docPr id="16" name="图片 16"/>
+                  <wp:cNvGraphicFramePr>
+                    <a:graphicFrameLocks xmlns:a="http://schemas.openxmlformats.org/drawingml/2006/main" noChangeAspect="1"/>
+                  </wp:cNvGraphicFramePr>
+                  <a:graphic xmlns:a="http://schemas.openxmlformats.org/drawingml/2006/main">
+                    <a:graphicData uri="http://schemas.openxmlformats.org/drawingml/2006/picture">
+                      <pic:pic xmlns:pic="http://schemas.openxmlformats.org/drawingml/2006/picture">
+                        <pic:nvPicPr>
+                          <pic:cNvPr id="1" name=""/>
+                          <pic:cNvPicPr/>
+                        </pic:nvPicPr>
+                        <pic:blipFill>
+                          <a:blip r:embed="rId15"/>
+                          <a:stretch>
+                            <a:fillRect/>
+                          </a:stretch>
+                        </pic:blipFill>
+                        <pic:spPr>
+                          <a:xfrm>
+                            <a:off x="0" y="0"/>
+                            <a:ext cx="3878935" cy="714516"/>
+                          </a:xfrm>
+                          <a:prstGeom prst="rect">
+                            <a:avLst/>
+                          </a:prstGeom>
+                        </pic:spPr>
+                      </pic:pic>
+                    </a:graphicData>
+                  </a:graphic>
+                </wp:inline>
+              </w:drawing>
+            </w:r>
+          </w:p>
+          <w:p>
+            <w:pPr>
+              <w:pStyle w:val="a4"/>
+              <w:numPr>
+                <w:ilvl w:val="0"/>
+                <w:numId w:val="33"/>
+              </w:numPr>
+              <w:ind w:firstLineChars="0"/>
+              <w:rPr>
+                <w:rFonts w:ascii="Arial" w:hAnsi="Arial" w:cs="Arial"/>
+                <w:sz w:val="18"/>
+              </w:rPr>
+            </w:pPr>
+            <w:r>
+              <w:rPr>
+                <w:rFonts w:ascii="Arial" w:hAnsi="Arial" w:cs="Arial" w:hint="eastAsia"/>
+                <w:sz w:val="18"/>
+              </w:rPr>
+              <w:t>选项卡</w:t>
+            </w:r>
+            <w:r>
+              <w:rPr>
+                <w:rFonts w:ascii="Arial" w:hAnsi="Arial" w:cs="Arial"/>
+                <w:sz w:val="18"/>
+              </w:rPr>
+              <w:t>有两个选项</w:t>
+            </w:r>
+            <w:r>
+              <w:rPr>
+                <w:rFonts w:ascii="Arial" w:hAnsi="Arial" w:cs="Arial"/>
+                <w:sz w:val="18"/>
+              </w:rPr>
+              <w:t>“</w:t>
+            </w:r>
+            <w:r>
+              <w:rPr>
+                <w:rFonts w:ascii="Arial" w:hAnsi="Arial" w:cs="Arial" w:hint="eastAsia"/>
+                <w:sz w:val="18"/>
+              </w:rPr>
+              <w:t>设备</w:t>
+            </w:r>
+            <w:r>
+              <w:rPr>
+                <w:rFonts w:ascii="Arial" w:hAnsi="Arial" w:cs="Arial"/>
+                <w:sz w:val="18"/>
+              </w:rPr>
+              <w:t>列表</w:t>
+            </w:r>
+            <w:r>
+              <w:rPr>
+                <w:rFonts w:ascii="Arial" w:hAnsi="Arial" w:cs="Arial"/>
+                <w:sz w:val="18"/>
+              </w:rPr>
+              <w:t>”</w:t>
+            </w:r>
+            <w:r>
+              <w:rPr>
+                <w:rFonts w:ascii="Arial" w:hAnsi="Arial" w:cs="Arial" w:hint="eastAsia"/>
+                <w:sz w:val="18"/>
+              </w:rPr>
+              <w:t>和</w:t>
+            </w:r>
+            <w:r>
+              <w:rPr>
+                <w:rFonts w:ascii="Arial" w:hAnsi="Arial" w:cs="Arial"/>
+                <w:sz w:val="18"/>
+              </w:rPr>
+              <w:t>“</w:t>
+            </w:r>
+            <w:r>
+              <w:rPr>
+                <w:rFonts w:ascii="Arial" w:hAnsi="Arial" w:cs="Arial" w:hint="eastAsia"/>
+                <w:sz w:val="18"/>
+              </w:rPr>
+              <w:t>我的</w:t>
+            </w:r>
+            <w:r>
+              <w:rPr>
+                <w:rFonts w:ascii="Arial" w:hAnsi="Arial" w:cs="Arial"/>
+                <w:sz w:val="18"/>
+              </w:rPr>
+              <w:t>关注</w:t>
+            </w:r>
+            <w:r>
+              <w:rPr>
+                <w:rFonts w:ascii="Arial" w:hAnsi="Arial" w:cs="Arial"/>
+                <w:sz w:val="18"/>
+              </w:rPr>
+              <w:t>”</w:t>
+            </w:r>
+            <w:r>
+              <w:rPr>
+                <w:rFonts w:ascii="Arial" w:hAnsi="Arial" w:cs="Arial" w:hint="eastAsia"/>
+                <w:sz w:val="18"/>
+              </w:rPr>
+              <w:t>；</w:t>
+            </w:r>
+          </w:p>
+          <w:p>
+            <w:pPr>
+              <w:pStyle w:val="a4"/>
+              <w:numPr>
+                <w:ilvl w:val="0"/>
+                <w:numId w:val="33"/>
+              </w:numPr>
+              <w:ind w:firstLineChars="0"/>
+              <w:rPr>
+                <w:rFonts w:ascii="Arial" w:hAnsi="Arial" w:cs="Arial"/>
+                <w:sz w:val="18"/>
+              </w:rPr>
+            </w:pPr>
+            <w:r>
+              <w:rPr>
+                <w:rFonts w:ascii="Arial" w:hAnsi="Arial" w:cs="Arial"/>
+                <w:sz w:val="18"/>
+              </w:rPr>
+              <w:t>“</w:t>
+            </w:r>
+            <w:r>
+              <w:rPr>
+                <w:rFonts w:ascii="Arial" w:hAnsi="Arial" w:cs="Arial" w:hint="eastAsia"/>
+                <w:sz w:val="18"/>
+              </w:rPr>
+              <w:t>设备</w:t>
+            </w:r>
+            <w:r>
+              <w:rPr>
+                <w:rFonts w:ascii="Arial" w:hAnsi="Arial" w:cs="Arial"/>
+                <w:sz w:val="18"/>
+              </w:rPr>
+              <w:t>列表</w:t>
+            </w:r>
+            <w:r>
+              <w:rPr>
+                <w:rFonts w:ascii="Arial" w:hAnsi="Arial" w:cs="Arial"/>
+                <w:sz w:val="18"/>
+              </w:rPr>
+              <w:t>”</w:t>
+            </w:r>
+            <w:r>
+              <w:rPr>
+                <w:rFonts w:ascii="Arial" w:hAnsi="Arial" w:cs="Arial"/>
+                <w:sz w:val="18"/>
+              </w:rPr>
+              <w:t>中支持通过</w:t>
+            </w:r>
+            <w:r>
+              <w:rPr>
+                <w:rFonts w:ascii="Arial" w:hAnsi="Arial" w:cs="Arial"/>
+                <w:sz w:val="18"/>
+              </w:rPr>
+              <w:t>SN</w:t>
+            </w:r>
+            <w:r>
+              <w:rPr>
+                <w:rFonts w:ascii="Arial" w:hAnsi="Arial" w:cs="Arial"/>
+                <w:sz w:val="18"/>
+              </w:rPr>
+              <w:t>和</w:t>
+            </w:r>
+            <w:r>
+              <w:rPr>
+                <w:rFonts w:ascii="Arial" w:hAnsi="Arial" w:cs="Arial" w:hint="eastAsia"/>
+                <w:sz w:val="18"/>
+              </w:rPr>
+              <w:t>I</w:t>
+            </w:r>
+            <w:r>
+              <w:rPr>
+                <w:rFonts w:ascii="Arial" w:hAnsi="Arial" w:cs="Arial"/>
+                <w:sz w:val="18"/>
+              </w:rPr>
+              <w:t>MEI</w:t>
+            </w:r>
+            <w:r>
+              <w:rPr>
+                <w:rFonts w:ascii="Arial" w:hAnsi="Arial" w:cs="Arial"/>
+                <w:sz w:val="18"/>
+              </w:rPr>
+              <w:t>搜索指定设备；</w:t>
+            </w:r>
+          </w:p>
+          <w:p>
+            <w:pPr>
+              <w:pStyle w:val="a4"/>
+              <w:numPr>
+                <w:ilvl w:val="0"/>
+                <w:numId w:val="33"/>
+              </w:numPr>
+              <w:ind w:firstLineChars="0"/>
+              <w:rPr>
+                <w:rFonts w:ascii="Arial" w:hAnsi="Arial" w:cs="Arial"/>
+                <w:sz w:val="18"/>
+              </w:rPr>
+            </w:pPr>
+            <w:r>
+              <w:rPr>
+                <w:rFonts w:ascii="Arial" w:hAnsi="Arial" w:cs="Arial"/>
+                <w:sz w:val="18"/>
+              </w:rPr>
+              <w:t>“</w:t>
+            </w:r>
+            <w:r>
+              <w:rPr>
+                <w:rFonts w:ascii="Arial" w:hAnsi="Arial" w:cs="Arial"/>
+                <w:sz w:val="18"/>
+              </w:rPr>
+              <w:t>设备列表</w:t>
+            </w:r>
+            <w:r>
+              <w:rPr>
+                <w:rFonts w:ascii="Arial" w:hAnsi="Arial" w:cs="Arial"/>
+                <w:sz w:val="18"/>
+              </w:rPr>
+              <w:t>”</w:t>
+            </w:r>
+            <w:r>
+              <w:rPr>
+                <w:rFonts w:ascii="Arial" w:hAnsi="Arial" w:cs="Arial"/>
+                <w:sz w:val="18"/>
+              </w:rPr>
+              <w:t>中支持通过</w:t>
+            </w:r>
+            <w:r>
+              <w:rPr>
+                <w:rFonts w:ascii="Arial" w:hAnsi="Arial" w:cs="Arial"/>
+                <w:sz w:val="18"/>
+              </w:rPr>
+              <w:t>“</w:t>
+            </w:r>
+            <w:r>
+              <w:rPr>
+                <w:rFonts w:ascii="Arial" w:hAnsi="Arial" w:cs="Arial"/>
+                <w:sz w:val="18"/>
+              </w:rPr>
+              <w:t>状态</w:t>
+            </w:r>
+            <w:r>
+              <w:rPr>
+                <w:rFonts w:ascii="Arial" w:hAnsi="Arial" w:cs="Arial"/>
+                <w:sz w:val="18"/>
+              </w:rPr>
+              <w:t>”</w:t>
+            </w:r>
+            <w:r>
+              <w:rPr>
+                <w:rFonts w:ascii="Arial" w:hAnsi="Arial" w:cs="Arial"/>
+                <w:sz w:val="18"/>
+              </w:rPr>
+              <w:t>筛选符合指定状态的设备，其中状态包括</w:t>
+            </w:r>
+            <w:r>
+              <w:rPr>
+                <w:rFonts w:ascii="Arial" w:hAnsi="Arial" w:cs="Arial"/>
+                <w:sz w:val="18"/>
+              </w:rPr>
+              <w:t>“</w:t>
+            </w:r>
+            <w:r>
+              <w:rPr>
+                <w:rFonts w:ascii="Arial" w:hAnsi="Arial" w:cs="Arial"/>
+                <w:sz w:val="18"/>
+              </w:rPr>
+              <w:t>全部</w:t>
+            </w:r>
+            <w:r>
+              <w:rPr>
+                <w:rFonts w:ascii="Arial" w:hAnsi="Arial" w:cs="Arial"/>
+                <w:sz w:val="18"/>
+              </w:rPr>
+              <w:t>”</w:t>
+            </w:r>
+            <w:r>
+              <w:rPr>
+                <w:rFonts w:ascii="Arial" w:hAnsi="Arial" w:cs="Arial"/>
+                <w:sz w:val="18"/>
+              </w:rPr>
+              <w:t>、</w:t>
+            </w:r>
+            <w:r>
+              <w:rPr>
+                <w:rFonts w:ascii="Arial" w:hAnsi="Arial" w:cs="Arial" w:hint="eastAsia"/>
+                <w:sz w:val="18"/>
+              </w:rPr>
+              <w:t>“在线”、</w:t>
+            </w:r>
+            <w:r>
+              <w:rPr>
+                <w:rFonts w:ascii="Arial" w:hAnsi="Arial" w:cs="Arial"/>
+                <w:sz w:val="18"/>
+              </w:rPr>
+              <w:t>“</w:t>
+            </w:r>
+            <w:r>
+              <w:rPr>
+                <w:rFonts w:ascii="Arial" w:hAnsi="Arial" w:cs="Arial" w:hint="eastAsia"/>
+                <w:sz w:val="18"/>
+              </w:rPr>
+              <w:t>离线</w:t>
+            </w:r>
+            <w:r>
+              <w:rPr>
+                <w:rFonts w:ascii="Arial" w:hAnsi="Arial" w:cs="Arial"/>
+                <w:sz w:val="18"/>
+              </w:rPr>
+              <w:t>”</w:t>
+            </w:r>
+            <w:r>
+              <w:rPr>
+                <w:rFonts w:ascii="Arial" w:hAnsi="Arial" w:cs="Arial" w:hint="eastAsia"/>
+                <w:sz w:val="18"/>
+              </w:rPr>
+              <w:t>、</w:t>
+            </w:r>
+            <w:r>
+              <w:rPr>
+                <w:rFonts w:ascii="Arial" w:hAnsi="Arial" w:cs="Arial"/>
+                <w:sz w:val="18"/>
+              </w:rPr>
+              <w:t>“</w:t>
+            </w:r>
+            <w:r>
+              <w:rPr>
+                <w:rFonts w:ascii="Arial" w:hAnsi="Arial" w:cs="Arial" w:hint="eastAsia"/>
+                <w:sz w:val="18"/>
+              </w:rPr>
+              <w:t>报警</w:t>
+            </w:r>
+            <w:r>
+              <w:rPr>
+                <w:rFonts w:ascii="Arial" w:hAnsi="Arial" w:cs="Arial"/>
+                <w:sz w:val="18"/>
+              </w:rPr>
+              <w:t>”</w:t>
+            </w:r>
+            <w:r>
+              <w:rPr>
+                <w:rFonts w:ascii="Arial" w:hAnsi="Arial" w:cs="Arial" w:hint="eastAsia"/>
+                <w:sz w:val="18"/>
+              </w:rPr>
+              <w:t>、</w:t>
+            </w:r>
+            <w:r>
+              <w:rPr>
+                <w:rFonts w:ascii="Arial" w:hAnsi="Arial" w:cs="Arial"/>
+                <w:sz w:val="18"/>
+              </w:rPr>
+              <w:t>“</w:t>
+            </w:r>
+            <w:r>
+              <w:rPr>
+                <w:rFonts w:ascii="Arial" w:hAnsi="Arial" w:cs="Arial" w:hint="eastAsia"/>
+                <w:sz w:val="18"/>
+              </w:rPr>
+              <w:t>未使用</w:t>
+            </w:r>
+            <w:r>
+              <w:rPr>
+                <w:rFonts w:ascii="Arial" w:hAnsi="Arial" w:cs="Arial"/>
+                <w:sz w:val="18"/>
+              </w:rPr>
+              <w:t>”</w:t>
+            </w:r>
+            <w:r>
+              <w:rPr>
+                <w:rFonts w:ascii="Arial" w:hAnsi="Arial" w:cs="Arial" w:hint="eastAsia"/>
+                <w:sz w:val="18"/>
+              </w:rPr>
+              <w:t>；</w:t>
+            </w:r>
+          </w:p>
+          <w:p>
+            <w:pPr>
+              <w:pStyle w:val="a4"/>
+              <w:numPr>
+                <w:ilvl w:val="0"/>
+                <w:numId w:val="33"/>
+              </w:numPr>
+              <w:ind w:firstLineChars="0"/>
+              <w:rPr>
+                <w:rFonts w:ascii="Arial" w:hAnsi="Arial" w:cs="Arial"/>
+                <w:sz w:val="18"/>
+              </w:rPr>
+            </w:pPr>
+            <w:r>
+              <w:rPr>
+                <w:rFonts w:ascii="Arial" w:hAnsi="Arial" w:cs="Arial" w:hint="eastAsia"/>
+                <w:sz w:val="18"/>
+              </w:rPr>
+              <w:t>“设备列表”对</w:t>
+            </w:r>
+            <w:r>
+              <w:rPr>
+                <w:rFonts w:ascii="Arial" w:hAnsi="Arial" w:cs="Arial"/>
+                <w:sz w:val="18"/>
+              </w:rPr>
+              <w:t>某一设备操作</w:t>
+            </w:r>
+            <w:r>
+              <w:rPr>
+                <w:rFonts w:ascii="Arial" w:hAnsi="Arial" w:cs="Arial"/>
+                <w:sz w:val="18"/>
+              </w:rPr>
+              <w:t>“</w:t>
+            </w:r>
+            <w:r>
+              <w:rPr>
+                <w:rFonts w:ascii="Arial" w:hAnsi="Arial" w:cs="Arial" w:hint="eastAsia"/>
+                <w:sz w:val="18"/>
+              </w:rPr>
+              <w:t>关注</w:t>
+            </w:r>
+            <w:r>
+              <w:rPr>
+                <w:rFonts w:ascii="Arial" w:hAnsi="Arial" w:cs="Arial"/>
+                <w:sz w:val="18"/>
+              </w:rPr>
+              <w:t>”</w:t>
+            </w:r>
+            <w:r>
+              <w:rPr>
+                <w:rFonts w:ascii="Arial" w:hAnsi="Arial" w:cs="Arial" w:hint="eastAsia"/>
+                <w:sz w:val="18"/>
+              </w:rPr>
+              <w:t>，该设备</w:t>
+            </w:r>
+            <w:r>
+              <w:rPr>
+                <w:rFonts w:ascii="Arial" w:hAnsi="Arial" w:cs="Arial"/>
+                <w:sz w:val="18"/>
+              </w:rPr>
+              <w:t>会同步到</w:t>
+            </w:r>
+            <w:r>
+              <w:rPr>
+                <w:rFonts w:ascii="Arial" w:hAnsi="Arial" w:cs="Arial"/>
+                <w:sz w:val="18"/>
+              </w:rPr>
+              <w:t>“</w:t>
+            </w:r>
+            <w:r>
+              <w:rPr>
+                <w:rFonts w:ascii="Arial" w:hAnsi="Arial" w:cs="Arial" w:hint="eastAsia"/>
+                <w:sz w:val="18"/>
+              </w:rPr>
+              <w:t>我的</w:t>
+            </w:r>
+            <w:r>
+              <w:rPr>
+                <w:rFonts w:ascii="Arial" w:hAnsi="Arial" w:cs="Arial"/>
+                <w:sz w:val="18"/>
+              </w:rPr>
+              <w:t>关注</w:t>
+            </w:r>
+            <w:r>
+              <w:rPr>
+                <w:rFonts w:ascii="Arial" w:hAnsi="Arial" w:cs="Arial"/>
+                <w:sz w:val="18"/>
+              </w:rPr>
+              <w:t>”</w:t>
+            </w:r>
+            <w:r>
+              <w:rPr>
+                <w:rFonts w:ascii="Arial" w:hAnsi="Arial" w:cs="Arial" w:hint="eastAsia"/>
+                <w:sz w:val="18"/>
+              </w:rPr>
+              <w:t>；</w:t>
+            </w:r>
+          </w:p>
+          <w:p>
+            <w:pPr>
+              <w:pStyle w:val="a4"/>
+              <w:numPr>
+                <w:ilvl w:val="0"/>
+                <w:numId w:val="33"/>
+              </w:numPr>
+              <w:ind w:firstLineChars="0"/>
+              <w:rPr>
+                <w:rFonts w:ascii="Arial" w:hAnsi="Arial" w:cs="Arial"/>
+                <w:sz w:val="18"/>
+              </w:rPr>
+            </w:pPr>
+            <w:r>
+              <w:rPr>
+                <w:rFonts w:ascii="Arial" w:hAnsi="Arial" w:cs="Arial"/>
+                <w:sz w:val="18"/>
+              </w:rPr>
+              <w:t>“</w:t>
+            </w:r>
+            <w:r>
+              <w:rPr>
+                <w:rFonts w:ascii="Arial" w:hAnsi="Arial" w:cs="Arial" w:hint="eastAsia"/>
+                <w:sz w:val="18"/>
+              </w:rPr>
+              <w:t>设备</w:t>
+            </w:r>
+            <w:r>
+              <w:rPr>
+                <w:rFonts w:ascii="Arial" w:hAnsi="Arial" w:cs="Arial"/>
+                <w:sz w:val="18"/>
+              </w:rPr>
+              <w:t>列表</w:t>
+            </w:r>
+            <w:r>
+              <w:rPr>
+                <w:rFonts w:ascii="Arial" w:hAnsi="Arial" w:cs="Arial"/>
+                <w:sz w:val="18"/>
+              </w:rPr>
+              <w:t>”</w:t>
+            </w:r>
+            <w:r>
+              <w:rPr>
+                <w:rFonts w:ascii="Arial" w:hAnsi="Arial" w:cs="Arial" w:hint="eastAsia"/>
+                <w:sz w:val="18"/>
+              </w:rPr>
+              <w:t>和</w:t>
+            </w:r>
+            <w:r>
+              <w:rPr>
+                <w:rFonts w:ascii="Arial" w:hAnsi="Arial" w:cs="Arial"/>
+                <w:sz w:val="18"/>
+              </w:rPr>
+              <w:t>“</w:t>
+            </w:r>
+            <w:r>
+              <w:rPr>
+                <w:rFonts w:ascii="Arial" w:hAnsi="Arial" w:cs="Arial" w:hint="eastAsia"/>
+                <w:sz w:val="18"/>
+              </w:rPr>
+              <w:t>我的</w:t>
+            </w:r>
+            <w:r>
+              <w:rPr>
+                <w:rFonts w:ascii="Arial" w:hAnsi="Arial" w:cs="Arial"/>
+                <w:sz w:val="18"/>
+              </w:rPr>
+              <w:t>关注</w:t>
+            </w:r>
+            <w:r>
+              <w:rPr>
+                <w:rFonts w:ascii="Arial" w:hAnsi="Arial" w:cs="Arial"/>
+                <w:sz w:val="18"/>
+              </w:rPr>
+              <w:t>”</w:t>
+            </w:r>
+            <w:r>
+              <w:rPr>
+                <w:rFonts w:ascii="Arial" w:hAnsi="Arial" w:cs="Arial" w:hint="eastAsia"/>
+                <w:sz w:val="18"/>
+              </w:rPr>
+              <w:t>对</w:t>
+            </w:r>
+            <w:r>
+              <w:rPr>
+                <w:rFonts w:ascii="Arial" w:hAnsi="Arial" w:cs="Arial"/>
+                <w:sz w:val="18"/>
+              </w:rPr>
+              <w:t>某一设备</w:t>
+            </w:r>
+            <w:r>
+              <w:rPr>
+                <w:rFonts w:ascii="Arial" w:hAnsi="Arial" w:cs="Arial"/>
+                <w:sz w:val="18"/>
+              </w:rPr>
+              <w:t>“</w:t>
+            </w:r>
+            <w:r>
+              <w:rPr>
+                <w:rFonts w:ascii="Arial" w:hAnsi="Arial" w:cs="Arial" w:hint="eastAsia"/>
+                <w:sz w:val="18"/>
+              </w:rPr>
+              <w:t>选中</w:t>
+            </w:r>
+            <w:r>
+              <w:rPr>
+                <w:rFonts w:ascii="Arial" w:hAnsi="Arial" w:cs="Arial"/>
+                <w:sz w:val="18"/>
+              </w:rPr>
+              <w:t>”</w:t>
+            </w:r>
+            <w:r>
+              <w:rPr>
+                <w:rFonts w:ascii="Arial" w:hAnsi="Arial" w:cs="Arial" w:hint="eastAsia"/>
+                <w:sz w:val="18"/>
+              </w:rPr>
+              <w:t>，</w:t>
+            </w:r>
+            <w:r>
+              <w:rPr>
+                <w:rFonts w:ascii="Arial" w:hAnsi="Arial" w:cs="Arial"/>
+                <w:sz w:val="18"/>
+              </w:rPr>
+              <w:t>会将</w:t>
+            </w:r>
+            <w:r>
+              <w:rPr>
+                <w:rFonts w:ascii="Arial" w:hAnsi="Arial" w:cs="Arial" w:hint="eastAsia"/>
+                <w:sz w:val="18"/>
+              </w:rPr>
+              <w:t>该</w:t>
+            </w:r>
+            <w:r>
+              <w:rPr>
+                <w:rFonts w:ascii="Arial" w:hAnsi="Arial" w:cs="Arial"/>
+                <w:sz w:val="18"/>
+              </w:rPr>
+              <w:t>设备</w:t>
+            </w:r>
+            <w:r>
+              <w:rPr>
+                <w:rFonts w:ascii="Arial" w:hAnsi="Arial" w:cs="Arial" w:hint="eastAsia"/>
+                <w:sz w:val="18"/>
+              </w:rPr>
+              <w:t>的</w:t>
+            </w:r>
+            <w:r>
+              <w:rPr>
+                <w:rFonts w:ascii="Arial" w:hAnsi="Arial" w:cs="Arial"/>
+                <w:sz w:val="18"/>
+              </w:rPr>
+              <w:t>数据信息显示在内容页面中；</w:t>
+            </w:r>
+          </w:p>
+          <w:p>
+            <w:pPr>
+              <w:pStyle w:val="a4"/>
+              <w:numPr>
+                <w:ilvl w:val="0"/>
+                <w:numId w:val="33"/>
+              </w:numPr>
+              <w:ind w:firstLineChars="0"/>
+              <w:rPr>
+                <w:rFonts w:ascii="Arial" w:hAnsi="Arial" w:cs="Arial" w:hint="eastAsia"/>
+                <w:sz w:val="18"/>
+              </w:rPr>
+            </w:pPr>
+            <w:r>
+              <w:rPr>
+                <w:rFonts w:ascii="Arial" w:hAnsi="Arial" w:cs="Arial"/>
+                <w:sz w:val="18"/>
+              </w:rPr>
+              <w:t>“</w:t>
+            </w:r>
+            <w:r>
+              <w:rPr>
+                <w:rFonts w:ascii="Arial" w:hAnsi="Arial" w:cs="Arial" w:hint="eastAsia"/>
+                <w:sz w:val="18"/>
+              </w:rPr>
+              <w:t>设备</w:t>
+            </w:r>
+            <w:r>
+              <w:rPr>
+                <w:rFonts w:ascii="Arial" w:hAnsi="Arial" w:cs="Arial"/>
+                <w:sz w:val="18"/>
+              </w:rPr>
+              <w:t>列表</w:t>
+            </w:r>
+            <w:r>
+              <w:rPr>
+                <w:rFonts w:ascii="Arial" w:hAnsi="Arial" w:cs="Arial"/>
+                <w:sz w:val="18"/>
+              </w:rPr>
+              <w:t>”</w:t>
+            </w:r>
+            <w:r>
+              <w:rPr>
+                <w:rFonts w:ascii="Arial" w:hAnsi="Arial" w:cs="Arial" w:hint="eastAsia"/>
+                <w:sz w:val="18"/>
+              </w:rPr>
+              <w:t>和</w:t>
+            </w:r>
+            <w:r>
+              <w:rPr>
+                <w:rFonts w:ascii="Arial" w:hAnsi="Arial" w:cs="Arial"/>
+                <w:sz w:val="18"/>
+              </w:rPr>
+              <w:t>“</w:t>
+            </w:r>
+            <w:r>
+              <w:rPr>
+                <w:rFonts w:ascii="Arial" w:hAnsi="Arial" w:cs="Arial" w:hint="eastAsia"/>
+                <w:sz w:val="18"/>
+              </w:rPr>
+              <w:t>我的</w:t>
+            </w:r>
+            <w:r>
+              <w:rPr>
+                <w:rFonts w:ascii="Arial" w:hAnsi="Arial" w:cs="Arial"/>
+                <w:sz w:val="18"/>
+              </w:rPr>
+              <w:t>关注</w:t>
+            </w:r>
+            <w:r>
+              <w:rPr>
+                <w:rFonts w:ascii="Arial" w:hAnsi="Arial" w:cs="Arial"/>
+                <w:sz w:val="18"/>
+              </w:rPr>
+              <w:t>”</w:t>
+            </w:r>
+            <w:r>
+              <w:rPr>
+                <w:rFonts w:ascii="Arial" w:hAnsi="Arial" w:cs="Arial" w:hint="eastAsia"/>
+                <w:sz w:val="18"/>
+              </w:rPr>
+              <w:t>中</w:t>
+            </w:r>
+            <w:r>
+              <w:rPr>
+                <w:rFonts w:ascii="Arial" w:hAnsi="Arial" w:cs="Arial"/>
+                <w:sz w:val="18"/>
+              </w:rPr>
+              <w:t>对某一</w:t>
+            </w:r>
+            <w:r>
+              <w:rPr>
+                <w:rFonts w:ascii="Arial" w:hAnsi="Arial" w:cs="Arial" w:hint="eastAsia"/>
+                <w:sz w:val="18"/>
+              </w:rPr>
+              <w:t>设备</w:t>
+            </w:r>
+            <w:r>
+              <w:rPr>
+                <w:rFonts w:ascii="Arial" w:hAnsi="Arial" w:cs="Arial"/>
+                <w:sz w:val="18"/>
+              </w:rPr>
+              <w:t>操作</w:t>
+            </w:r>
+            <w:r>
+              <w:rPr>
+                <w:rFonts w:ascii="Arial" w:hAnsi="Arial" w:cs="Arial"/>
+                <w:sz w:val="18"/>
+              </w:rPr>
+              <w:t>“</w:t>
+            </w:r>
+            <w:r>
+              <w:rPr>
+                <w:rFonts w:ascii="Arial" w:hAnsi="Arial" w:cs="Arial" w:hint="eastAsia"/>
+                <w:sz w:val="18"/>
+              </w:rPr>
+              <w:t>取消</w:t>
+            </w:r>
+            <w:r>
+              <w:rPr>
+                <w:rFonts w:ascii="Arial" w:hAnsi="Arial" w:cs="Arial"/>
+                <w:sz w:val="18"/>
+              </w:rPr>
+              <w:t>”</w:t>
+            </w:r>
+            <w:r>
+              <w:rPr>
+                <w:rFonts w:ascii="Arial" w:hAnsi="Arial" w:cs="Arial" w:hint="eastAsia"/>
+                <w:sz w:val="18"/>
+              </w:rPr>
+              <w:t>，</w:t>
+            </w:r>
+            <w:r>
+              <w:rPr>
+                <w:rFonts w:ascii="Arial" w:hAnsi="Arial" w:cs="Arial"/>
+                <w:sz w:val="18"/>
+              </w:rPr>
+              <w:t>会</w:t>
+            </w:r>
+            <w:r>
+              <w:rPr>
+                <w:rFonts w:ascii="Arial" w:hAnsi="Arial" w:cs="Arial" w:hint="eastAsia"/>
+                <w:sz w:val="18"/>
+              </w:rPr>
+              <w:t>在</w:t>
+            </w:r>
+            <w:r>
+              <w:rPr>
+                <w:rFonts w:ascii="Arial" w:hAnsi="Arial" w:cs="Arial"/>
+                <w:sz w:val="18"/>
+              </w:rPr>
+              <w:t>“</w:t>
+            </w:r>
+            <w:r>
+              <w:rPr>
+                <w:rFonts w:ascii="Arial" w:hAnsi="Arial" w:cs="Arial" w:hint="eastAsia"/>
+                <w:sz w:val="18"/>
+              </w:rPr>
+              <w:t>我的</w:t>
+            </w:r>
+            <w:r>
+              <w:rPr>
+                <w:rFonts w:ascii="Arial" w:hAnsi="Arial" w:cs="Arial"/>
+                <w:sz w:val="18"/>
+              </w:rPr>
+              <w:t>关注</w:t>
+            </w:r>
+            <w:r>
+              <w:rPr>
+                <w:rFonts w:ascii="Arial" w:hAnsi="Arial" w:cs="Arial"/>
+                <w:sz w:val="18"/>
+              </w:rPr>
+              <w:t>”</w:t>
+            </w:r>
+            <w:r>
+              <w:rPr>
+                <w:rFonts w:ascii="Arial" w:hAnsi="Arial" w:cs="Arial" w:hint="eastAsia"/>
+                <w:sz w:val="18"/>
+              </w:rPr>
+              <w:t>选项</w:t>
+            </w:r>
+            <w:r>
+              <w:rPr>
+                <w:rFonts w:ascii="Arial" w:hAnsi="Arial" w:cs="Arial"/>
+                <w:sz w:val="18"/>
+              </w:rPr>
+              <w:t>中取消该设备。</w:t>
+            </w:r>
+            <w:bookmarkStart w:id="125" w:name="_GoBack"/>
+            <w:bookmarkEnd w:id="125"/>
+          </w:p>
+        </w:tc>
+      </w:tr>
+      <w:tr>
+        <w:tblPrEx>
+          <w:tblCellMar>
+            <w:top w:w="0" w:type="dxa"/>
+            <w:bottom w:w="0" w:type="dxa"/>
+          </w:tblCellMar>
+        </w:tblPrEx>
+        <w:tc>
+          <w:tcPr>
+            <w:tcW w:w="1539" w:type="dxa"/>
+            <w:tcBorders>
+              <w:top w:val="single" w:sz="4" w:space="0" w:color="auto"/>
+              <w:left w:val="single" w:sz="4" w:space="0" w:color="auto"/>
+              <w:bottom w:val="single" w:sz="4" w:space="0" w:color="auto"/>
+              <w:right w:val="single" w:sz="4" w:space="0" w:color="auto"/>
+            </w:tcBorders>
+            <w:shd w:val="clear" w:color="auto" w:fill="D9D9D9"/>
+            <w:vAlign w:val="center"/>
+          </w:tcPr>
+          <w:p>
+            <w:pPr>
+              <w:rPr>
+                <w:rFonts w:ascii="Arial" w:hAnsi="Arial" w:cs="Arial"/>
+                <w:sz w:val="18"/>
+              </w:rPr>
+            </w:pPr>
+            <w:r>
+              <w:rPr>
+                <w:rFonts w:ascii="Arial" w:hAnsi="Arial" w:cs="Arial"/>
+                <w:sz w:val="18"/>
+              </w:rPr>
+              <w:lastRenderedPageBreak/>
+              <w:t>输出</w:t>
+            </w:r>
+            <w:r>
+              <w:rPr>
+                <w:rFonts w:ascii="Arial" w:hAnsi="Arial" w:cs="Arial"/>
+                <w:sz w:val="18"/>
+              </w:rPr>
+              <w:t>/</w:t>
+            </w:r>
+            <w:r>
+              <w:rPr>
+                <w:rFonts w:ascii="Arial" w:hAnsi="Arial" w:cs="Arial"/>
+                <w:sz w:val="18"/>
+              </w:rPr>
+              <w:t>后置条件</w:t>
+            </w:r>
+          </w:p>
+        </w:tc>
+        <w:tc>
+          <w:tcPr>
+            <w:tcW w:w="6983" w:type="dxa"/>
+            <w:tcBorders>
+              <w:top w:val="single" w:sz="4" w:space="0" w:color="auto"/>
+              <w:left w:val="single" w:sz="4" w:space="0" w:color="auto"/>
+              <w:bottom w:val="single" w:sz="4" w:space="0" w:color="auto"/>
+              <w:right w:val="single" w:sz="4" w:space="0" w:color="auto"/>
+            </w:tcBorders>
+            <w:vAlign w:val="center"/>
+          </w:tcPr>
+          <w:p>
+            <w:pPr>
+              <w:rPr>
+                <w:rFonts w:ascii="Arial" w:hAnsi="Arial" w:cs="Arial"/>
+                <w:sz w:val="18"/>
+              </w:rPr>
+            </w:pPr>
+          </w:p>
+        </w:tc>
+      </w:tr>
+      <w:tr>
+        <w:tblPrEx>
+          <w:tblCellMar>
+            <w:top w:w="0" w:type="dxa"/>
+            <w:bottom w:w="0" w:type="dxa"/>
+          </w:tblCellMar>
+        </w:tblPrEx>
+        <w:tc>
+          <w:tcPr>
+            <w:tcW w:w="1539" w:type="dxa"/>
+            <w:tcBorders>
+              <w:top w:val="single" w:sz="4" w:space="0" w:color="auto"/>
+              <w:left w:val="single" w:sz="4" w:space="0" w:color="auto"/>
+              <w:bottom w:val="single" w:sz="4" w:space="0" w:color="auto"/>
+              <w:right w:val="single" w:sz="4" w:space="0" w:color="auto"/>
+            </w:tcBorders>
+            <w:shd w:val="clear" w:color="auto" w:fill="D9D9D9"/>
+            <w:vAlign w:val="center"/>
+          </w:tcPr>
+          <w:p>
+            <w:pPr>
+              <w:rPr>
+                <w:rFonts w:ascii="Arial" w:hAnsi="Arial" w:cs="Arial"/>
+                <w:sz w:val="18"/>
+              </w:rPr>
+            </w:pPr>
+            <w:r>
+              <w:rPr>
+                <w:rFonts w:ascii="Arial" w:hAnsi="Arial" w:cs="Arial"/>
+                <w:sz w:val="18"/>
+              </w:rPr>
+              <w:t>补充说明</w:t>
+            </w:r>
+          </w:p>
+        </w:tc>
+        <w:tc>
+          <w:tcPr>
+            <w:tcW w:w="6983" w:type="dxa"/>
+            <w:tcBorders>
+              <w:top w:val="single" w:sz="4" w:space="0" w:color="auto"/>
+              <w:left w:val="single" w:sz="4" w:space="0" w:color="auto"/>
+              <w:bottom w:val="single" w:sz="4" w:space="0" w:color="auto"/>
+              <w:right w:val="single" w:sz="4" w:space="0" w:color="auto"/>
+            </w:tcBorders>
+            <w:vAlign w:val="center"/>
+          </w:tcPr>
+          <w:p>
+            <w:pPr>
+              <w:rPr>
+                <w:rFonts w:ascii="Arial" w:hAnsi="Arial" w:cs="Arial"/>
+                <w:sz w:val="18"/>
+              </w:rPr>
+            </w:pPr>
+          </w:p>
+        </w:tc>
+      </w:tr>
+    </w:tbl>
+    <w:p>
+      <w:pPr>
+        <w:ind w:firstLine="420"/>
+        <w:rPr>
+          <w:rFonts w:hint="eastAsia"/>
+        </w:rPr>
+      </w:pPr>
+    </w:p>
+    <w:p>
+      <w:pPr>
+        <w:pStyle w:val="3"/>
+        <w:numPr>
+          <w:ilvl w:val="2"/>
+          <w:numId w:val="20"/>
+        </w:numPr>
+      </w:pPr>
+      <w:r>
+        <w:rPr>
+          <w:rFonts w:hint="eastAsia"/>
+        </w:rPr>
+        <w:t>OBD</w:t>
+      </w:r>
+      <w:r>
+        <w:rPr>
+          <w:rFonts w:hint="eastAsia"/>
+        </w:rPr>
+        <w:t>工况</w:t>
+      </w:r>
+      <w:r>
+        <w:t>报告</w:t>
+      </w:r>
+    </w:p>
+    <w:tbl>
+      <w:tblPr>
+        <w:tblW w:w="0" w:type="auto"/>
+        <w:tblBorders>
+          <w:top w:val="single" w:sz="4" w:space="0" w:color="auto"/>
+          <w:left w:val="single" w:sz="4" w:space="0" w:color="auto"/>
+          <w:bottom w:val="single" w:sz="4" w:space="0" w:color="auto"/>
+          <w:right w:val="single" w:sz="4" w:space="0" w:color="auto"/>
+          <w:insideH w:val="single" w:sz="4" w:space="0" w:color="auto"/>
+          <w:insideV w:val="single" w:sz="4" w:space="0" w:color="auto"/>
+        </w:tblBorders>
+        <w:tblLook w:val="0000" w:firstRow="0" w:lastRow="0" w:firstColumn="0" w:lastColumn="0" w:noHBand="0" w:noVBand="0"/>
+      </w:tblPr>
+      <w:tblGrid>
+        <w:gridCol w:w="1402"/>
+        <w:gridCol w:w="6894"/>
+      </w:tblGrid>
+      <w:tr>
+        <w:tblPrEx>
+          <w:tblCellMar>
+            <w:top w:w="0" w:type="dxa"/>
+            <w:bottom w:w="0" w:type="dxa"/>
+          </w:tblCellMar>
+        </w:tblPrEx>
+        <w:tc>
+          <w:tcPr>
+            <w:tcW w:w="1539" w:type="dxa"/>
+            <w:tcBorders>
+              <w:top w:val="single" w:sz="4" w:space="0" w:color="auto"/>
+              <w:left w:val="single" w:sz="4" w:space="0" w:color="auto"/>
+              <w:bottom w:val="single" w:sz="4" w:space="0" w:color="auto"/>
+              <w:right w:val="single" w:sz="4" w:space="0" w:color="auto"/>
+            </w:tcBorders>
+            <w:shd w:val="clear" w:color="auto" w:fill="D9D9D9"/>
+            <w:vAlign w:val="center"/>
+          </w:tcPr>
+          <w:p>
+            <w:pPr>
+              <w:rPr>
+                <w:rFonts w:ascii="Arial" w:hAnsi="Arial" w:cs="Arial"/>
+                <w:sz w:val="18"/>
+              </w:rPr>
+            </w:pPr>
+            <w:r>
+              <w:rPr>
+                <w:rFonts w:ascii="Arial" w:hAnsi="Arial" w:cs="Arial" w:hint="eastAsia"/>
+                <w:sz w:val="18"/>
+              </w:rPr>
+              <w:t>模块描述</w:t>
+            </w:r>
+          </w:p>
+        </w:tc>
+        <w:tc>
+          <w:tcPr>
+            <w:tcW w:w="6983" w:type="dxa"/>
+            <w:tcBorders>
+              <w:top w:val="single" w:sz="4" w:space="0" w:color="auto"/>
+              <w:left w:val="single" w:sz="4" w:space="0" w:color="auto"/>
+              <w:bottom w:val="single" w:sz="4" w:space="0" w:color="auto"/>
+              <w:right w:val="single" w:sz="4" w:space="0" w:color="auto"/>
+            </w:tcBorders>
+            <w:vAlign w:val="center"/>
+          </w:tcPr>
+          <w:p>
+            <w:pPr>
+              <w:rPr>
+                <w:rFonts w:ascii="Arial" w:hAnsi="Arial" w:cs="Arial" w:hint="eastAsia"/>
+                <w:sz w:val="18"/>
+              </w:rPr>
+            </w:pPr>
+            <w:r>
+              <w:rPr>
+                <w:rFonts w:ascii="Arial" w:hAnsi="Arial" w:cs="Arial" w:hint="eastAsia"/>
+                <w:sz w:val="18"/>
+              </w:rPr>
+              <w:t>OBD</w:t>
+            </w:r>
+            <w:r>
+              <w:rPr>
+                <w:rFonts w:ascii="Arial" w:hAnsi="Arial" w:cs="Arial" w:hint="eastAsia"/>
+                <w:sz w:val="18"/>
+              </w:rPr>
+              <w:t>工况</w:t>
+            </w:r>
+            <w:r>
+              <w:rPr>
+                <w:rFonts w:ascii="Arial" w:hAnsi="Arial" w:cs="Arial"/>
+                <w:sz w:val="18"/>
+              </w:rPr>
+              <w:t>报告</w:t>
+            </w:r>
+          </w:p>
+        </w:tc>
+      </w:tr>
+      <w:tr>
+        <w:tblPrEx>
+          <w:tblCellMar>
+            <w:top w:w="0" w:type="dxa"/>
+            <w:bottom w:w="0" w:type="dxa"/>
+          </w:tblCellMar>
+        </w:tblPrEx>
+        <w:tc>
+          <w:tcPr>
+            <w:tcW w:w="1539" w:type="dxa"/>
+            <w:tcBorders>
+              <w:top w:val="single" w:sz="4" w:space="0" w:color="auto"/>
+              <w:left w:val="single" w:sz="4" w:space="0" w:color="auto"/>
+              <w:bottom w:val="single" w:sz="4" w:space="0" w:color="auto"/>
+              <w:right w:val="single" w:sz="4" w:space="0" w:color="auto"/>
+            </w:tcBorders>
+            <w:shd w:val="clear" w:color="auto" w:fill="D9D9D9"/>
+            <w:vAlign w:val="center"/>
+          </w:tcPr>
+          <w:p>
+            <w:pPr>
+              <w:rPr>
+                <w:rFonts w:ascii="Arial" w:hAnsi="Arial" w:cs="Arial"/>
+                <w:sz w:val="18"/>
+              </w:rPr>
+            </w:pPr>
+            <w:r>
+              <w:rPr>
+                <w:rFonts w:ascii="Arial" w:hAnsi="Arial" w:cs="Arial"/>
+                <w:sz w:val="18"/>
+              </w:rPr>
+              <w:t>功能描述</w:t>
+            </w:r>
+          </w:p>
+        </w:tc>
+        <w:tc>
+          <w:tcPr>
+            <w:tcW w:w="6983" w:type="dxa"/>
+            <w:tcBorders>
+              <w:top w:val="single" w:sz="4" w:space="0" w:color="auto"/>
+              <w:left w:val="single" w:sz="4" w:space="0" w:color="auto"/>
+              <w:bottom w:val="single" w:sz="4" w:space="0" w:color="auto"/>
+              <w:right w:val="single" w:sz="4" w:space="0" w:color="auto"/>
+            </w:tcBorders>
+            <w:vAlign w:val="center"/>
+          </w:tcPr>
+          <w:p>
+            <w:pPr>
+              <w:rPr>
+                <w:rFonts w:ascii="Arial" w:hAnsi="Arial" w:cs="Arial" w:hint="eastAsia"/>
+                <w:sz w:val="18"/>
+              </w:rPr>
+            </w:pPr>
+            <w:r>
+              <w:rPr>
+                <w:rFonts w:ascii="Arial" w:hAnsi="Arial" w:cs="Arial" w:hint="eastAsia"/>
+                <w:sz w:val="18"/>
+              </w:rPr>
+              <w:t>显示</w:t>
+            </w:r>
+            <w:r>
+              <w:rPr>
+                <w:rFonts w:ascii="Arial" w:hAnsi="Arial" w:cs="Arial" w:hint="eastAsia"/>
+                <w:sz w:val="18"/>
+              </w:rPr>
+              <w:t>OBD</w:t>
+            </w:r>
+            <w:r>
+              <w:rPr>
+                <w:rFonts w:ascii="Arial" w:hAnsi="Arial" w:cs="Arial" w:hint="eastAsia"/>
+                <w:sz w:val="18"/>
+              </w:rPr>
+              <w:t>最新</w:t>
+            </w:r>
+            <w:r>
+              <w:rPr>
+                <w:rFonts w:ascii="Arial" w:hAnsi="Arial" w:cs="Arial"/>
+                <w:sz w:val="18"/>
+              </w:rPr>
+              <w:t>数据、历史</w:t>
+            </w:r>
+            <w:r>
+              <w:rPr>
+                <w:rFonts w:ascii="Arial" w:hAnsi="Arial" w:cs="Arial" w:hint="eastAsia"/>
+                <w:sz w:val="18"/>
+              </w:rPr>
+              <w:t>状态</w:t>
+            </w:r>
+          </w:p>
+        </w:tc>
+      </w:tr>
+      <w:tr>
+        <w:tblPrEx>
+          <w:tblCellMar>
+            <w:top w:w="0" w:type="dxa"/>
+            <w:bottom w:w="0" w:type="dxa"/>
+          </w:tblCellMar>
+        </w:tblPrEx>
+        <w:tc>
+          <w:tcPr>
+            <w:tcW w:w="1539" w:type="dxa"/>
+            <w:tcBorders>
+              <w:top w:val="single" w:sz="4" w:space="0" w:color="auto"/>
+              <w:left w:val="single" w:sz="4" w:space="0" w:color="auto"/>
+              <w:bottom w:val="single" w:sz="4" w:space="0" w:color="auto"/>
+              <w:right w:val="single" w:sz="4" w:space="0" w:color="auto"/>
+            </w:tcBorders>
+            <w:shd w:val="clear" w:color="auto" w:fill="D9D9D9"/>
+            <w:vAlign w:val="center"/>
+          </w:tcPr>
+          <w:p>
+            <w:pPr>
+              <w:rPr>
+                <w:rFonts w:ascii="Arial" w:hAnsi="Arial" w:cs="Arial"/>
+                <w:sz w:val="18"/>
+              </w:rPr>
+            </w:pPr>
+            <w:r>
+              <w:rPr>
+                <w:rFonts w:ascii="Arial" w:hAnsi="Arial" w:cs="Arial"/>
+                <w:sz w:val="18"/>
+              </w:rPr>
+              <w:t>优先级</w:t>
+            </w:r>
+          </w:p>
+        </w:tc>
+        <w:tc>
+          <w:tcPr>
+            <w:tcW w:w="6983" w:type="dxa"/>
+            <w:tcBorders>
+              <w:top w:val="single" w:sz="4" w:space="0" w:color="auto"/>
+              <w:left w:val="single" w:sz="4" w:space="0" w:color="auto"/>
+              <w:bottom w:val="single" w:sz="4" w:space="0" w:color="auto"/>
+              <w:right w:val="single" w:sz="4" w:space="0" w:color="auto"/>
+            </w:tcBorders>
+            <w:vAlign w:val="center"/>
+          </w:tcPr>
+          <w:p>
+            <w:pPr>
+              <w:rPr>
+                <w:rFonts w:ascii="Arial" w:hAnsi="Arial" w:cs="Arial"/>
+                <w:sz w:val="18"/>
+              </w:rPr>
+            </w:pPr>
+            <w:r>
+              <w:rPr>
+                <w:rFonts w:ascii="Arial" w:hAnsi="Arial" w:cs="Arial" w:hint="eastAsia"/>
+                <w:sz w:val="18"/>
+              </w:rPr>
+              <w:t>中</w:t>
+            </w:r>
+          </w:p>
+        </w:tc>
+      </w:tr>
+      <w:tr>
+        <w:tblPrEx>
+          <w:tblCellMar>
+            <w:top w:w="0" w:type="dxa"/>
+            <w:bottom w:w="0" w:type="dxa"/>
+          </w:tblCellMar>
+        </w:tblPrEx>
+        <w:tc>
+          <w:tcPr>
+            <w:tcW w:w="1539" w:type="dxa"/>
+            <w:tcBorders>
+              <w:top w:val="single" w:sz="4" w:space="0" w:color="auto"/>
+              <w:left w:val="single" w:sz="4" w:space="0" w:color="auto"/>
+              <w:bottom w:val="single" w:sz="4" w:space="0" w:color="auto"/>
+              <w:right w:val="single" w:sz="4" w:space="0" w:color="auto"/>
+            </w:tcBorders>
+            <w:shd w:val="clear" w:color="auto" w:fill="D9D9D9"/>
+            <w:vAlign w:val="center"/>
+          </w:tcPr>
+          <w:p>
+            <w:pPr>
+              <w:rPr>
+                <w:rFonts w:ascii="Arial" w:hAnsi="Arial" w:cs="Arial"/>
+                <w:sz w:val="18"/>
+              </w:rPr>
+            </w:pPr>
+            <w:r>
+              <w:rPr>
+                <w:rFonts w:ascii="Arial" w:hAnsi="Arial" w:cs="Arial"/>
+                <w:sz w:val="18"/>
+              </w:rPr>
+              <w:lastRenderedPageBreak/>
+              <w:t>需求描述</w:t>
+            </w:r>
+          </w:p>
+        </w:tc>
+        <w:tc>
+          <w:tcPr>
+            <w:tcW w:w="6983" w:type="dxa"/>
+            <w:tcBorders>
+              <w:top w:val="single" w:sz="4" w:space="0" w:color="auto"/>
+              <w:left w:val="single" w:sz="4" w:space="0" w:color="auto"/>
+              <w:bottom w:val="single" w:sz="4" w:space="0" w:color="auto"/>
+              <w:right w:val="single" w:sz="4" w:space="0" w:color="auto"/>
+            </w:tcBorders>
+            <w:vAlign w:val="center"/>
+          </w:tcPr>
+          <w:p>
+            <w:pPr>
+              <w:rPr>
+                <w:rFonts w:ascii="Arial" w:hAnsi="Arial" w:cs="Arial"/>
+                <w:sz w:val="18"/>
+              </w:rPr>
+            </w:pPr>
+            <w:r>
+              <w:rPr>
+                <w:rFonts w:ascii="Arial" w:hAnsi="Arial" w:cs="Arial"/>
+                <w:noProof/>
+                <w:sz w:val="18"/>
+              </w:rPr>
+              <w:drawing>
+                <wp:inline distT="0" distB="0" distL="0" distR="0">
+                  <wp:extent cx="3828148" cy="3937379"/>
+                  <wp:effectExtent l="0" t="0" r="1270" b="6350"/>
+                  <wp:docPr id="12" name="图片 12"/>
+                  <wp:cNvGraphicFramePr>
+                    <a:graphicFrameLocks xmlns:a="http://schemas.openxmlformats.org/drawingml/2006/main" noChangeAspect="1"/>
+                  </wp:cNvGraphicFramePr>
+                  <a:graphic xmlns:a="http://schemas.openxmlformats.org/drawingml/2006/main">
+                    <a:graphicData uri="http://schemas.openxmlformats.org/drawingml/2006/picture">
+                      <pic:pic xmlns:pic="http://schemas.openxmlformats.org/drawingml/2006/picture">
+                        <pic:nvPicPr>
+                          <pic:cNvPr id="12" name="obd工况报告.png"/>
+                          <pic:cNvPicPr/>
+                        </pic:nvPicPr>
+                        <pic:blipFill>
+                          <a:blip r:embed="rId12">
+                            <a:extLst>
+                              <a:ext uri="{28A0092B-C50C-407E-A947-70E740481C1C}">
+                                <a14:useLocalDpi xmlns:a14="http://schemas.microsoft.com/office/drawing/2010/main" val="0"/>
+                              </a:ext>
+                            </a:extLst>
+                          </a:blip>
+                          <a:stretch>
+                            <a:fillRect/>
+                          </a:stretch>
+                        </pic:blipFill>
+                        <pic:spPr>
+                          <a:xfrm>
+                            <a:off x="0" y="0"/>
+                            <a:ext cx="3834407" cy="3943817"/>
+                          </a:xfrm>
+                          <a:prstGeom prst="rect">
+                            <a:avLst/>
+                          </a:prstGeom>
+                        </pic:spPr>
+                      </pic:pic>
+                    </a:graphicData>
+                  </a:graphic>
+                </wp:inline>
+              </w:drawing>
+            </w:r>
+          </w:p>
+          <w:p>
+            <w:pPr>
+              <w:rPr>
+                <w:rFonts w:ascii="Arial" w:hAnsi="Arial" w:cs="Arial" w:hint="eastAsia"/>
+                <w:sz w:val="18"/>
+              </w:rPr>
+            </w:pPr>
+            <w:r>
+              <w:rPr>
+                <w:rFonts w:ascii="Arial" w:hAnsi="Arial" w:cs="Arial" w:hint="eastAsia"/>
+                <w:sz w:val="18"/>
+              </w:rPr>
+              <w:t>右侧</w:t>
+            </w:r>
+            <w:r>
+              <w:rPr>
+                <w:rFonts w:ascii="Arial" w:hAnsi="Arial" w:cs="Arial"/>
+                <w:sz w:val="18"/>
+              </w:rPr>
+              <w:t>为设备列表，</w:t>
+            </w:r>
+          </w:p>
+        </w:tc>
+      </w:tr>
+      <w:tr>
+        <w:tblPrEx>
+          <w:tblCellMar>
+            <w:top w:w="0" w:type="dxa"/>
+            <w:bottom w:w="0" w:type="dxa"/>
+          </w:tblCellMar>
+        </w:tblPrEx>
+        <w:tc>
+          <w:tcPr>
+            <w:tcW w:w="1539" w:type="dxa"/>
+            <w:tcBorders>
+              <w:top w:val="single" w:sz="4" w:space="0" w:color="auto"/>
+              <w:left w:val="single" w:sz="4" w:space="0" w:color="auto"/>
+              <w:bottom w:val="single" w:sz="4" w:space="0" w:color="auto"/>
+              <w:right w:val="single" w:sz="4" w:space="0" w:color="auto"/>
+            </w:tcBorders>
+            <w:shd w:val="clear" w:color="auto" w:fill="D9D9D9"/>
+            <w:vAlign w:val="center"/>
+          </w:tcPr>
+          <w:p>
+            <w:pPr>
+              <w:rPr>
+                <w:rFonts w:ascii="Arial" w:hAnsi="Arial" w:cs="Arial"/>
+                <w:sz w:val="18"/>
+              </w:rPr>
+            </w:pPr>
+            <w:r>
+              <w:rPr>
+                <w:rFonts w:ascii="Arial" w:hAnsi="Arial" w:cs="Arial"/>
+                <w:sz w:val="18"/>
+              </w:rPr>
+              <w:t>输出</w:t>
+            </w:r>
+            <w:r>
+              <w:rPr>
+                <w:rFonts w:ascii="Arial" w:hAnsi="Arial" w:cs="Arial"/>
+                <w:sz w:val="18"/>
+              </w:rPr>
+              <w:t>/</w:t>
+            </w:r>
+            <w:r>
+              <w:rPr>
+                <w:rFonts w:ascii="Arial" w:hAnsi="Arial" w:cs="Arial"/>
+                <w:sz w:val="18"/>
+              </w:rPr>
+              <w:t>后置条件</w:t>
+            </w:r>
+          </w:p>
+        </w:tc>
+        <w:tc>
+          <w:tcPr>
+            <w:tcW w:w="6983" w:type="dxa"/>
+            <w:tcBorders>
+              <w:top w:val="single" w:sz="4" w:space="0" w:color="auto"/>
+              <w:left w:val="single" w:sz="4" w:space="0" w:color="auto"/>
+              <w:bottom w:val="single" w:sz="4" w:space="0" w:color="auto"/>
+              <w:right w:val="single" w:sz="4" w:space="0" w:color="auto"/>
+            </w:tcBorders>
+            <w:vAlign w:val="center"/>
+          </w:tcPr>
+          <w:p>
+            <w:pPr>
+              <w:rPr>
+                <w:rFonts w:ascii="Arial" w:hAnsi="Arial" w:cs="Arial"/>
+                <w:sz w:val="18"/>
+              </w:rPr>
+            </w:pPr>
+          </w:p>
+        </w:tc>
+      </w:tr>
+      <w:tr>
+        <w:tblPrEx>
+          <w:tblCellMar>
+            <w:top w:w="0" w:type="dxa"/>
+            <w:bottom w:w="0" w:type="dxa"/>
+          </w:tblCellMar>
+        </w:tblPrEx>
+        <w:tc>
+          <w:tcPr>
+            <w:tcW w:w="1539" w:type="dxa"/>
+            <w:tcBorders>
+              <w:top w:val="single" w:sz="4" w:space="0" w:color="auto"/>
+              <w:left w:val="single" w:sz="4" w:space="0" w:color="auto"/>
+              <w:bottom w:val="single" w:sz="4" w:space="0" w:color="auto"/>
+              <w:right w:val="single" w:sz="4" w:space="0" w:color="auto"/>
+            </w:tcBorders>
+            <w:shd w:val="clear" w:color="auto" w:fill="D9D9D9"/>
+            <w:vAlign w:val="center"/>
+          </w:tcPr>
+          <w:p>
+            <w:pPr>
+              <w:rPr>
+                <w:rFonts w:ascii="Arial" w:hAnsi="Arial" w:cs="Arial"/>
+                <w:sz w:val="18"/>
+              </w:rPr>
+            </w:pPr>
+            <w:r>
+              <w:rPr>
+                <w:rFonts w:ascii="Arial" w:hAnsi="Arial" w:cs="Arial"/>
+                <w:sz w:val="18"/>
+              </w:rPr>
+              <w:t>补充说明</w:t>
+            </w:r>
+          </w:p>
+        </w:tc>
+        <w:tc>
+          <w:tcPr>
+            <w:tcW w:w="6983" w:type="dxa"/>
+            <w:tcBorders>
+              <w:top w:val="single" w:sz="4" w:space="0" w:color="auto"/>
+              <w:left w:val="single" w:sz="4" w:space="0" w:color="auto"/>
+              <w:bottom w:val="single" w:sz="4" w:space="0" w:color="auto"/>
+              <w:right w:val="single" w:sz="4" w:space="0" w:color="auto"/>
+            </w:tcBorders>
+            <w:vAlign w:val="center"/>
+          </w:tcPr>
+          <w:p>
+            <w:pPr>
+              <w:rPr>
+                <w:rFonts w:ascii="Arial" w:hAnsi="Arial" w:cs="Arial"/>
+                <w:sz w:val="18"/>
+              </w:rPr>
+            </w:pPr>
+          </w:p>
+        </w:tc>
+      </w:tr>
+    </w:tbl>
+    <w:p>
+      <w:pPr>
+        <w:rPr>
+          <w:rFonts w:hint="eastAsia"/>
+        </w:rPr>
+      </w:pPr>
+    </w:p>
+    <w:p>
+      <w:pPr>
+        <w:pStyle w:val="3"/>
+        <w:numPr>
+          <w:ilvl w:val="2"/>
+          <w:numId w:val="20"/>
+        </w:numPr>
+      </w:pPr>
+      <w:r>
+        <w:rPr>
+          <w:rFonts w:hint="eastAsia"/>
+        </w:rPr>
+        <w:t>发动机</w:t>
+      </w:r>
+      <w:r>
+        <w:t>状态</w:t>
+      </w:r>
+    </w:p>
+    <w:p>
+      <w:pPr>
+        <w:pStyle w:val="3"/>
+        <w:numPr>
+          <w:ilvl w:val="2"/>
+          <w:numId w:val="20"/>
+        </w:numPr>
+      </w:pPr>
+      <w:r>
+        <w:rPr>
+          <w:rFonts w:hint="eastAsia"/>
+        </w:rPr>
+        <w:t>OBD</w:t>
+      </w:r>
+      <w:r>
+        <w:rPr>
+          <w:rFonts w:hint="eastAsia"/>
+        </w:rPr>
+        <w:t>设备</w:t>
+      </w:r>
+      <w:r>
+        <w:t>信息</w:t>
+      </w:r>
+    </w:p>
+    <w:p>
+      <w:pPr>
+        <w:pStyle w:val="3"/>
+        <w:numPr>
+          <w:ilvl w:val="2"/>
+          <w:numId w:val="20"/>
+        </w:numPr>
+      </w:pPr>
+      <w:r>
+        <w:rPr>
+          <w:rFonts w:hint="eastAsia"/>
+        </w:rPr>
+        <w:t>MQTT</w:t>
+      </w:r>
+      <w:r>
+        <w:rPr>
+          <w:rFonts w:hint="eastAsia"/>
+        </w:rPr>
+        <w:t>连接</w:t>
+      </w:r>
+      <w:r>
+        <w:t>参数</w:t>
+      </w:r>
+    </w:p>
+    <w:p>
+      <w:pPr>
+        <w:pStyle w:val="3"/>
+        <w:numPr>
+          <w:ilvl w:val="2"/>
+          <w:numId w:val="20"/>
+        </w:numPr>
+      </w:pPr>
+      <w:r>
+        <w:rPr>
+          <w:rFonts w:hint="eastAsia"/>
+        </w:rPr>
+        <w:t>WIFI</w:t>
+      </w:r>
+      <w:r>
+        <w:rPr>
+          <w:rFonts w:hint="eastAsia"/>
+        </w:rPr>
+        <w:t>信息</w:t>
+      </w:r>
+    </w:p>
+    <w:p>
+      <w:pPr>
+        <w:pStyle w:val="3"/>
+        <w:numPr>
+          <w:ilvl w:val="2"/>
+          <w:numId w:val="20"/>
+        </w:numPr>
+      </w:pPr>
+      <w:r>
+        <w:rPr>
+          <w:rFonts w:hint="eastAsia"/>
+        </w:rPr>
+        <w:t>环境</w:t>
+      </w:r>
+      <w:r>
+        <w:t>状态</w:t>
+      </w:r>
+    </w:p>
+    <w:p>
+      <w:pPr>
+        <w:pStyle w:val="3"/>
+        <w:numPr>
+          <w:ilvl w:val="2"/>
+          <w:numId w:val="20"/>
+        </w:numPr>
+      </w:pPr>
+      <w:r>
+        <w:rPr>
+          <w:rFonts w:hint="eastAsia"/>
+        </w:rPr>
+        <w:t>APN</w:t>
+      </w:r>
+      <w:r>
+        <w:rPr>
+          <w:rFonts w:hint="eastAsia"/>
+        </w:rPr>
+        <w:t>信息</w:t>
+      </w:r>
+    </w:p>
+    <w:p>
+      <w:pPr>
+        <w:pStyle w:val="3"/>
+        <w:numPr>
+          <w:ilvl w:val="2"/>
+          <w:numId w:val="20"/>
+        </w:numPr>
+      </w:pPr>
+      <w:r>
+        <w:rPr>
+          <w:rFonts w:hint="eastAsia"/>
+        </w:rPr>
+        <w:t>警报</w:t>
+      </w:r>
+      <w:r>
+        <w:t>提醒</w:t>
+      </w:r>
+    </w:p>
+    <w:p>
+      <w:pPr>
+        <w:pStyle w:val="3"/>
+        <w:numPr>
+          <w:ilvl w:val="2"/>
+          <w:numId w:val="20"/>
+        </w:numPr>
+      </w:pPr>
+      <w:r>
+        <w:rPr>
+          <w:rFonts w:hint="eastAsia"/>
+        </w:rPr>
+        <w:t>消息</w:t>
+      </w:r>
+      <w:r>
+        <w:t>上报频率</w:t>
+      </w:r>
+    </w:p>
+    <w:p>
+      <w:pPr>
+        <w:pStyle w:val="3"/>
+        <w:numPr>
+          <w:ilvl w:val="2"/>
+          <w:numId w:val="20"/>
+        </w:numPr>
+      </w:pPr>
+      <w:r>
+        <w:rPr>
+          <w:rFonts w:hint="eastAsia"/>
+        </w:rPr>
+        <w:t>间隔</w:t>
+      </w:r>
+      <w:r>
+        <w:t>数据上报</w:t>
+      </w:r>
+    </w:p>
+    <w:p>
+      <w:pPr>
+        <w:pStyle w:val="3"/>
+        <w:numPr>
+          <w:ilvl w:val="2"/>
+          <w:numId w:val="20"/>
+        </w:numPr>
+      </w:pPr>
+      <w:r>
+        <w:rPr>
+          <w:rFonts w:hint="eastAsia"/>
+        </w:rPr>
+        <w:t>故障</w:t>
+      </w:r>
+      <w:r>
+        <w:t>显示</w:t>
+      </w:r>
+    </w:p>
+    <w:p>
+      <w:pPr>
+        <w:pStyle w:val="3"/>
+        <w:numPr>
+          <w:ilvl w:val="2"/>
+          <w:numId w:val="20"/>
+        </w:numPr>
+      </w:pPr>
+      <w:r>
+        <w:rPr>
+          <w:rFonts w:hint="eastAsia"/>
+        </w:rPr>
+        <w:t>里程</w:t>
+      </w:r>
+      <w:r>
+        <w:t>油耗</w:t>
+      </w:r>
+    </w:p>
+    <w:p>
+      <w:pPr>
+        <w:pStyle w:val="3"/>
+        <w:numPr>
+          <w:ilvl w:val="2"/>
+          <w:numId w:val="20"/>
+        </w:numPr>
+      </w:pPr>
+      <w:r>
+        <w:rPr>
+          <w:rFonts w:hint="eastAsia"/>
+        </w:rPr>
+        <w:t>网络</w:t>
+      </w:r>
+      <w:r>
+        <w:t>信息</w:t>
+      </w:r>
+    </w:p>
+    <w:p>
+      <w:pPr>
+        <w:pStyle w:val="3"/>
+        <w:numPr>
+          <w:ilvl w:val="2"/>
+          <w:numId w:val="20"/>
+        </w:numPr>
+        <w:rPr>
+          <w:rFonts w:hint="eastAsia"/>
+        </w:rPr>
+      </w:pPr>
+      <w:r>
+        <w:rPr>
+          <w:rFonts w:hint="eastAsia"/>
+        </w:rPr>
+        <w:t>GPS</w:t>
+      </w:r>
+      <w:r>
+        <w:rPr>
+          <w:rFonts w:hint="eastAsia"/>
+        </w:rPr>
+        <w:t>信息</w:t>
       </w:r>
     </w:p>
     <w:p>
@@ -5713,6 +8057,7 @@
               <w:rPr>
                 <w:rFonts w:hint="eastAsia"/>
               </w:rPr>
+              <w:lastRenderedPageBreak/>
               <w:t>优先级</w:t>
             </w:r>
           </w:p>
@@ -6069,7 +8414,7 @@
                     <pic:cNvPicPr/>
                   </pic:nvPicPr>
                   <pic:blipFill>
-                    <a:blip r:embed="rId10">
+                    <a:blip r:embed="rId16">
                       <a:extLst>
                         <a:ext uri="{28A0092B-C50C-407E-A947-70E740481C1C}">
                           <a14:useLocalDpi xmlns:a14="http://schemas.microsoft.com/office/drawing/2010/main" val="0"/>
@@ -6152,7 +8497,7 @@
                     <pic:cNvPicPr/>
                   </pic:nvPicPr>
                   <pic:blipFill>
-                    <a:blip r:embed="rId11" cstate="print">
+                    <a:blip r:embed="rId17" cstate="print">
                       <a:extLst>
                         <a:ext uri="{28A0092B-C50C-407E-A947-70E740481C1C}">
                           <a14:useLocalDpi xmlns:a14="http://schemas.microsoft.com/office/drawing/2010/main" val="0"/>
@@ -6481,6 +8826,44 @@
 </w:document>
 </file>
 
+<file path=word/endnotes.xml><?xml version="1.0" encoding="utf-8"?>
+<w:endnotes xmlns:wpc="http://schemas.microsoft.com/office/word/2010/wordprocessingCanvas" xmlns:mc="http://schemas.openxmlformats.org/markup-compatibility/2006" xmlns:o="urn:schemas-microsoft-com:office:office" xmlns:r="http://schemas.openxmlformats.org/officeDocument/2006/relationships" xmlns:m="http://schemas.openxmlformats.org/officeDocument/2006/math" xmlns:v="urn:schemas-microsoft-com:vml" xmlns:wp14="http://schemas.microsoft.com/office/word/2010/wordprocessingDrawing" xmlns:wp="http://schemas.openxmlformats.org/drawingml/2006/wordprocessingDrawing" xmlns:w10="urn:schemas-microsoft-com:office:word" xmlns:w="http://schemas.openxmlformats.org/wordprocessingml/2006/main" xmlns:w14="http://schemas.microsoft.com/office/word/2010/wordml" xmlns:w15="http://schemas.microsoft.com/office/word/2012/wordml" xmlns:wpg="http://schemas.microsoft.com/office/word/2010/wordprocessingGroup" xmlns:wpi="http://schemas.microsoft.com/office/word/2010/wordprocessingInk" xmlns:wne="http://schemas.microsoft.com/office/word/2006/wordml" xmlns:wps="http://schemas.microsoft.com/office/word/2010/wordprocessingShape" mc:Ignorable="w14 w15 wp14">
+  <w:endnote w:type="separator" w:id="-1">
+    <w:p>
+      <w:r>
+        <w:separator/>
+      </w:r>
+    </w:p>
+  </w:endnote>
+  <w:endnote w:type="continuationSeparator" w:id="0">
+    <w:p>
+      <w:r>
+        <w:continuationSeparator/>
+      </w:r>
+    </w:p>
+  </w:endnote>
+</w:endnotes>
+</file>
+
+<file path=word/footnotes.xml><?xml version="1.0" encoding="utf-8"?>
+<w:footnotes xmlns:wpc="http://schemas.microsoft.com/office/word/2010/wordprocessingCanvas" xmlns:mc="http://schemas.openxmlformats.org/markup-compatibility/2006" xmlns:o="urn:schemas-microsoft-com:office:office" xmlns:r="http://schemas.openxmlformats.org/officeDocument/2006/relationships" xmlns:m="http://schemas.openxmlformats.org/officeDocument/2006/math" xmlns:v="urn:schemas-microsoft-com:vml" xmlns:wp14="http://schemas.microsoft.com/office/word/2010/wordprocessingDrawing" xmlns:wp="http://schemas.openxmlformats.org/drawingml/2006/wordprocessingDrawing" xmlns:w10="urn:schemas-microsoft-com:office:word" xmlns:w="http://schemas.openxmlformats.org/wordprocessingml/2006/main" xmlns:w14="http://schemas.microsoft.com/office/word/2010/wordml" xmlns:w15="http://schemas.microsoft.com/office/word/2012/wordml" xmlns:wpg="http://schemas.microsoft.com/office/word/2010/wordprocessingGroup" xmlns:wpi="http://schemas.microsoft.com/office/word/2010/wordprocessingInk" xmlns:wne="http://schemas.microsoft.com/office/word/2006/wordml" xmlns:wps="http://schemas.microsoft.com/office/word/2010/wordprocessingShape" mc:Ignorable="w14 w15 wp14">
+  <w:footnote w:type="separator" w:id="-1">
+    <w:p>
+      <w:r>
+        <w:separator/>
+      </w:r>
+    </w:p>
+  </w:footnote>
+  <w:footnote w:type="continuationSeparator" w:id="0">
+    <w:p>
+      <w:r>
+        <w:continuationSeparator/>
+      </w:r>
+    </w:p>
+  </w:footnote>
+</w:footnotes>
+</file>
+
 <file path=word/numbering.xml><?xml version="1.0" encoding="utf-8"?>
 <w:numbering xmlns:wpc="http://schemas.microsoft.com/office/word/2010/wordprocessingCanvas" xmlns:mc="http://schemas.openxmlformats.org/markup-compatibility/2006" xmlns:o="urn:schemas-microsoft-com:office:office" xmlns:r="http://schemas.openxmlformats.org/officeDocument/2006/relationships" xmlns:m="http://schemas.openxmlformats.org/officeDocument/2006/math" xmlns:v="urn:schemas-microsoft-com:vml" xmlns:wp14="http://schemas.microsoft.com/office/word/2010/wordprocessingDrawing" xmlns:wp="http://schemas.openxmlformats.org/drawingml/2006/wordprocessingDrawing" xmlns:w10="urn:schemas-microsoft-com:office:word" xmlns:w="http://schemas.openxmlformats.org/wordprocessingml/2006/main" xmlns:w14="http://schemas.microsoft.com/office/word/2010/wordml" xmlns:w15="http://schemas.microsoft.com/office/word/2012/wordml" xmlns:wpg="http://schemas.microsoft.com/office/word/2010/wordprocessingGroup" xmlns:wpi="http://schemas.microsoft.com/office/word/2010/wordprocessingInk" xmlns:wne="http://schemas.microsoft.com/office/word/2006/wordml" xmlns:wps="http://schemas.microsoft.com/office/word/2010/wordprocessingShape" mc:Ignorable="w14 w15 wp14">
   <w:abstractNum w:abstractNumId="0">
@@ -6947,6 +9330,92 @@
     </w:lvl>
   </w:abstractNum>
   <w:abstractNum w:abstractNumId="5">
+    <w:nsid w:val="1DB2683D"/>
+    <w:multiLevelType w:val="hybridMultilevel"/>
+    <w:tmpl w:val="CCA8CA1E"/>
+    <w:lvl w:ilvl="0" w:tplc="0409000F">
+      <w:start w:val="1"/>
+      <w:numFmt w:val="decimal"/>
+      <w:lvlText w:val="%1."/>
+      <w:lvlJc w:val="left"/>
+      <w:pPr>
+        <w:ind w:left="420" w:hanging="420"/>
+      </w:pPr>
+    </w:lvl>
+    <w:lvl w:ilvl="1" w:tplc="04090019" w:tentative="1">
+      <w:start w:val="1"/>
+      <w:numFmt w:val="lowerLetter"/>
+      <w:lvlText w:val="%2)"/>
+      <w:lvlJc w:val="left"/>
+      <w:pPr>
+        <w:ind w:left="840" w:hanging="420"/>
+      </w:pPr>
+    </w:lvl>
+    <w:lvl w:ilvl="2" w:tplc="0409001B" w:tentative="1">
+      <w:start w:val="1"/>
+      <w:numFmt w:val="lowerRoman"/>
+      <w:lvlText w:val="%3."/>
+      <w:lvlJc w:val="right"/>
+      <w:pPr>
+        <w:ind w:left="1260" w:hanging="420"/>
+      </w:pPr>
+    </w:lvl>
+    <w:lvl w:ilvl="3" w:tplc="0409000F" w:tentative="1">
+      <w:start w:val="1"/>
+      <w:numFmt w:val="decimal"/>
+      <w:lvlText w:val="%4."/>
+      <w:lvlJc w:val="left"/>
+      <w:pPr>
+        <w:ind w:left="1680" w:hanging="420"/>
+      </w:pPr>
+    </w:lvl>
+    <w:lvl w:ilvl="4" w:tplc="04090019" w:tentative="1">
+      <w:start w:val="1"/>
+      <w:numFmt w:val="lowerLetter"/>
+      <w:lvlText w:val="%5)"/>
+      <w:lvlJc w:val="left"/>
+      <w:pPr>
+        <w:ind w:left="2100" w:hanging="420"/>
+      </w:pPr>
+    </w:lvl>
+    <w:lvl w:ilvl="5" w:tplc="0409001B" w:tentative="1">
+      <w:start w:val="1"/>
+      <w:numFmt w:val="lowerRoman"/>
+      <w:lvlText w:val="%6."/>
+      <w:lvlJc w:val="right"/>
+      <w:pPr>
+        <w:ind w:left="2520" w:hanging="420"/>
+      </w:pPr>
+    </w:lvl>
+    <w:lvl w:ilvl="6" w:tplc="0409000F" w:tentative="1">
+      <w:start w:val="1"/>
+      <w:numFmt w:val="decimal"/>
+      <w:lvlText w:val="%7."/>
+      <w:lvlJc w:val="left"/>
+      <w:pPr>
+        <w:ind w:left="2940" w:hanging="420"/>
+      </w:pPr>
+    </w:lvl>
+    <w:lvl w:ilvl="7" w:tplc="04090019" w:tentative="1">
+      <w:start w:val="1"/>
+      <w:numFmt w:val="lowerLetter"/>
+      <w:lvlText w:val="%8)"/>
+      <w:lvlJc w:val="left"/>
+      <w:pPr>
+        <w:ind w:left="3360" w:hanging="420"/>
+      </w:pPr>
+    </w:lvl>
+    <w:lvl w:ilvl="8" w:tplc="0409001B" w:tentative="1">
+      <w:start w:val="1"/>
+      <w:numFmt w:val="lowerRoman"/>
+      <w:lvlText w:val="%9."/>
+      <w:lvlJc w:val="right"/>
+      <w:pPr>
+        <w:ind w:left="3780" w:hanging="420"/>
+      </w:pPr>
+    </w:lvl>
+  </w:abstractNum>
+  <w:abstractNum w:abstractNumId="6">
     <w:nsid w:val="27F10226"/>
     <w:multiLevelType w:val="multilevel"/>
     <w:tmpl w:val="0409001D"/>
@@ -7032,7 +9501,7 @@
       </w:pPr>
     </w:lvl>
   </w:abstractNum>
-  <w:abstractNum w:abstractNumId="6">
+  <w:abstractNum w:abstractNumId="7">
     <w:nsid w:val="2B5A4E59"/>
     <w:multiLevelType w:val="multilevel"/>
     <w:tmpl w:val="2EB2EB58"/>
@@ -7145,7 +9614,7 @@
       </w:rPr>
     </w:lvl>
   </w:abstractNum>
-  <w:abstractNum w:abstractNumId="7">
+  <w:abstractNum w:abstractNumId="8">
     <w:nsid w:val="2CEC0A77"/>
     <w:multiLevelType w:val="multilevel"/>
     <w:tmpl w:val="0409001D"/>
@@ -7231,7 +9700,7 @@
       </w:pPr>
     </w:lvl>
   </w:abstractNum>
-  <w:abstractNum w:abstractNumId="8">
+  <w:abstractNum w:abstractNumId="9">
     <w:nsid w:val="2DED1F48"/>
     <w:multiLevelType w:val="hybridMultilevel"/>
     <w:tmpl w:val="3834A652"/>
@@ -7320,7 +9789,7 @@
       </w:pPr>
     </w:lvl>
   </w:abstractNum>
-  <w:abstractNum w:abstractNumId="9">
+  <w:abstractNum w:abstractNumId="10">
     <w:nsid w:val="307D613B"/>
     <w:multiLevelType w:val="multilevel"/>
     <w:tmpl w:val="0409001D"/>
@@ -7406,7 +9875,7 @@
       </w:pPr>
     </w:lvl>
   </w:abstractNum>
-  <w:abstractNum w:abstractNumId="10">
+  <w:abstractNum w:abstractNumId="11">
     <w:nsid w:val="32FF19E1"/>
     <w:multiLevelType w:val="multilevel"/>
     <w:tmpl w:val="0409001D"/>
@@ -7492,7 +9961,96 @@
       </w:pPr>
     </w:lvl>
   </w:abstractNum>
-  <w:abstractNum w:abstractNumId="11">
+  <w:abstractNum w:abstractNumId="12">
+    <w:nsid w:val="335E600F"/>
+    <w:multiLevelType w:val="hybridMultilevel"/>
+    <w:tmpl w:val="5742D8E4"/>
+    <w:lvl w:ilvl="0" w:tplc="AC769F00">
+      <w:start w:val="1"/>
+      <w:numFmt w:val="decimal"/>
+      <w:lvlText w:val="%1、"/>
+      <w:lvlJc w:val="left"/>
+      <w:pPr>
+        <w:ind w:left="360" w:hanging="360"/>
+      </w:pPr>
+      <w:rPr>
+        <w:rFonts w:hint="default"/>
+      </w:rPr>
+    </w:lvl>
+    <w:lvl w:ilvl="1" w:tplc="04090019" w:tentative="1">
+      <w:start w:val="1"/>
+      <w:numFmt w:val="lowerLetter"/>
+      <w:lvlText w:val="%2)"/>
+      <w:lvlJc w:val="left"/>
+      <w:pPr>
+        <w:ind w:left="840" w:hanging="420"/>
+      </w:pPr>
+    </w:lvl>
+    <w:lvl w:ilvl="2" w:tplc="0409001B" w:tentative="1">
+      <w:start w:val="1"/>
+      <w:numFmt w:val="lowerRoman"/>
+      <w:lvlText w:val="%3."/>
+      <w:lvlJc w:val="right"/>
+      <w:pPr>
+        <w:ind w:left="1260" w:hanging="420"/>
+      </w:pPr>
+    </w:lvl>
+    <w:lvl w:ilvl="3" w:tplc="0409000F" w:tentative="1">
+      <w:start w:val="1"/>
+      <w:numFmt w:val="decimal"/>
+      <w:lvlText w:val="%4."/>
+      <w:lvlJc w:val="left"/>
+      <w:pPr>
+        <w:ind w:left="1680" w:hanging="420"/>
+      </w:pPr>
+    </w:lvl>
+    <w:lvl w:ilvl="4" w:tplc="04090019" w:tentative="1">
+      <w:start w:val="1"/>
+      <w:numFmt w:val="lowerLetter"/>
+      <w:lvlText w:val="%5)"/>
+      <w:lvlJc w:val="left"/>
+      <w:pPr>
+        <w:ind w:left="2100" w:hanging="420"/>
+      </w:pPr>
+    </w:lvl>
+    <w:lvl w:ilvl="5" w:tplc="0409001B" w:tentative="1">
+      <w:start w:val="1"/>
+      <w:numFmt w:val="lowerRoman"/>
+      <w:lvlText w:val="%6."/>
+      <w:lvlJc w:val="right"/>
+      <w:pPr>
+        <w:ind w:left="2520" w:hanging="420"/>
+      </w:pPr>
+    </w:lvl>
+    <w:lvl w:ilvl="6" w:tplc="0409000F" w:tentative="1">
+      <w:start w:val="1"/>
+      <w:numFmt w:val="decimal"/>
+      <w:lvlText w:val="%7."/>
+      <w:lvlJc w:val="left"/>
+      <w:pPr>
+        <w:ind w:left="2940" w:hanging="420"/>
+      </w:pPr>
+    </w:lvl>
+    <w:lvl w:ilvl="7" w:tplc="04090019" w:tentative="1">
+      <w:start w:val="1"/>
+      <w:numFmt w:val="lowerLetter"/>
+      <w:lvlText w:val="%8)"/>
+      <w:lvlJc w:val="left"/>
+      <w:pPr>
+        <w:ind w:left="3360" w:hanging="420"/>
+      </w:pPr>
+    </w:lvl>
+    <w:lvl w:ilvl="8" w:tplc="0409001B" w:tentative="1">
+      <w:start w:val="1"/>
+      <w:numFmt w:val="lowerRoman"/>
+      <w:lvlText w:val="%9."/>
+      <w:lvlJc w:val="right"/>
+      <w:pPr>
+        <w:ind w:left="3780" w:hanging="420"/>
+      </w:pPr>
+    </w:lvl>
+  </w:abstractNum>
+  <w:abstractNum w:abstractNumId="13">
     <w:nsid w:val="39547BFE"/>
     <w:multiLevelType w:val="multilevel"/>
     <w:tmpl w:val="0409001D"/>
@@ -7578,7 +10136,7 @@
       </w:pPr>
     </w:lvl>
   </w:abstractNum>
-  <w:abstractNum w:abstractNumId="12">
+  <w:abstractNum w:abstractNumId="14">
     <w:nsid w:val="3AF03AB4"/>
     <w:multiLevelType w:val="multilevel"/>
     <w:tmpl w:val="0409001D"/>
@@ -7664,7 +10222,7 @@
       </w:pPr>
     </w:lvl>
   </w:abstractNum>
-  <w:abstractNum w:abstractNumId="13">
+  <w:abstractNum w:abstractNumId="15">
     <w:nsid w:val="406C2788"/>
     <w:multiLevelType w:val="multilevel"/>
     <w:tmpl w:val="0409001D"/>
@@ -7750,7 +10308,7 @@
       </w:pPr>
     </w:lvl>
   </w:abstractNum>
-  <w:abstractNum w:abstractNumId="14">
+  <w:abstractNum w:abstractNumId="16">
     <w:nsid w:val="40DA3874"/>
     <w:multiLevelType w:val="multilevel"/>
     <w:tmpl w:val="0409001D"/>
@@ -7836,7 +10394,7 @@
       </w:pPr>
     </w:lvl>
   </w:abstractNum>
-  <w:abstractNum w:abstractNumId="15">
+  <w:abstractNum w:abstractNumId="17">
     <w:nsid w:val="41D308F2"/>
     <w:multiLevelType w:val="multilevel"/>
     <w:tmpl w:val="0409001D"/>
@@ -7922,7 +10480,7 @@
       </w:pPr>
     </w:lvl>
   </w:abstractNum>
-  <w:abstractNum w:abstractNumId="16">
+  <w:abstractNum w:abstractNumId="18">
     <w:nsid w:val="4492564F"/>
     <w:multiLevelType w:val="multilevel"/>
     <w:tmpl w:val="46A8150A"/>
@@ -8008,7 +10566,7 @@
       </w:pPr>
     </w:lvl>
   </w:abstractNum>
-  <w:abstractNum w:abstractNumId="17">
+  <w:abstractNum w:abstractNumId="19">
     <w:nsid w:val="4EB36848"/>
     <w:multiLevelType w:val="multilevel"/>
     <w:tmpl w:val="0409001D"/>
@@ -8094,7 +10652,7 @@
       </w:pPr>
     </w:lvl>
   </w:abstractNum>
-  <w:abstractNum w:abstractNumId="18">
+  <w:abstractNum w:abstractNumId="20">
     <w:nsid w:val="4FB50E8A"/>
     <w:multiLevelType w:val="multilevel"/>
     <w:tmpl w:val="16FADC34"/>
@@ -8183,7 +10741,7 @@
       </w:pPr>
     </w:lvl>
   </w:abstractNum>
-  <w:abstractNum w:abstractNumId="19">
+  <w:abstractNum w:abstractNumId="21">
     <w:nsid w:val="50D65FAA"/>
     <w:multiLevelType w:val="multilevel"/>
     <w:tmpl w:val="0409001D"/>
@@ -8269,7 +10827,7 @@
       </w:pPr>
     </w:lvl>
   </w:abstractNum>
-  <w:abstractNum w:abstractNumId="20">
+  <w:abstractNum w:abstractNumId="22">
     <w:nsid w:val="52211226"/>
     <w:multiLevelType w:val="multilevel"/>
     <w:tmpl w:val="0409001D"/>
@@ -8355,7 +10913,7 @@
       </w:pPr>
     </w:lvl>
   </w:abstractNum>
-  <w:abstractNum w:abstractNumId="21">
+  <w:abstractNum w:abstractNumId="23">
     <w:nsid w:val="56901F79"/>
     <w:multiLevelType w:val="multilevel"/>
     <w:tmpl w:val="0409001D"/>
@@ -8441,7 +10999,7 @@
       </w:pPr>
     </w:lvl>
   </w:abstractNum>
-  <w:abstractNum w:abstractNumId="22">
+  <w:abstractNum w:abstractNumId="24">
     <w:nsid w:val="5A1066EF"/>
     <w:multiLevelType w:val="hybridMultilevel"/>
     <w:tmpl w:val="966AEEA0"/>
@@ -8530,7 +11088,7 @@
       </w:pPr>
     </w:lvl>
   </w:abstractNum>
-  <w:abstractNum w:abstractNumId="23">
+  <w:abstractNum w:abstractNumId="25">
     <w:nsid w:val="65DB5AA3"/>
     <w:multiLevelType w:val="multilevel"/>
     <w:tmpl w:val="95123D0C"/>
@@ -8616,7 +11174,7 @@
       </w:pPr>
     </w:lvl>
   </w:abstractNum>
-  <w:abstractNum w:abstractNumId="24">
+  <w:abstractNum w:abstractNumId="26">
     <w:nsid w:val="66743060"/>
     <w:multiLevelType w:val="multilevel"/>
     <w:tmpl w:val="16FADC34"/>
@@ -8705,7 +11263,7 @@
       </w:pPr>
     </w:lvl>
   </w:abstractNum>
-  <w:abstractNum w:abstractNumId="25">
+  <w:abstractNum w:abstractNumId="27">
     <w:nsid w:val="68026B6A"/>
     <w:multiLevelType w:val="hybridMultilevel"/>
     <w:tmpl w:val="0374E568"/>
@@ -8791,7 +11349,7 @@
       </w:pPr>
     </w:lvl>
   </w:abstractNum>
-  <w:abstractNum w:abstractNumId="26">
+  <w:abstractNum w:abstractNumId="28">
     <w:nsid w:val="684E3A73"/>
     <w:multiLevelType w:val="multilevel"/>
     <w:tmpl w:val="0409001D"/>
@@ -8877,7 +11435,7 @@
       </w:pPr>
     </w:lvl>
   </w:abstractNum>
-  <w:abstractNum w:abstractNumId="27">
+  <w:abstractNum w:abstractNumId="29">
     <w:nsid w:val="6AC3193F"/>
     <w:multiLevelType w:val="multilevel"/>
     <w:tmpl w:val="0409001D"/>
@@ -8963,7 +11521,7 @@
       </w:pPr>
     </w:lvl>
   </w:abstractNum>
-  <w:abstractNum w:abstractNumId="28">
+  <w:abstractNum w:abstractNumId="30">
     <w:nsid w:val="6C2E6DBC"/>
     <w:multiLevelType w:val="multilevel"/>
     <w:tmpl w:val="16FADC34"/>
@@ -9052,7 +11610,7 @@
       </w:pPr>
     </w:lvl>
   </w:abstractNum>
-  <w:abstractNum w:abstractNumId="29">
+  <w:abstractNum w:abstractNumId="31">
     <w:nsid w:val="6D5D4B9A"/>
     <w:multiLevelType w:val="multilevel"/>
     <w:tmpl w:val="2EB2EB58"/>
@@ -9165,7 +11723,7 @@
       </w:rPr>
     </w:lvl>
   </w:abstractNum>
-  <w:abstractNum w:abstractNumId="30">
+  <w:abstractNum w:abstractNumId="32">
     <w:nsid w:val="7D6C7DAF"/>
     <w:multiLevelType w:val="multilevel"/>
     <w:tmpl w:val="16FADC34"/>
@@ -9258,94 +11816,100 @@
     <w:abstractNumId w:val="3"/>
   </w:num>
   <w:num w:numId="2">
+    <w:abstractNumId w:val="23"/>
+  </w:num>
+  <w:num w:numId="3">
+    <w:abstractNumId w:val="27"/>
+  </w:num>
+  <w:num w:numId="4">
+    <w:abstractNumId w:val="6"/>
+  </w:num>
+  <w:num w:numId="5">
+    <w:abstractNumId w:val="19"/>
+  </w:num>
+  <w:num w:numId="6">
+    <w:abstractNumId w:val="17"/>
+  </w:num>
+  <w:num w:numId="7">
+    <w:abstractNumId w:val="11"/>
+  </w:num>
+  <w:num w:numId="8">
     <w:abstractNumId w:val="21"/>
   </w:num>
-  <w:num w:numId="3">
-    <w:abstractNumId w:val="25"/>
-  </w:num>
-  <w:num w:numId="4">
-    <w:abstractNumId w:val="5"/>
-  </w:num>
-  <w:num w:numId="5">
-    <w:abstractNumId w:val="17"/>
-  </w:num>
-  <w:num w:numId="6">
-    <w:abstractNumId w:val="15"/>
-  </w:num>
-  <w:num w:numId="7">
-    <w:abstractNumId w:val="10"/>
-  </w:num>
-  <w:num w:numId="8">
-    <w:abstractNumId w:val="19"/>
-  </w:num>
   <w:num w:numId="9">
-    <w:abstractNumId w:val="27"/>
+    <w:abstractNumId w:val="29"/>
   </w:num>
   <w:num w:numId="10">
-    <w:abstractNumId w:val="14"/>
+    <w:abstractNumId w:val="16"/>
   </w:num>
   <w:num w:numId="11">
-    <w:abstractNumId w:val="26"/>
+    <w:abstractNumId w:val="28"/>
   </w:num>
   <w:num w:numId="12">
-    <w:abstractNumId w:val="11"/>
+    <w:abstractNumId w:val="13"/>
   </w:num>
   <w:num w:numId="13">
     <w:abstractNumId w:val="4"/>
   </w:num>
   <w:num w:numId="14">
-    <w:abstractNumId w:val="8"/>
+    <w:abstractNumId w:val="9"/>
   </w:num>
   <w:num w:numId="15">
+    <w:abstractNumId w:val="24"/>
+  </w:num>
+  <w:num w:numId="16">
+    <w:abstractNumId w:val="15"/>
+  </w:num>
+  <w:num w:numId="17">
     <w:abstractNumId w:val="22"/>
   </w:num>
-  <w:num w:numId="16">
-    <w:abstractNumId w:val="13"/>
-  </w:num>
-  <w:num w:numId="17">
-    <w:abstractNumId w:val="20"/>
-  </w:num>
   <w:num w:numId="18">
-    <w:abstractNumId w:val="9"/>
+    <w:abstractNumId w:val="10"/>
   </w:num>
   <w:num w:numId="19">
     <w:abstractNumId w:val="1"/>
   </w:num>
   <w:num w:numId="20">
-    <w:abstractNumId w:val="7"/>
+    <w:abstractNumId w:val="8"/>
   </w:num>
   <w:num w:numId="21">
-    <w:abstractNumId w:val="29"/>
+    <w:abstractNumId w:val="31"/>
   </w:num>
   <w:num w:numId="22">
-    <w:abstractNumId w:val="12"/>
+    <w:abstractNumId w:val="14"/>
   </w:num>
   <w:num w:numId="23">
     <w:abstractNumId w:val="0"/>
   </w:num>
   <w:num w:numId="24">
-    <w:abstractNumId w:val="18"/>
+    <w:abstractNumId w:val="20"/>
   </w:num>
   <w:num w:numId="25">
+    <w:abstractNumId w:val="32"/>
+  </w:num>
+  <w:num w:numId="26">
+    <w:abstractNumId w:val="26"/>
+  </w:num>
+  <w:num w:numId="27">
     <w:abstractNumId w:val="30"/>
   </w:num>
-  <w:num w:numId="26">
-    <w:abstractNumId w:val="24"/>
-  </w:num>
-  <w:num w:numId="27">
-    <w:abstractNumId w:val="28"/>
-  </w:num>
   <w:num w:numId="28">
-    <w:abstractNumId w:val="16"/>
+    <w:abstractNumId w:val="18"/>
   </w:num>
   <w:num w:numId="29">
     <w:abstractNumId w:val="2"/>
   </w:num>
   <w:num w:numId="30">
-    <w:abstractNumId w:val="6"/>
+    <w:abstractNumId w:val="7"/>
   </w:num>
   <w:num w:numId="31">
-    <w:abstractNumId w:val="23"/>
+    <w:abstractNumId w:val="25"/>
+  </w:num>
+  <w:num w:numId="32">
+    <w:abstractNumId w:val="5"/>
+  </w:num>
+  <w:num w:numId="33">
+    <w:abstractNumId w:val="12"/>
   </w:num>
 </w:numbering>
 </file>
@@ -10295,6 +12859,71 @@
       <w:u w:val="single"/>
     </w:rPr>
   </w:style>
+  <w:style w:type="paragraph" w:styleId="a7">
+    <w:name w:val="header"/>
+    <w:basedOn w:val="a"/>
+    <w:link w:val="Char"/>
+    <w:uiPriority w:val="99"/>
+    <w:unhideWhenUsed/>
+    <w:rsid w:val="008304BE"/>
+    <w:pPr>
+      <w:pBdr>
+        <w:bottom w:val="single" w:sz="6" w:space="1" w:color="auto"/>
+      </w:pBdr>
+      <w:tabs>
+        <w:tab w:val="center" w:pos="4153"/>
+        <w:tab w:val="right" w:pos="8306"/>
+      </w:tabs>
+      <w:snapToGrid w:val="0"/>
+      <w:jc w:val="center"/>
+    </w:pPr>
+    <w:rPr>
+      <w:sz w:val="18"/>
+      <w:szCs w:val="18"/>
+    </w:rPr>
+  </w:style>
+  <w:style w:type="character" w:customStyle="1" w:styleId="Char">
+    <w:name w:val="页眉 Char"/>
+    <w:basedOn w:val="a0"/>
+    <w:link w:val="a7"/>
+    <w:uiPriority w:val="99"/>
+    <w:rsid w:val="008304BE"/>
+    <w:rPr>
+      <w:sz w:val="18"/>
+      <w:szCs w:val="18"/>
+    </w:rPr>
+  </w:style>
+  <w:style w:type="paragraph" w:styleId="a8">
+    <w:name w:val="footer"/>
+    <w:basedOn w:val="a"/>
+    <w:link w:val="Char0"/>
+    <w:uiPriority w:val="99"/>
+    <w:unhideWhenUsed/>
+    <w:rsid w:val="008304BE"/>
+    <w:pPr>
+      <w:tabs>
+        <w:tab w:val="center" w:pos="4153"/>
+        <w:tab w:val="right" w:pos="8306"/>
+      </w:tabs>
+      <w:snapToGrid w:val="0"/>
+      <w:jc w:val="left"/>
+    </w:pPr>
+    <w:rPr>
+      <w:sz w:val="18"/>
+      <w:szCs w:val="18"/>
+    </w:rPr>
+  </w:style>
+  <w:style w:type="character" w:customStyle="1" w:styleId="Char0">
+    <w:name w:val="页脚 Char"/>
+    <w:basedOn w:val="a0"/>
+    <w:link w:val="a8"/>
+    <w:uiPriority w:val="99"/>
+    <w:rsid w:val="008304BE"/>
+    <w:rPr>
+      <w:sz w:val="18"/>
+      <w:szCs w:val="18"/>
+    </w:rPr>
+  </w:style>
 </w:styles>
 </file>
 
@@ -10564,7 +13193,7 @@
 </file>
 
 <file path=customXml/itemProps1.xml><?xml version="1.0" encoding="utf-8"?>
-<ds:datastoreItem xmlns:ds="http://schemas.openxmlformats.org/officeDocument/2006/customXml" ds:itemID="{82CEB008-2B92-4800-962B-55EE87ACA5DB}">
+<ds:datastoreItem xmlns:ds="http://schemas.openxmlformats.org/officeDocument/2006/customXml" ds:itemID="{07B4E2EC-2571-4AF8-B1D0-6FD43ED7E60D}">
   <ds:schemaRefs>
     <ds:schemaRef ds:uri="http://schemas.openxmlformats.org/officeDocument/2006/bibliography"/>
   </ds:schemaRefs>

</xml_diff>

<commit_message>
fix OBD and csdn
</commit_message>
<xml_diff>
--- a/OBD/OBD需求文件.docx
+++ b/OBD/OBD需求文件.docx
@@ -6123,8 +6123,6 @@
         </w:rPr>
         <w:br w:type="page"/>
       </w:r>
-      <w:bookmarkStart w:id="0" w:name="_GoBack"/>
-      <w:bookmarkEnd w:id="0"/>
     </w:p>
     <w:p>
       <w:pPr>
@@ -6140,7 +6138,7 @@
           <w:szCs w:val="30"/>
         </w:rPr>
       </w:pPr>
-      <w:bookmarkStart w:id="1" w:name="_Toc535097696"/>
+      <w:bookmarkStart w:id="0" w:name="_Toc535097696"/>
       <w:r>
         <w:rPr>
           <w:rFonts w:ascii="黑体" w:eastAsia="黑体" w:hAnsi="黑体" w:hint="eastAsia"/>
@@ -6158,7 +6156,7 @@
         </w:rPr>
         <w:t>综述</w:t>
       </w:r>
-      <w:bookmarkEnd w:id="1"/>
+      <w:bookmarkEnd w:id="0"/>
     </w:p>
     <w:p>
       <w:pPr>
@@ -6168,7 +6166,7 @@
           <w:numId w:val="6"/>
         </w:numPr>
       </w:pPr>
-      <w:bookmarkStart w:id="2" w:name="_Toc535097697"/>
+      <w:bookmarkStart w:id="1" w:name="_Toc535097697"/>
       <w:r>
         <w:rPr>
           <w:rFonts w:hint="eastAsia"/>
@@ -6181,7 +6179,7 @@
         </w:rPr>
         <w:t>修订记录：</w:t>
       </w:r>
-      <w:bookmarkEnd w:id="2"/>
+      <w:bookmarkEnd w:id="1"/>
     </w:p>
     <w:tbl>
       <w:tblPr>
@@ -6360,7 +6358,7 @@
           <w:numId w:val="6"/>
         </w:numPr>
       </w:pPr>
-      <w:bookmarkStart w:id="3" w:name="_Toc535097698"/>
+      <w:bookmarkStart w:id="2" w:name="_Toc535097698"/>
       <w:r>
         <w:rPr>
           <w:rFonts w:hint="eastAsia"/>
@@ -6370,7 +6368,7 @@
       <w:r>
         <w:t>介绍</w:t>
       </w:r>
-      <w:bookmarkEnd w:id="3"/>
+      <w:bookmarkEnd w:id="2"/>
     </w:p>
     <w:p>
       <w:pPr>
@@ -6460,7 +6458,7 @@
         </w:numPr>
         <w:spacing w:line="240" w:lineRule="auto"/>
       </w:pPr>
-      <w:bookmarkStart w:id="4" w:name="_Toc535097699"/>
+      <w:bookmarkStart w:id="3" w:name="_Toc535097699"/>
       <w:r>
         <w:rPr>
           <w:rFonts w:hint="eastAsia"/>
@@ -6471,7 +6469,7 @@
       <w:r>
         <w:t>结构</w:t>
       </w:r>
-      <w:bookmarkEnd w:id="4"/>
+      <w:bookmarkEnd w:id="3"/>
     </w:p>
     <w:p>
       <w:pPr>
@@ -6529,14 +6527,14 @@
           <w:szCs w:val="36"/>
         </w:rPr>
       </w:pPr>
-      <w:bookmarkStart w:id="5" w:name="_Toc530344874"/>
-      <w:bookmarkStart w:id="6" w:name="_Toc530344946"/>
-      <w:bookmarkStart w:id="7" w:name="_Toc530345048"/>
-      <w:bookmarkStart w:id="8" w:name="_Toc535097700"/>
+      <w:bookmarkStart w:id="4" w:name="_Toc530344874"/>
+      <w:bookmarkStart w:id="5" w:name="_Toc530344946"/>
+      <w:bookmarkStart w:id="6" w:name="_Toc530345048"/>
+      <w:bookmarkStart w:id="7" w:name="_Toc535097700"/>
+      <w:bookmarkEnd w:id="4"/>
       <w:bookmarkEnd w:id="5"/>
       <w:bookmarkEnd w:id="6"/>
       <w:bookmarkEnd w:id="7"/>
-      <w:bookmarkEnd w:id="8"/>
     </w:p>
     <w:p>
       <w:pPr>
@@ -6558,14 +6556,14 @@
           <w:szCs w:val="36"/>
         </w:rPr>
       </w:pPr>
-      <w:bookmarkStart w:id="9" w:name="_Toc530344875"/>
-      <w:bookmarkStart w:id="10" w:name="_Toc530344947"/>
-      <w:bookmarkStart w:id="11" w:name="_Toc530345049"/>
-      <w:bookmarkStart w:id="12" w:name="_Toc535097701"/>
+      <w:bookmarkStart w:id="8" w:name="_Toc530344875"/>
+      <w:bookmarkStart w:id="9" w:name="_Toc530344947"/>
+      <w:bookmarkStart w:id="10" w:name="_Toc530345049"/>
+      <w:bookmarkStart w:id="11" w:name="_Toc535097701"/>
+      <w:bookmarkEnd w:id="8"/>
       <w:bookmarkEnd w:id="9"/>
       <w:bookmarkEnd w:id="10"/>
       <w:bookmarkEnd w:id="11"/>
-      <w:bookmarkEnd w:id="12"/>
     </w:p>
     <w:p>
       <w:pPr>
@@ -6575,14 +6573,14 @@
           <w:numId w:val="7"/>
         </w:numPr>
       </w:pPr>
-      <w:bookmarkStart w:id="13" w:name="_Toc535097702"/>
+      <w:bookmarkStart w:id="12" w:name="_Toc535097702"/>
       <w:r>
         <w:rPr>
           <w:rFonts w:hint="eastAsia"/>
         </w:rPr>
         <w:t>结构图</w:t>
       </w:r>
-      <w:bookmarkEnd w:id="13"/>
+      <w:bookmarkEnd w:id="12"/>
     </w:p>
     <w:p>
       <w:pPr>
@@ -6673,7 +6671,7 @@
         </w:numPr>
         <w:spacing w:line="240" w:lineRule="auto"/>
       </w:pPr>
-      <w:bookmarkStart w:id="14" w:name="_Toc535097703"/>
+      <w:bookmarkStart w:id="13" w:name="_Toc535097703"/>
       <w:r>
         <w:rPr>
           <w:rFonts w:hint="eastAsia"/>
@@ -6681,7 +6679,7 @@
         <w:lastRenderedPageBreak/>
         <w:t>功能摘要</w:t>
       </w:r>
-      <w:bookmarkEnd w:id="14"/>
+      <w:bookmarkEnd w:id="13"/>
     </w:p>
     <w:tbl>
       <w:tblPr>
@@ -7150,7 +7148,13 @@
         </w:tc>
       </w:tr>
     </w:tbl>
-    <w:p/>
+    <w:p>
+      <w:pPr>
+        <w:rPr>
+          <w:rFonts w:hint="eastAsia"/>
+        </w:rPr>
+      </w:pPr>
+    </w:p>
     <w:p>
       <w:pPr>
         <w:widowControl/>
@@ -7169,7 +7173,7 @@
         </w:numPr>
         <w:spacing w:after="0" w:line="240" w:lineRule="auto"/>
       </w:pPr>
-      <w:bookmarkStart w:id="15" w:name="_Toc535097704"/>
+      <w:bookmarkStart w:id="14" w:name="_Toc535097704"/>
       <w:r>
         <w:rPr>
           <w:rFonts w:hint="eastAsia"/>
@@ -7177,7 +7181,7 @@
         <w:lastRenderedPageBreak/>
         <w:t>功能特性</w:t>
       </w:r>
-      <w:bookmarkEnd w:id="15"/>
+      <w:bookmarkEnd w:id="14"/>
     </w:p>
     <w:p>
       <w:pPr>
@@ -7198,14 +7202,14 @@
           <w:szCs w:val="36"/>
         </w:rPr>
       </w:pPr>
-      <w:bookmarkStart w:id="16" w:name="_Toc530344879"/>
-      <w:bookmarkStart w:id="17" w:name="_Toc530344951"/>
-      <w:bookmarkStart w:id="18" w:name="_Toc530345053"/>
-      <w:bookmarkStart w:id="19" w:name="_Toc535097705"/>
+      <w:bookmarkStart w:id="15" w:name="_Toc530344879"/>
+      <w:bookmarkStart w:id="16" w:name="_Toc530344951"/>
+      <w:bookmarkStart w:id="17" w:name="_Toc530345053"/>
+      <w:bookmarkStart w:id="18" w:name="_Toc535097705"/>
+      <w:bookmarkEnd w:id="15"/>
       <w:bookmarkEnd w:id="16"/>
       <w:bookmarkEnd w:id="17"/>
       <w:bookmarkEnd w:id="18"/>
-      <w:bookmarkEnd w:id="19"/>
     </w:p>
     <w:p>
       <w:pPr>
@@ -7226,14 +7230,14 @@
           <w:szCs w:val="36"/>
         </w:rPr>
       </w:pPr>
-      <w:bookmarkStart w:id="20" w:name="_Toc530344880"/>
-      <w:bookmarkStart w:id="21" w:name="_Toc530344952"/>
-      <w:bookmarkStart w:id="22" w:name="_Toc530345054"/>
-      <w:bookmarkStart w:id="23" w:name="_Toc535097706"/>
+      <w:bookmarkStart w:id="19" w:name="_Toc530344880"/>
+      <w:bookmarkStart w:id="20" w:name="_Toc530344952"/>
+      <w:bookmarkStart w:id="21" w:name="_Toc530345054"/>
+      <w:bookmarkStart w:id="22" w:name="_Toc535097706"/>
+      <w:bookmarkEnd w:id="19"/>
       <w:bookmarkEnd w:id="20"/>
       <w:bookmarkEnd w:id="21"/>
       <w:bookmarkEnd w:id="22"/>
-      <w:bookmarkEnd w:id="23"/>
     </w:p>
     <w:p>
       <w:pPr>
@@ -7254,14 +7258,14 @@
           <w:szCs w:val="36"/>
         </w:rPr>
       </w:pPr>
-      <w:bookmarkStart w:id="24" w:name="_Toc530344881"/>
-      <w:bookmarkStart w:id="25" w:name="_Toc530344953"/>
-      <w:bookmarkStart w:id="26" w:name="_Toc530345055"/>
-      <w:bookmarkStart w:id="27" w:name="_Toc535097707"/>
+      <w:bookmarkStart w:id="23" w:name="_Toc530344881"/>
+      <w:bookmarkStart w:id="24" w:name="_Toc530344953"/>
+      <w:bookmarkStart w:id="25" w:name="_Toc530345055"/>
+      <w:bookmarkStart w:id="26" w:name="_Toc535097707"/>
+      <w:bookmarkEnd w:id="23"/>
       <w:bookmarkEnd w:id="24"/>
       <w:bookmarkEnd w:id="25"/>
       <w:bookmarkEnd w:id="26"/>
-      <w:bookmarkEnd w:id="27"/>
     </w:p>
     <w:p>
       <w:pPr>
@@ -7282,14 +7286,14 @@
           <w:szCs w:val="36"/>
         </w:rPr>
       </w:pPr>
-      <w:bookmarkStart w:id="28" w:name="_Toc530344882"/>
-      <w:bookmarkStart w:id="29" w:name="_Toc530344954"/>
-      <w:bookmarkStart w:id="30" w:name="_Toc530345056"/>
-      <w:bookmarkStart w:id="31" w:name="_Toc535097708"/>
+      <w:bookmarkStart w:id="27" w:name="_Toc530344882"/>
+      <w:bookmarkStart w:id="28" w:name="_Toc530344954"/>
+      <w:bookmarkStart w:id="29" w:name="_Toc530345056"/>
+      <w:bookmarkStart w:id="30" w:name="_Toc535097708"/>
+      <w:bookmarkEnd w:id="27"/>
       <w:bookmarkEnd w:id="28"/>
       <w:bookmarkEnd w:id="29"/>
       <w:bookmarkEnd w:id="30"/>
-      <w:bookmarkEnd w:id="31"/>
     </w:p>
     <w:p>
       <w:pPr>
@@ -7299,7 +7303,7 @@
           <w:numId w:val="1"/>
         </w:numPr>
       </w:pPr>
-      <w:bookmarkStart w:id="32" w:name="_Toc535097709"/>
+      <w:bookmarkStart w:id="31" w:name="_Toc535097709"/>
       <w:r>
         <w:rPr>
           <w:rFonts w:hint="eastAsia"/>
@@ -7318,7 +7322,7 @@
       <w:r>
         <w:t>模块</w:t>
       </w:r>
-      <w:bookmarkEnd w:id="32"/>
+      <w:bookmarkEnd w:id="31"/>
     </w:p>
     <w:p>
       <w:pPr>
@@ -7340,14 +7344,14 @@
           <w:szCs w:val="27"/>
         </w:rPr>
       </w:pPr>
-      <w:bookmarkStart w:id="33" w:name="_Toc530344884"/>
-      <w:bookmarkStart w:id="34" w:name="_Toc530344956"/>
-      <w:bookmarkStart w:id="35" w:name="_Toc530345058"/>
-      <w:bookmarkStart w:id="36" w:name="_Toc535097710"/>
+      <w:bookmarkStart w:id="32" w:name="_Toc530344884"/>
+      <w:bookmarkStart w:id="33" w:name="_Toc530344956"/>
+      <w:bookmarkStart w:id="34" w:name="_Toc530345058"/>
+      <w:bookmarkStart w:id="35" w:name="_Toc535097710"/>
+      <w:bookmarkEnd w:id="32"/>
       <w:bookmarkEnd w:id="33"/>
       <w:bookmarkEnd w:id="34"/>
       <w:bookmarkEnd w:id="35"/>
-      <w:bookmarkEnd w:id="36"/>
     </w:p>
     <w:p>
       <w:pPr>
@@ -7369,14 +7373,14 @@
           <w:szCs w:val="27"/>
         </w:rPr>
       </w:pPr>
-      <w:bookmarkStart w:id="37" w:name="_Toc530344885"/>
-      <w:bookmarkStart w:id="38" w:name="_Toc530344957"/>
-      <w:bookmarkStart w:id="39" w:name="_Toc530345059"/>
-      <w:bookmarkStart w:id="40" w:name="_Toc535097711"/>
+      <w:bookmarkStart w:id="36" w:name="_Toc530344885"/>
+      <w:bookmarkStart w:id="37" w:name="_Toc530344957"/>
+      <w:bookmarkStart w:id="38" w:name="_Toc530345059"/>
+      <w:bookmarkStart w:id="39" w:name="_Toc535097711"/>
+      <w:bookmarkEnd w:id="36"/>
       <w:bookmarkEnd w:id="37"/>
       <w:bookmarkEnd w:id="38"/>
       <w:bookmarkEnd w:id="39"/>
-      <w:bookmarkEnd w:id="40"/>
     </w:p>
     <w:p>
       <w:pPr>
@@ -7398,14 +7402,14 @@
           <w:szCs w:val="27"/>
         </w:rPr>
       </w:pPr>
-      <w:bookmarkStart w:id="41" w:name="_Toc530344886"/>
-      <w:bookmarkStart w:id="42" w:name="_Toc530344958"/>
-      <w:bookmarkStart w:id="43" w:name="_Toc530345060"/>
-      <w:bookmarkStart w:id="44" w:name="_Toc535097712"/>
+      <w:bookmarkStart w:id="40" w:name="_Toc530344886"/>
+      <w:bookmarkStart w:id="41" w:name="_Toc530344958"/>
+      <w:bookmarkStart w:id="42" w:name="_Toc530345060"/>
+      <w:bookmarkStart w:id="43" w:name="_Toc535097712"/>
+      <w:bookmarkEnd w:id="40"/>
       <w:bookmarkEnd w:id="41"/>
       <w:bookmarkEnd w:id="42"/>
       <w:bookmarkEnd w:id="43"/>
-      <w:bookmarkEnd w:id="44"/>
     </w:p>
     <w:p>
       <w:pPr>
@@ -7427,14 +7431,14 @@
           <w:szCs w:val="27"/>
         </w:rPr>
       </w:pPr>
-      <w:bookmarkStart w:id="45" w:name="_Toc530344887"/>
-      <w:bookmarkStart w:id="46" w:name="_Toc530344959"/>
-      <w:bookmarkStart w:id="47" w:name="_Toc530345061"/>
-      <w:bookmarkStart w:id="48" w:name="_Toc535097713"/>
+      <w:bookmarkStart w:id="44" w:name="_Toc530344887"/>
+      <w:bookmarkStart w:id="45" w:name="_Toc530344959"/>
+      <w:bookmarkStart w:id="46" w:name="_Toc530345061"/>
+      <w:bookmarkStart w:id="47" w:name="_Toc535097713"/>
+      <w:bookmarkEnd w:id="44"/>
       <w:bookmarkEnd w:id="45"/>
       <w:bookmarkEnd w:id="46"/>
       <w:bookmarkEnd w:id="47"/>
-      <w:bookmarkEnd w:id="48"/>
     </w:p>
     <w:p>
       <w:pPr>
@@ -7456,14 +7460,14 @@
           <w:szCs w:val="27"/>
         </w:rPr>
       </w:pPr>
-      <w:bookmarkStart w:id="49" w:name="_Toc530344888"/>
-      <w:bookmarkStart w:id="50" w:name="_Toc530344960"/>
-      <w:bookmarkStart w:id="51" w:name="_Toc530345062"/>
-      <w:bookmarkStart w:id="52" w:name="_Toc535097714"/>
+      <w:bookmarkStart w:id="48" w:name="_Toc530344888"/>
+      <w:bookmarkStart w:id="49" w:name="_Toc530344960"/>
+      <w:bookmarkStart w:id="50" w:name="_Toc530345062"/>
+      <w:bookmarkStart w:id="51" w:name="_Toc535097714"/>
+      <w:bookmarkEnd w:id="48"/>
       <w:bookmarkEnd w:id="49"/>
       <w:bookmarkEnd w:id="50"/>
       <w:bookmarkEnd w:id="51"/>
-      <w:bookmarkEnd w:id="52"/>
     </w:p>
     <w:p>
       <w:pPr>
@@ -7474,7 +7478,7 @@
         </w:numPr>
         <w:spacing w:before="0" w:beforeAutospacing="0" w:after="0" w:afterAutospacing="0"/>
       </w:pPr>
-      <w:bookmarkStart w:id="53" w:name="_Toc535097715"/>
+      <w:bookmarkStart w:id="52" w:name="_Toc535097715"/>
       <w:r>
         <w:rPr>
           <w:rFonts w:hint="eastAsia"/>
@@ -7484,7 +7488,7 @@
       <w:r>
         <w:t>说明</w:t>
       </w:r>
-      <w:bookmarkEnd w:id="53"/>
+      <w:bookmarkEnd w:id="52"/>
     </w:p>
     <w:p>
       <w:pPr>
@@ -7558,15 +7562,15 @@
           <w:szCs w:val="27"/>
         </w:rPr>
       </w:pPr>
-      <w:bookmarkStart w:id="54" w:name="_Toc530344890"/>
-      <w:bookmarkStart w:id="55" w:name="_Toc530344962"/>
-      <w:bookmarkStart w:id="56" w:name="_Toc530345064"/>
+      <w:bookmarkStart w:id="53" w:name="_Toc530344890"/>
+      <w:bookmarkStart w:id="54" w:name="_Toc530344962"/>
+      <w:bookmarkStart w:id="55" w:name="_Toc530345064"/>
+      <w:bookmarkStart w:id="56" w:name="_Toc535097716"/>
       <w:bookmarkStart w:id="57" w:name="OLE_LINK1"/>
-      <w:bookmarkStart w:id="58" w:name="_Toc535097716"/>
+      <w:bookmarkEnd w:id="53"/>
       <w:bookmarkEnd w:id="54"/>
       <w:bookmarkEnd w:id="55"/>
       <w:bookmarkEnd w:id="56"/>
-      <w:bookmarkEnd w:id="58"/>
     </w:p>
     <w:p>
       <w:pPr>
@@ -7588,14 +7592,14 @@
           <w:szCs w:val="27"/>
         </w:rPr>
       </w:pPr>
-      <w:bookmarkStart w:id="59" w:name="_Toc530344891"/>
-      <w:bookmarkStart w:id="60" w:name="_Toc530344963"/>
-      <w:bookmarkStart w:id="61" w:name="_Toc530345065"/>
-      <w:bookmarkStart w:id="62" w:name="_Toc535097717"/>
+      <w:bookmarkStart w:id="58" w:name="_Toc530344891"/>
+      <w:bookmarkStart w:id="59" w:name="_Toc530344963"/>
+      <w:bookmarkStart w:id="60" w:name="_Toc530345065"/>
+      <w:bookmarkStart w:id="61" w:name="_Toc535097717"/>
+      <w:bookmarkEnd w:id="58"/>
       <w:bookmarkEnd w:id="59"/>
       <w:bookmarkEnd w:id="60"/>
       <w:bookmarkEnd w:id="61"/>
-      <w:bookmarkEnd w:id="62"/>
     </w:p>
     <w:p>
       <w:pPr>
@@ -7617,14 +7621,14 @@
           <w:szCs w:val="27"/>
         </w:rPr>
       </w:pPr>
-      <w:bookmarkStart w:id="63" w:name="_Toc530344892"/>
-      <w:bookmarkStart w:id="64" w:name="_Toc530344964"/>
-      <w:bookmarkStart w:id="65" w:name="_Toc530345066"/>
-      <w:bookmarkStart w:id="66" w:name="_Toc535097718"/>
+      <w:bookmarkStart w:id="62" w:name="_Toc530344892"/>
+      <w:bookmarkStart w:id="63" w:name="_Toc530344964"/>
+      <w:bookmarkStart w:id="64" w:name="_Toc530345066"/>
+      <w:bookmarkStart w:id="65" w:name="_Toc535097718"/>
+      <w:bookmarkEnd w:id="62"/>
       <w:bookmarkEnd w:id="63"/>
       <w:bookmarkEnd w:id="64"/>
       <w:bookmarkEnd w:id="65"/>
-      <w:bookmarkEnd w:id="66"/>
     </w:p>
     <w:p>
       <w:pPr>
@@ -7646,14 +7650,14 @@
           <w:szCs w:val="27"/>
         </w:rPr>
       </w:pPr>
-      <w:bookmarkStart w:id="67" w:name="_Toc530344893"/>
-      <w:bookmarkStart w:id="68" w:name="_Toc530344965"/>
-      <w:bookmarkStart w:id="69" w:name="_Toc530345067"/>
-      <w:bookmarkStart w:id="70" w:name="_Toc535097719"/>
+      <w:bookmarkStart w:id="66" w:name="_Toc530344893"/>
+      <w:bookmarkStart w:id="67" w:name="_Toc530344965"/>
+      <w:bookmarkStart w:id="68" w:name="_Toc530345067"/>
+      <w:bookmarkStart w:id="69" w:name="_Toc535097719"/>
+      <w:bookmarkEnd w:id="66"/>
       <w:bookmarkEnd w:id="67"/>
       <w:bookmarkEnd w:id="68"/>
       <w:bookmarkEnd w:id="69"/>
-      <w:bookmarkEnd w:id="70"/>
     </w:p>
     <w:p>
       <w:pPr>
@@ -7675,14 +7679,14 @@
           <w:szCs w:val="27"/>
         </w:rPr>
       </w:pPr>
-      <w:bookmarkStart w:id="71" w:name="_Toc530344894"/>
-      <w:bookmarkStart w:id="72" w:name="_Toc530344966"/>
-      <w:bookmarkStart w:id="73" w:name="_Toc530345068"/>
-      <w:bookmarkStart w:id="74" w:name="_Toc535097720"/>
+      <w:bookmarkStart w:id="70" w:name="_Toc530344894"/>
+      <w:bookmarkStart w:id="71" w:name="_Toc530344966"/>
+      <w:bookmarkStart w:id="72" w:name="_Toc530345068"/>
+      <w:bookmarkStart w:id="73" w:name="_Toc535097720"/>
+      <w:bookmarkEnd w:id="70"/>
       <w:bookmarkEnd w:id="71"/>
       <w:bookmarkEnd w:id="72"/>
       <w:bookmarkEnd w:id="73"/>
-      <w:bookmarkEnd w:id="74"/>
     </w:p>
     <w:p>
       <w:pPr>
@@ -7704,14 +7708,14 @@
           <w:szCs w:val="27"/>
         </w:rPr>
       </w:pPr>
-      <w:bookmarkStart w:id="75" w:name="_Toc530344895"/>
-      <w:bookmarkStart w:id="76" w:name="_Toc530344967"/>
-      <w:bookmarkStart w:id="77" w:name="_Toc530345069"/>
-      <w:bookmarkStart w:id="78" w:name="_Toc535097721"/>
+      <w:bookmarkStart w:id="74" w:name="_Toc530344895"/>
+      <w:bookmarkStart w:id="75" w:name="_Toc530344967"/>
+      <w:bookmarkStart w:id="76" w:name="_Toc530345069"/>
+      <w:bookmarkStart w:id="77" w:name="_Toc535097721"/>
+      <w:bookmarkEnd w:id="74"/>
       <w:bookmarkEnd w:id="75"/>
       <w:bookmarkEnd w:id="76"/>
       <w:bookmarkEnd w:id="77"/>
-      <w:bookmarkEnd w:id="78"/>
     </w:p>
     <w:p>
       <w:pPr>
@@ -7733,14 +7737,14 @@
           <w:szCs w:val="27"/>
         </w:rPr>
       </w:pPr>
-      <w:bookmarkStart w:id="79" w:name="_Toc530344896"/>
-      <w:bookmarkStart w:id="80" w:name="_Toc530344968"/>
-      <w:bookmarkStart w:id="81" w:name="_Toc530345070"/>
-      <w:bookmarkStart w:id="82" w:name="_Toc535097722"/>
+      <w:bookmarkStart w:id="78" w:name="_Toc530344896"/>
+      <w:bookmarkStart w:id="79" w:name="_Toc530344968"/>
+      <w:bookmarkStart w:id="80" w:name="_Toc530345070"/>
+      <w:bookmarkStart w:id="81" w:name="_Toc535097722"/>
+      <w:bookmarkEnd w:id="78"/>
       <w:bookmarkEnd w:id="79"/>
       <w:bookmarkEnd w:id="80"/>
       <w:bookmarkEnd w:id="81"/>
-      <w:bookmarkEnd w:id="82"/>
     </w:p>
     <w:p>
       <w:pPr>
@@ -7762,14 +7766,14 @@
           <w:szCs w:val="27"/>
         </w:rPr>
       </w:pPr>
-      <w:bookmarkStart w:id="83" w:name="_Toc530344897"/>
-      <w:bookmarkStart w:id="84" w:name="_Toc530344969"/>
-      <w:bookmarkStart w:id="85" w:name="_Toc530345071"/>
-      <w:bookmarkStart w:id="86" w:name="_Toc535097723"/>
+      <w:bookmarkStart w:id="82" w:name="_Toc530344897"/>
+      <w:bookmarkStart w:id="83" w:name="_Toc530344969"/>
+      <w:bookmarkStart w:id="84" w:name="_Toc530345071"/>
+      <w:bookmarkStart w:id="85" w:name="_Toc535097723"/>
+      <w:bookmarkEnd w:id="82"/>
       <w:bookmarkEnd w:id="83"/>
       <w:bookmarkEnd w:id="84"/>
       <w:bookmarkEnd w:id="85"/>
-      <w:bookmarkEnd w:id="86"/>
     </w:p>
     <w:p>
       <w:pPr>
@@ -7791,14 +7795,14 @@
           <w:szCs w:val="27"/>
         </w:rPr>
       </w:pPr>
-      <w:bookmarkStart w:id="87" w:name="_Toc530344898"/>
-      <w:bookmarkStart w:id="88" w:name="_Toc530344970"/>
-      <w:bookmarkStart w:id="89" w:name="_Toc530345072"/>
-      <w:bookmarkStart w:id="90" w:name="_Toc535097724"/>
+      <w:bookmarkStart w:id="86" w:name="_Toc530344898"/>
+      <w:bookmarkStart w:id="87" w:name="_Toc530344970"/>
+      <w:bookmarkStart w:id="88" w:name="_Toc530345072"/>
+      <w:bookmarkStart w:id="89" w:name="_Toc535097724"/>
+      <w:bookmarkEnd w:id="86"/>
       <w:bookmarkEnd w:id="87"/>
       <w:bookmarkEnd w:id="88"/>
       <w:bookmarkEnd w:id="89"/>
-      <w:bookmarkEnd w:id="90"/>
     </w:p>
     <w:p>
       <w:pPr>
@@ -7820,14 +7824,14 @@
           <w:szCs w:val="27"/>
         </w:rPr>
       </w:pPr>
-      <w:bookmarkStart w:id="91" w:name="_Toc530344899"/>
-      <w:bookmarkStart w:id="92" w:name="_Toc530344971"/>
-      <w:bookmarkStart w:id="93" w:name="_Toc530345073"/>
-      <w:bookmarkStart w:id="94" w:name="_Toc535097725"/>
+      <w:bookmarkStart w:id="90" w:name="_Toc530344899"/>
+      <w:bookmarkStart w:id="91" w:name="_Toc530344971"/>
+      <w:bookmarkStart w:id="92" w:name="_Toc530345073"/>
+      <w:bookmarkStart w:id="93" w:name="_Toc535097725"/>
+      <w:bookmarkEnd w:id="90"/>
       <w:bookmarkEnd w:id="91"/>
       <w:bookmarkEnd w:id="92"/>
       <w:bookmarkEnd w:id="93"/>
-      <w:bookmarkEnd w:id="94"/>
     </w:p>
     <w:tbl>
       <w:tblPr>
@@ -7909,18 +7913,24 @@
           <w:p>
             <w:pPr>
               <w:cnfStyle w:val="000000100000" w:firstRow="0" w:lastRow="0" w:firstColumn="0" w:lastColumn="0" w:oddVBand="0" w:evenVBand="0" w:oddHBand="1" w:evenHBand="0" w:firstRowFirstColumn="0" w:firstRowLastColumn="0" w:lastRowFirstColumn="0" w:lastRowLastColumn="0"/>
+            </w:pPr>
+            <w:r>
               <w:rPr>
                 <w:rFonts w:hint="eastAsia"/>
               </w:rPr>
-            </w:pPr>
+              <w:t>平台</w:t>
+            </w:r>
+            <w:r>
+              <w:t>账号由平台管理员创建</w:t>
+            </w:r>
             <w:r>
               <w:rPr>
                 <w:rFonts w:hint="eastAsia"/>
               </w:rPr>
-              <w:t>平台</w:t>
-            </w:r>
-            <w:r>
-              <w:t>账号由平台管理员创建，</w:t>
+              <w:t>管理</w:t>
+            </w:r>
+            <w:r>
+              <w:t>，</w:t>
             </w:r>
             <w:r>
               <w:rPr>
@@ -7930,6 +7940,12 @@
             </w:r>
             <w:r>
               <w:t>没法自建账号登录，需要平台授予</w:t>
+            </w:r>
+            <w:r>
+              <w:rPr>
+                <w:rFonts w:hint="eastAsia"/>
+              </w:rPr>
+              <w:t>账号</w:t>
             </w:r>
             <w:r>
               <w:rPr>
@@ -8052,9 +8068,6 @@
               <w:pStyle w:val="a4"/>
               <w:ind w:left="360" w:firstLineChars="0" w:firstLine="0"/>
               <w:cnfStyle w:val="000000000000" w:firstRow="0" w:lastRow="0" w:firstColumn="0" w:lastColumn="0" w:oddVBand="0" w:evenVBand="0" w:oddHBand="0" w:evenHBand="0" w:firstRowFirstColumn="0" w:firstRowLastColumn="0" w:lastRowFirstColumn="0" w:lastRowLastColumn="0"/>
-              <w:rPr>
-                <w:rFonts w:hint="eastAsia"/>
-              </w:rPr>
             </w:pPr>
             <w:r>
               <w:rPr>
@@ -8161,9 +8174,6 @@
               </w:numPr>
               <w:ind w:firstLineChars="0"/>
               <w:cnfStyle w:val="000000000000" w:firstRow="0" w:lastRow="0" w:firstColumn="0" w:lastColumn="0" w:oddVBand="0" w:evenVBand="0" w:oddHBand="0" w:evenHBand="0" w:firstRowFirstColumn="0" w:firstRowLastColumn="0" w:lastRowFirstColumn="0" w:lastRowLastColumn="0"/>
-              <w:rPr>
-                <w:rFonts w:hint="eastAsia"/>
-              </w:rPr>
             </w:pPr>
             <w:r>
               <w:rPr>
@@ -8283,14 +8293,14 @@
           <w:szCs w:val="27"/>
         </w:rPr>
       </w:pPr>
-      <w:bookmarkStart w:id="95" w:name="_Toc530344900"/>
-      <w:bookmarkStart w:id="96" w:name="_Toc530344972"/>
-      <w:bookmarkStart w:id="97" w:name="_Toc530345074"/>
-      <w:bookmarkStart w:id="98" w:name="_Toc535097726"/>
+      <w:bookmarkStart w:id="94" w:name="_Toc530344900"/>
+      <w:bookmarkStart w:id="95" w:name="_Toc530344972"/>
+      <w:bookmarkStart w:id="96" w:name="_Toc530345074"/>
+      <w:bookmarkStart w:id="97" w:name="_Toc535097726"/>
+      <w:bookmarkEnd w:id="94"/>
       <w:bookmarkEnd w:id="95"/>
       <w:bookmarkEnd w:id="96"/>
       <w:bookmarkEnd w:id="97"/>
-      <w:bookmarkEnd w:id="98"/>
     </w:p>
     <w:p>
       <w:pPr>
@@ -8312,14 +8322,14 @@
           <w:szCs w:val="27"/>
         </w:rPr>
       </w:pPr>
-      <w:bookmarkStart w:id="99" w:name="_Toc530344901"/>
-      <w:bookmarkStart w:id="100" w:name="_Toc530344973"/>
-      <w:bookmarkStart w:id="101" w:name="_Toc530345075"/>
-      <w:bookmarkStart w:id="102" w:name="_Toc535097727"/>
+      <w:bookmarkStart w:id="98" w:name="_Toc530344901"/>
+      <w:bookmarkStart w:id="99" w:name="_Toc530344973"/>
+      <w:bookmarkStart w:id="100" w:name="_Toc530345075"/>
+      <w:bookmarkStart w:id="101" w:name="_Toc535097727"/>
+      <w:bookmarkEnd w:id="98"/>
       <w:bookmarkEnd w:id="99"/>
       <w:bookmarkEnd w:id="100"/>
       <w:bookmarkEnd w:id="101"/>
-      <w:bookmarkEnd w:id="102"/>
     </w:p>
     <w:p>
       <w:pPr>
@@ -8341,14 +8351,14 @@
           <w:szCs w:val="27"/>
         </w:rPr>
       </w:pPr>
-      <w:bookmarkStart w:id="103" w:name="_Toc530344902"/>
-      <w:bookmarkStart w:id="104" w:name="_Toc530344974"/>
-      <w:bookmarkStart w:id="105" w:name="_Toc530345076"/>
-      <w:bookmarkStart w:id="106" w:name="_Toc535097728"/>
+      <w:bookmarkStart w:id="102" w:name="_Toc530344902"/>
+      <w:bookmarkStart w:id="103" w:name="_Toc530344974"/>
+      <w:bookmarkStart w:id="104" w:name="_Toc530345076"/>
+      <w:bookmarkStart w:id="105" w:name="_Toc535097728"/>
+      <w:bookmarkEnd w:id="102"/>
       <w:bookmarkEnd w:id="103"/>
       <w:bookmarkEnd w:id="104"/>
       <w:bookmarkEnd w:id="105"/>
-      <w:bookmarkEnd w:id="106"/>
     </w:p>
     <w:p>
       <w:pPr>
@@ -8370,14 +8380,14 @@
           <w:szCs w:val="27"/>
         </w:rPr>
       </w:pPr>
-      <w:bookmarkStart w:id="107" w:name="_Toc530344903"/>
-      <w:bookmarkStart w:id="108" w:name="_Toc530344975"/>
-      <w:bookmarkStart w:id="109" w:name="_Toc530345077"/>
-      <w:bookmarkStart w:id="110" w:name="_Toc535097729"/>
+      <w:bookmarkStart w:id="106" w:name="_Toc530344903"/>
+      <w:bookmarkStart w:id="107" w:name="_Toc530344975"/>
+      <w:bookmarkStart w:id="108" w:name="_Toc530345077"/>
+      <w:bookmarkStart w:id="109" w:name="_Toc535097729"/>
+      <w:bookmarkEnd w:id="106"/>
       <w:bookmarkEnd w:id="107"/>
       <w:bookmarkEnd w:id="108"/>
       <w:bookmarkEnd w:id="109"/>
-      <w:bookmarkEnd w:id="110"/>
     </w:p>
     <w:p>
       <w:pPr>
@@ -8399,14 +8409,14 @@
           <w:szCs w:val="27"/>
         </w:rPr>
       </w:pPr>
-      <w:bookmarkStart w:id="111" w:name="_Toc530344904"/>
-      <w:bookmarkStart w:id="112" w:name="_Toc530344976"/>
-      <w:bookmarkStart w:id="113" w:name="_Toc530345078"/>
-      <w:bookmarkStart w:id="114" w:name="_Toc535097730"/>
+      <w:bookmarkStart w:id="110" w:name="_Toc530344904"/>
+      <w:bookmarkStart w:id="111" w:name="_Toc530344976"/>
+      <w:bookmarkStart w:id="112" w:name="_Toc530345078"/>
+      <w:bookmarkStart w:id="113" w:name="_Toc535097730"/>
+      <w:bookmarkEnd w:id="110"/>
       <w:bookmarkEnd w:id="111"/>
       <w:bookmarkEnd w:id="112"/>
       <w:bookmarkEnd w:id="113"/>
-      <w:bookmarkEnd w:id="114"/>
     </w:p>
     <w:p>
       <w:pPr>
@@ -8428,14 +8438,14 @@
           <w:szCs w:val="27"/>
         </w:rPr>
       </w:pPr>
-      <w:bookmarkStart w:id="115" w:name="_Toc530344905"/>
-      <w:bookmarkStart w:id="116" w:name="_Toc530344977"/>
-      <w:bookmarkStart w:id="117" w:name="_Toc530345079"/>
-      <w:bookmarkStart w:id="118" w:name="_Toc535097731"/>
+      <w:bookmarkStart w:id="114" w:name="_Toc530344905"/>
+      <w:bookmarkStart w:id="115" w:name="_Toc530344977"/>
+      <w:bookmarkStart w:id="116" w:name="_Toc530345079"/>
+      <w:bookmarkStart w:id="117" w:name="_Toc535097731"/>
+      <w:bookmarkEnd w:id="114"/>
       <w:bookmarkEnd w:id="115"/>
       <w:bookmarkEnd w:id="116"/>
       <w:bookmarkEnd w:id="117"/>
-      <w:bookmarkEnd w:id="118"/>
     </w:p>
     <w:p>
       <w:pPr>
@@ -8446,7 +8456,7 @@
         </w:numPr>
         <w:spacing w:line="360" w:lineRule="auto"/>
       </w:pPr>
-      <w:bookmarkStart w:id="119" w:name="_Toc535097732"/>
+      <w:bookmarkStart w:id="118" w:name="_Toc535097732"/>
       <w:r>
         <w:rPr>
           <w:rFonts w:hint="eastAsia"/>
@@ -8465,7 +8475,7 @@
         </w:rPr>
         <w:t>注册用例流程图</w:t>
       </w:r>
-      <w:bookmarkEnd w:id="119"/>
+      <w:bookmarkEnd w:id="118"/>
     </w:p>
     <w:p>
       <w:r>
@@ -8537,15 +8547,15 @@
           <w:szCs w:val="36"/>
         </w:rPr>
       </w:pPr>
-      <w:bookmarkStart w:id="120" w:name="_Toc530344908"/>
-      <w:bookmarkStart w:id="121" w:name="_Toc530344980"/>
-      <w:bookmarkStart w:id="122" w:name="_Toc530345082"/>
-      <w:bookmarkStart w:id="123" w:name="_Toc535097733"/>
+      <w:bookmarkStart w:id="119" w:name="_Toc530344908"/>
+      <w:bookmarkStart w:id="120" w:name="_Toc530344980"/>
+      <w:bookmarkStart w:id="121" w:name="_Toc530345082"/>
+      <w:bookmarkStart w:id="122" w:name="_Toc535097733"/>
       <w:bookmarkEnd w:id="57"/>
+      <w:bookmarkEnd w:id="119"/>
       <w:bookmarkEnd w:id="120"/>
       <w:bookmarkEnd w:id="121"/>
       <w:bookmarkEnd w:id="122"/>
-      <w:bookmarkEnd w:id="123"/>
     </w:p>
     <w:p>
       <w:pPr>
@@ -8568,14 +8578,14 @@
           <w:szCs w:val="36"/>
         </w:rPr>
       </w:pPr>
-      <w:bookmarkStart w:id="124" w:name="_Toc530344909"/>
-      <w:bookmarkStart w:id="125" w:name="_Toc530344981"/>
-      <w:bookmarkStart w:id="126" w:name="_Toc530345083"/>
-      <w:bookmarkStart w:id="127" w:name="_Toc535097734"/>
+      <w:bookmarkStart w:id="123" w:name="_Toc530344909"/>
+      <w:bookmarkStart w:id="124" w:name="_Toc530344981"/>
+      <w:bookmarkStart w:id="125" w:name="_Toc530345083"/>
+      <w:bookmarkStart w:id="126" w:name="_Toc535097734"/>
+      <w:bookmarkEnd w:id="123"/>
       <w:bookmarkEnd w:id="124"/>
       <w:bookmarkEnd w:id="125"/>
       <w:bookmarkEnd w:id="126"/>
-      <w:bookmarkEnd w:id="127"/>
     </w:p>
     <w:p>
       <w:pPr>
@@ -8598,14 +8608,14 @@
           <w:szCs w:val="36"/>
         </w:rPr>
       </w:pPr>
-      <w:bookmarkStart w:id="128" w:name="_Toc530344910"/>
-      <w:bookmarkStart w:id="129" w:name="_Toc530344982"/>
-      <w:bookmarkStart w:id="130" w:name="_Toc530345084"/>
-      <w:bookmarkStart w:id="131" w:name="_Toc535097735"/>
+      <w:bookmarkStart w:id="127" w:name="_Toc530344910"/>
+      <w:bookmarkStart w:id="128" w:name="_Toc530344982"/>
+      <w:bookmarkStart w:id="129" w:name="_Toc530345084"/>
+      <w:bookmarkStart w:id="130" w:name="_Toc535097735"/>
+      <w:bookmarkEnd w:id="127"/>
       <w:bookmarkEnd w:id="128"/>
       <w:bookmarkEnd w:id="129"/>
       <w:bookmarkEnd w:id="130"/>
-      <w:bookmarkEnd w:id="131"/>
     </w:p>
     <w:p>
       <w:pPr>
@@ -8628,14 +8638,14 @@
           <w:szCs w:val="36"/>
         </w:rPr>
       </w:pPr>
-      <w:bookmarkStart w:id="132" w:name="_Toc530344911"/>
-      <w:bookmarkStart w:id="133" w:name="_Toc530344983"/>
-      <w:bookmarkStart w:id="134" w:name="_Toc530345085"/>
-      <w:bookmarkStart w:id="135" w:name="_Toc535097736"/>
+      <w:bookmarkStart w:id="131" w:name="_Toc530344911"/>
+      <w:bookmarkStart w:id="132" w:name="_Toc530344983"/>
+      <w:bookmarkStart w:id="133" w:name="_Toc530345085"/>
+      <w:bookmarkStart w:id="134" w:name="_Toc535097736"/>
+      <w:bookmarkEnd w:id="131"/>
       <w:bookmarkEnd w:id="132"/>
       <w:bookmarkEnd w:id="133"/>
       <w:bookmarkEnd w:id="134"/>
-      <w:bookmarkEnd w:id="135"/>
     </w:p>
     <w:p>
       <w:pPr>
@@ -8658,14 +8668,14 @@
           <w:szCs w:val="36"/>
         </w:rPr>
       </w:pPr>
-      <w:bookmarkStart w:id="136" w:name="_Toc530344912"/>
-      <w:bookmarkStart w:id="137" w:name="_Toc530344984"/>
-      <w:bookmarkStart w:id="138" w:name="_Toc530345086"/>
-      <w:bookmarkStart w:id="139" w:name="_Toc535097737"/>
+      <w:bookmarkStart w:id="135" w:name="_Toc530344912"/>
+      <w:bookmarkStart w:id="136" w:name="_Toc530344984"/>
+      <w:bookmarkStart w:id="137" w:name="_Toc530345086"/>
+      <w:bookmarkStart w:id="138" w:name="_Toc535097737"/>
+      <w:bookmarkEnd w:id="135"/>
       <w:bookmarkEnd w:id="136"/>
       <w:bookmarkEnd w:id="137"/>
       <w:bookmarkEnd w:id="138"/>
-      <w:bookmarkEnd w:id="139"/>
     </w:p>
     <w:p>
       <w:pPr>
@@ -8687,10 +8697,10 @@
           <w:szCs w:val="36"/>
         </w:rPr>
       </w:pPr>
-      <w:bookmarkStart w:id="140" w:name="_Toc530345087"/>
-      <w:bookmarkStart w:id="141" w:name="_Toc535097738"/>
+      <w:bookmarkStart w:id="139" w:name="_Toc530345087"/>
+      <w:bookmarkStart w:id="140" w:name="_Toc535097738"/>
+      <w:bookmarkEnd w:id="139"/>
       <w:bookmarkEnd w:id="140"/>
-      <w:bookmarkEnd w:id="141"/>
     </w:p>
     <w:p>
       <w:pPr>
@@ -8712,10 +8722,10 @@
           <w:szCs w:val="36"/>
         </w:rPr>
       </w:pPr>
-      <w:bookmarkStart w:id="142" w:name="_Toc530345088"/>
-      <w:bookmarkStart w:id="143" w:name="_Toc535097739"/>
+      <w:bookmarkStart w:id="141" w:name="_Toc530345088"/>
+      <w:bookmarkStart w:id="142" w:name="_Toc535097739"/>
+      <w:bookmarkEnd w:id="141"/>
       <w:bookmarkEnd w:id="142"/>
-      <w:bookmarkEnd w:id="143"/>
     </w:p>
     <w:p>
       <w:pPr>
@@ -8737,10 +8747,10 @@
           <w:szCs w:val="36"/>
         </w:rPr>
       </w:pPr>
-      <w:bookmarkStart w:id="144" w:name="_Toc530345089"/>
-      <w:bookmarkStart w:id="145" w:name="_Toc535097740"/>
+      <w:bookmarkStart w:id="143" w:name="_Toc530345089"/>
+      <w:bookmarkStart w:id="144" w:name="_Toc535097740"/>
+      <w:bookmarkEnd w:id="143"/>
       <w:bookmarkEnd w:id="144"/>
-      <w:bookmarkEnd w:id="145"/>
     </w:p>
     <w:p>
       <w:pPr>
@@ -8762,10 +8772,10 @@
           <w:szCs w:val="36"/>
         </w:rPr>
       </w:pPr>
-      <w:bookmarkStart w:id="146" w:name="_Toc530345090"/>
-      <w:bookmarkStart w:id="147" w:name="_Toc535097741"/>
+      <w:bookmarkStart w:id="145" w:name="_Toc530345090"/>
+      <w:bookmarkStart w:id="146" w:name="_Toc535097741"/>
+      <w:bookmarkEnd w:id="145"/>
       <w:bookmarkEnd w:id="146"/>
-      <w:bookmarkEnd w:id="147"/>
     </w:p>
     <w:p>
       <w:pPr>
@@ -8787,10 +8797,10 @@
           <w:szCs w:val="36"/>
         </w:rPr>
       </w:pPr>
-      <w:bookmarkStart w:id="148" w:name="_Toc530345091"/>
-      <w:bookmarkStart w:id="149" w:name="_Toc535097742"/>
+      <w:bookmarkStart w:id="147" w:name="_Toc530345091"/>
+      <w:bookmarkStart w:id="148" w:name="_Toc535097742"/>
+      <w:bookmarkEnd w:id="147"/>
       <w:bookmarkEnd w:id="148"/>
-      <w:bookmarkEnd w:id="149"/>
     </w:p>
     <w:p>
       <w:pPr>
@@ -8800,7 +8810,7 @@
           <w:numId w:val="10"/>
         </w:numPr>
       </w:pPr>
-      <w:bookmarkStart w:id="150" w:name="_Toc535097743"/>
+      <w:bookmarkStart w:id="149" w:name="_Toc535097743"/>
       <w:r>
         <w:t>“</w:t>
       </w:r>
@@ -8816,7 +8826,7 @@
       <w:r>
         <w:t>模块</w:t>
       </w:r>
-      <w:bookmarkEnd w:id="150"/>
+      <w:bookmarkEnd w:id="149"/>
     </w:p>
     <w:p>
       <w:pPr>
@@ -8841,19 +8851,46 @@
         <w:rPr>
           <w:rFonts w:hint="eastAsia"/>
         </w:rPr>
+        <w:t>用于</w:t>
+      </w:r>
+      <w:r>
+        <w:t>显示</w:t>
+      </w:r>
+      <w:r>
+        <w:rPr>
+          <w:rFonts w:hint="eastAsia"/>
+        </w:rPr>
+        <w:t>OB</w:t>
+      </w:r>
+      <w:r>
+        <w:t>D</w:t>
+      </w:r>
+      <w:r>
+        <w:rPr>
+          <w:rFonts w:hint="eastAsia"/>
+        </w:rPr>
+        <w:t>设备</w:t>
+      </w:r>
+      <w:r>
+        <w:t>的参数信息，</w:t>
+      </w:r>
+      <w:r>
+        <w:rPr>
+          <w:rFonts w:hint="eastAsia"/>
+        </w:rPr>
         <w:t>包括</w:t>
       </w:r>
       <w:r>
         <w:rPr>
           <w:rFonts w:hint="eastAsia"/>
         </w:rPr>
-        <w:t>OBD</w:t>
+        <w:t xml:space="preserve"> </w:t>
       </w:r>
       <w:r>
         <w:rPr>
           <w:rFonts w:hint="eastAsia"/>
         </w:rPr>
-        <w:t>的“</w:t>
+        <w:t>“</w:t>
       </w:r>
       <w:r>
         <w:rPr>
@@ -8942,14 +8979,14 @@
           <w:szCs w:val="27"/>
         </w:rPr>
       </w:pPr>
-      <w:bookmarkStart w:id="151" w:name="_Toc530344914"/>
-      <w:bookmarkStart w:id="152" w:name="_Toc530344986"/>
-      <w:bookmarkStart w:id="153" w:name="_Toc530345093"/>
-      <w:bookmarkStart w:id="154" w:name="_Toc535097744"/>
+      <w:bookmarkStart w:id="150" w:name="_Toc530344914"/>
+      <w:bookmarkStart w:id="151" w:name="_Toc530344986"/>
+      <w:bookmarkStart w:id="152" w:name="_Toc530345093"/>
+      <w:bookmarkStart w:id="153" w:name="_Toc535097744"/>
+      <w:bookmarkEnd w:id="150"/>
       <w:bookmarkEnd w:id="151"/>
       <w:bookmarkEnd w:id="152"/>
       <w:bookmarkEnd w:id="153"/>
-      <w:bookmarkEnd w:id="154"/>
     </w:p>
     <w:p>
       <w:pPr>
@@ -8971,14 +9008,14 @@
           <w:szCs w:val="27"/>
         </w:rPr>
       </w:pPr>
-      <w:bookmarkStart w:id="155" w:name="_Toc530344915"/>
-      <w:bookmarkStart w:id="156" w:name="_Toc530344987"/>
-      <w:bookmarkStart w:id="157" w:name="_Toc530345094"/>
-      <w:bookmarkStart w:id="158" w:name="_Toc535097745"/>
+      <w:bookmarkStart w:id="154" w:name="_Toc530344915"/>
+      <w:bookmarkStart w:id="155" w:name="_Toc530344987"/>
+      <w:bookmarkStart w:id="156" w:name="_Toc530345094"/>
+      <w:bookmarkStart w:id="157" w:name="_Toc535097745"/>
+      <w:bookmarkEnd w:id="154"/>
       <w:bookmarkEnd w:id="155"/>
       <w:bookmarkEnd w:id="156"/>
       <w:bookmarkEnd w:id="157"/>
-      <w:bookmarkEnd w:id="158"/>
     </w:p>
     <w:p>
       <w:pPr>
@@ -9000,14 +9037,14 @@
           <w:szCs w:val="27"/>
         </w:rPr>
       </w:pPr>
-      <w:bookmarkStart w:id="159" w:name="_Toc530344916"/>
-      <w:bookmarkStart w:id="160" w:name="_Toc530344988"/>
-      <w:bookmarkStart w:id="161" w:name="_Toc530345095"/>
-      <w:bookmarkStart w:id="162" w:name="_Toc535097746"/>
+      <w:bookmarkStart w:id="158" w:name="_Toc530344916"/>
+      <w:bookmarkStart w:id="159" w:name="_Toc530344988"/>
+      <w:bookmarkStart w:id="160" w:name="_Toc530345095"/>
+      <w:bookmarkStart w:id="161" w:name="_Toc535097746"/>
+      <w:bookmarkEnd w:id="158"/>
       <w:bookmarkEnd w:id="159"/>
       <w:bookmarkEnd w:id="160"/>
       <w:bookmarkEnd w:id="161"/>
-      <w:bookmarkEnd w:id="162"/>
     </w:p>
     <w:p>
       <w:pPr>
@@ -9018,7 +9055,7 @@
         </w:numPr>
         <w:spacing w:before="0" w:beforeAutospacing="0"/>
       </w:pPr>
-      <w:bookmarkStart w:id="163" w:name="_Toc535097747"/>
+      <w:bookmarkStart w:id="162" w:name="_Toc535097747"/>
       <w:r>
         <w:rPr>
           <w:rFonts w:hint="eastAsia"/>
@@ -9028,7 +9065,7 @@
       <w:r>
         <w:t>说明</w:t>
       </w:r>
-      <w:bookmarkEnd w:id="163"/>
+      <w:bookmarkEnd w:id="162"/>
     </w:p>
     <w:tbl>
       <w:tblPr>
@@ -9209,12 +9246,30 @@
           <w:p>
             <w:pPr>
               <w:cnfStyle w:val="000000100000" w:firstRow="0" w:lastRow="0" w:firstColumn="0" w:lastColumn="0" w:oddVBand="0" w:evenVBand="0" w:oddHBand="1" w:evenHBand="0" w:firstRowFirstColumn="0" w:firstRowLastColumn="0" w:lastRowFirstColumn="0" w:lastRowLastColumn="0"/>
-            </w:pPr>
-            <w:r>
               <w:rPr>
                 <w:rFonts w:hint="eastAsia"/>
               </w:rPr>
-              <w:t>无</w:t>
+            </w:pPr>
+            <w:r>
+              <w:rPr>
+                <w:rFonts w:hint="eastAsia"/>
+              </w:rPr>
+              <w:t>导航</w:t>
+            </w:r>
+            <w:r>
+              <w:t>栏</w:t>
+            </w:r>
+            <w:r>
+              <w:t>-&gt;</w:t>
+            </w:r>
+            <w:r>
+              <w:rPr>
+                <w:rFonts w:hint="eastAsia"/>
+              </w:rPr>
+              <w:t>消息</w:t>
+            </w:r>
+            <w:r>
+              <w:t>中心</w:t>
             </w:r>
           </w:p>
         </w:tc>
@@ -9247,18 +9302,108 @@
             </w:pPr>
             <w:r>
               <w:rPr>
+                <w:noProof/>
+              </w:rPr>
+              <w:drawing>
+                <wp:inline distT="0" distB="0" distL="0" distR="0" wp14:anchorId="2D126C7A" wp14:editId="257E9E1F">
+                  <wp:extent cx="1910686" cy="1267390"/>
+                  <wp:effectExtent l="0" t="0" r="0" b="9525"/>
+                  <wp:docPr id="2" name="图片 2"/>
+                  <wp:cNvGraphicFramePr>
+                    <a:graphicFrameLocks xmlns:a="http://schemas.openxmlformats.org/drawingml/2006/main" noChangeAspect="1"/>
+                  </wp:cNvGraphicFramePr>
+                  <a:graphic xmlns:a="http://schemas.openxmlformats.org/drawingml/2006/main">
+                    <a:graphicData uri="http://schemas.openxmlformats.org/drawingml/2006/picture">
+                      <pic:pic xmlns:pic="http://schemas.openxmlformats.org/drawingml/2006/picture">
+                        <pic:nvPicPr>
+                          <pic:cNvPr id="1" name=""/>
+                          <pic:cNvPicPr/>
+                        </pic:nvPicPr>
+                        <pic:blipFill>
+                          <a:blip r:embed="rId11"/>
+                          <a:stretch>
+                            <a:fillRect/>
+                          </a:stretch>
+                        </pic:blipFill>
+                        <pic:spPr>
+                          <a:xfrm>
+                            <a:off x="0" y="0"/>
+                            <a:ext cx="1924776" cy="1276736"/>
+                          </a:xfrm>
+                          <a:prstGeom prst="rect">
+                            <a:avLst/>
+                          </a:prstGeom>
+                        </pic:spPr>
+                      </pic:pic>
+                    </a:graphicData>
+                  </a:graphic>
+                </wp:inline>
+              </w:drawing>
+            </w:r>
+          </w:p>
+          <w:p>
+            <w:pPr>
+              <w:pStyle w:val="a4"/>
+              <w:numPr>
+                <w:ilvl w:val="0"/>
+                <w:numId w:val="57"/>
+              </w:numPr>
+              <w:ind w:firstLineChars="0"/>
+              <w:cnfStyle w:val="000000000000" w:firstRow="0" w:lastRow="0" w:firstColumn="0" w:lastColumn="0" w:oddVBand="0" w:evenVBand="0" w:oddHBand="0" w:evenHBand="0" w:firstRowFirstColumn="0" w:firstRowLastColumn="0" w:lastRowFirstColumn="0" w:lastRowLastColumn="0"/>
+            </w:pPr>
+            <w:r>
+              <w:lastRenderedPageBreak/>
+              <w:t>点击导航栏</w:t>
+            </w:r>
+            <w:r>
+              <w:t>-&gt;</w:t>
+            </w:r>
+            <w:r>
+              <w:rPr>
                 <w:rFonts w:hint="eastAsia"/>
               </w:rPr>
-              <w:t>OBD</w:t>
+              <w:t>消息</w:t>
+            </w:r>
+            <w:r>
+              <w:t>中心，则会弹出子选项：</w:t>
             </w:r>
             <w:r>
               <w:rPr>
                 <w:rFonts w:hint="eastAsia"/>
               </w:rPr>
-              <w:t>设备</w:t>
-            </w:r>
-            <w:r>
+              <w:t>GPS</w:t>
+            </w:r>
+            <w:r>
+              <w:rPr>
+                <w:rFonts w:hint="eastAsia"/>
+              </w:rPr>
               <w:t>信息</w:t>
+            </w:r>
+            <w:r>
+              <w:t>、环境状态、故障显示等；</w:t>
+            </w:r>
+          </w:p>
+          <w:p>
+            <w:pPr>
+              <w:pStyle w:val="a4"/>
+              <w:numPr>
+                <w:ilvl w:val="0"/>
+                <w:numId w:val="57"/>
+              </w:numPr>
+              <w:ind w:firstLineChars="0"/>
+              <w:cnfStyle w:val="000000000000" w:firstRow="0" w:lastRow="0" w:firstColumn="0" w:lastColumn="0" w:oddVBand="0" w:evenVBand="0" w:oddHBand="0" w:evenHBand="0" w:firstRowFirstColumn="0" w:firstRowLastColumn="0" w:lastRowFirstColumn="0" w:lastRowLastColumn="0"/>
+              <w:rPr>
+                <w:rFonts w:hint="eastAsia"/>
+              </w:rPr>
+            </w:pPr>
+            <w:r>
+              <w:rPr>
+                <w:rFonts w:hint="eastAsia"/>
+              </w:rPr>
+              <w:t>选择</w:t>
+            </w:r>
+            <w:r>
+              <w:t>任意子选项，则会进入对应子页面。</w:t>
             </w:r>
           </w:p>
         </w:tc>
@@ -9277,6 +9422,7 @@
               <w:rPr>
                 <w:rFonts w:hint="eastAsia"/>
               </w:rPr>
+              <w:lastRenderedPageBreak/>
               <w:t>输出</w:t>
             </w:r>
             <w:r>
@@ -9308,10 +9454,7 @@
               <w:rPr>
                 <w:rFonts w:hint="eastAsia"/>
               </w:rPr>
-              <w:t>显示相关</w:t>
-            </w:r>
-            <w:r>
-              <w:t>信息</w:t>
+              <w:t>进入子页面</w:t>
             </w:r>
           </w:p>
         </w:tc>
@@ -9354,14 +9497,14 @@
           <w:numId w:val="13"/>
         </w:numPr>
       </w:pPr>
-      <w:bookmarkStart w:id="164" w:name="_Toc535097748"/>
+      <w:bookmarkStart w:id="163" w:name="_Toc535097748"/>
       <w:r>
         <w:rPr>
           <w:rFonts w:hint="eastAsia"/>
         </w:rPr>
         <w:t>用例原型</w:t>
       </w:r>
-      <w:bookmarkEnd w:id="164"/>
+      <w:bookmarkEnd w:id="163"/>
     </w:p>
     <w:p>
       <w:pPr>
@@ -9384,7 +9527,6 @@
           <w:sz w:val="32"/>
           <w:szCs w:val="44"/>
         </w:rPr>
-        <w:lastRenderedPageBreak/>
         <w:drawing>
           <wp:inline distT="0" distB="0" distL="0" distR="0">
             <wp:extent cx="5274310" cy="2675890"/>
@@ -9401,7 +9543,7 @@
                     <pic:cNvPicPr/>
                   </pic:nvPicPr>
                   <pic:blipFill>
-                    <a:blip r:embed="rId11" cstate="print">
+                    <a:blip r:embed="rId12" cstate="print">
                       <a:extLst>
                         <a:ext uri="{28A0092B-C50C-407E-A947-70E740481C1C}">
                           <a14:useLocalDpi xmlns:a14="http://schemas.microsoft.com/office/drawing/2010/main" val="0"/>
@@ -9436,7 +9578,7 @@
           <w:numId w:val="8"/>
         </w:numPr>
       </w:pPr>
-      <w:bookmarkStart w:id="165" w:name="_Toc535097749"/>
+      <w:bookmarkStart w:id="164" w:name="_Toc535097749"/>
       <w:r>
         <w:rPr>
           <w:rFonts w:hint="eastAsia"/>
@@ -9446,7 +9588,7 @@
       <w:r>
         <w:t>列表</w:t>
       </w:r>
-      <w:bookmarkEnd w:id="165"/>
+      <w:bookmarkEnd w:id="164"/>
     </w:p>
     <w:p>
       <w:pPr>
@@ -9591,21 +9733,7 @@
                 <w:rFonts w:ascii="Arial" w:hAnsi="Arial" w:cs="Arial" w:hint="eastAsia"/>
                 <w:sz w:val="18"/>
               </w:rPr>
-              <w:t>OBD</w:t>
-            </w:r>
-            <w:r>
-              <w:rPr>
-                <w:rFonts w:ascii="Arial" w:hAnsi="Arial" w:cs="Arial" w:hint="eastAsia"/>
-                <w:sz w:val="18"/>
-              </w:rPr>
-              <w:t>工况</w:t>
-            </w:r>
-            <w:r>
-              <w:rPr>
-                <w:rFonts w:ascii="Arial" w:hAnsi="Arial" w:cs="Arial"/>
-                <w:sz w:val="18"/>
-              </w:rPr>
-              <w:t>报告</w:t>
+              <w:t>设备列表</w:t>
             </w:r>
           </w:p>
         </w:tc>
@@ -9669,28 +9797,7 @@
                 <w:rFonts w:ascii="Arial" w:hAnsi="Arial" w:cs="Arial" w:hint="eastAsia"/>
                 <w:sz w:val="18"/>
               </w:rPr>
-              <w:t>OBD</w:t>
-            </w:r>
-            <w:r>
-              <w:rPr>
-                <w:rFonts w:ascii="Arial" w:hAnsi="Arial" w:cs="Arial" w:hint="eastAsia"/>
-                <w:sz w:val="18"/>
-              </w:rPr>
-              <w:t>最新</w:t>
-            </w:r>
-            <w:r>
-              <w:rPr>
-                <w:rFonts w:ascii="Arial" w:hAnsi="Arial" w:cs="Arial"/>
-                <w:sz w:val="18"/>
-              </w:rPr>
-              <w:t>数据、历史</w:t>
-            </w:r>
-            <w:r>
-              <w:rPr>
-                <w:rFonts w:ascii="Arial" w:hAnsi="Arial" w:cs="Arial" w:hint="eastAsia"/>
-                <w:sz w:val="18"/>
-              </w:rPr>
-              <w:t>状态</w:t>
+              <w:t>设备列表</w:t>
             </w:r>
           </w:p>
         </w:tc>
@@ -9821,7 +9928,7 @@
                           <pic:cNvPicPr/>
                         </pic:nvPicPr>
                         <pic:blipFill>
-                          <a:blip r:embed="rId12" cstate="print">
+                          <a:blip r:embed="rId13" cstate="print">
                             <a:extLst>
                               <a:ext uri="{28A0092B-C50C-407E-A947-70E740481C1C}">
                                 <a14:useLocalDpi xmlns:a14="http://schemas.microsoft.com/office/drawing/2010/main" val="0"/>
@@ -10497,7 +10604,6 @@
                 <w:rFonts w:ascii="Arial" w:hAnsi="Arial" w:cs="Arial"/>
                 <w:sz w:val="18"/>
               </w:rPr>
-              <w:lastRenderedPageBreak/>
               <w:t>“</w:t>
             </w:r>
             <w:r>
@@ -10800,7 +10906,7 @@
           <w:numId w:val="8"/>
         </w:numPr>
       </w:pPr>
-      <w:bookmarkStart w:id="166" w:name="_Toc535097750"/>
+      <w:bookmarkStart w:id="165" w:name="_Toc535097750"/>
       <w:r>
         <w:rPr>
           <w:rFonts w:hint="eastAsia"/>
@@ -10816,7 +10922,7 @@
       <w:r>
         <w:t>报告</w:t>
       </w:r>
-      <w:bookmarkEnd w:id="166"/>
+      <w:bookmarkEnd w:id="165"/>
     </w:p>
     <w:tbl>
       <w:tblPr>
@@ -11115,7 +11221,7 @@
                           <pic:cNvPicPr/>
                         </pic:nvPicPr>
                         <pic:blipFill rotWithShape="1">
-                          <a:blip r:embed="rId13"/>
+                          <a:blip r:embed="rId14"/>
                           <a:srcRect b="32812"/>
                           <a:stretch/>
                         </pic:blipFill>
@@ -11170,7 +11276,7 @@
                           <pic:cNvPicPr/>
                         </pic:nvPicPr>
                         <pic:blipFill>
-                          <a:blip r:embed="rId14"/>
+                          <a:blip r:embed="rId15"/>
                           <a:stretch>
                             <a:fillRect/>
                           </a:stretch>
@@ -11703,17 +11809,18 @@
           <w:numId w:val="8"/>
         </w:numPr>
       </w:pPr>
-      <w:bookmarkStart w:id="167" w:name="_Toc535097751"/>
+      <w:bookmarkStart w:id="166" w:name="_Toc535097751"/>
       <w:r>
         <w:rPr>
           <w:rFonts w:hint="eastAsia"/>
         </w:rPr>
+        <w:lastRenderedPageBreak/>
         <w:t>发动机</w:t>
       </w:r>
       <w:r>
         <w:t>状态</w:t>
       </w:r>
-      <w:bookmarkEnd w:id="167"/>
+      <w:bookmarkEnd w:id="166"/>
     </w:p>
     <w:tbl>
       <w:tblPr>
@@ -11942,7 +12049,6 @@
                 <w:rFonts w:ascii="Arial" w:hAnsi="Arial" w:cs="Arial"/>
                 <w:sz w:val="18"/>
               </w:rPr>
-              <w:lastRenderedPageBreak/>
               <w:t>需求描述</w:t>
             </w:r>
           </w:p>
@@ -11974,54 +12080,6 @@
                   <wp:extent cx="4312692" cy="1125163"/>
                   <wp:effectExtent l="0" t="0" r="0" b="0"/>
                   <wp:docPr id="19" name="图片 19"/>
-                  <wp:cNvGraphicFramePr>
-                    <a:graphicFrameLocks xmlns:a="http://schemas.openxmlformats.org/drawingml/2006/main" noChangeAspect="1"/>
-                  </wp:cNvGraphicFramePr>
-                  <a:graphic xmlns:a="http://schemas.openxmlformats.org/drawingml/2006/main">
-                    <a:graphicData uri="http://schemas.openxmlformats.org/drawingml/2006/picture">
-                      <pic:pic xmlns:pic="http://schemas.openxmlformats.org/drawingml/2006/picture">
-                        <pic:nvPicPr>
-                          <pic:cNvPr id="1" name=""/>
-                          <pic:cNvPicPr/>
-                        </pic:nvPicPr>
-                        <pic:blipFill>
-                          <a:blip r:embed="rId15"/>
-                          <a:stretch>
-                            <a:fillRect/>
-                          </a:stretch>
-                        </pic:blipFill>
-                        <pic:spPr>
-                          <a:xfrm>
-                            <a:off x="0" y="0"/>
-                            <a:ext cx="4378679" cy="1142379"/>
-                          </a:xfrm>
-                          <a:prstGeom prst="rect">
-                            <a:avLst/>
-                          </a:prstGeom>
-                        </pic:spPr>
-                      </pic:pic>
-                    </a:graphicData>
-                  </a:graphic>
-                </wp:inline>
-              </w:drawing>
-            </w:r>
-          </w:p>
-          <w:p>
-            <w:pPr>
-              <w:rPr>
-                <w:rFonts w:ascii="Arial" w:hAnsi="Arial" w:cs="Arial"/>
-                <w:sz w:val="18"/>
-              </w:rPr>
-            </w:pPr>
-            <w:r>
-              <w:rPr>
-                <w:noProof/>
-              </w:rPr>
-              <w:drawing>
-                <wp:inline distT="0" distB="0" distL="0" distR="0" wp14:anchorId="1AEADCE2" wp14:editId="54F12164">
-                  <wp:extent cx="4312285" cy="1015511"/>
-                  <wp:effectExtent l="0" t="0" r="0" b="0"/>
-                  <wp:docPr id="20" name="图片 20"/>
                   <wp:cNvGraphicFramePr>
                     <a:graphicFrameLocks xmlns:a="http://schemas.openxmlformats.org/drawingml/2006/main" noChangeAspect="1"/>
                   </wp:cNvGraphicFramePr>
@@ -12041,6 +12099,54 @@
                         <pic:spPr>
                           <a:xfrm>
                             <a:off x="0" y="0"/>
+                            <a:ext cx="4378679" cy="1142379"/>
+                          </a:xfrm>
+                          <a:prstGeom prst="rect">
+                            <a:avLst/>
+                          </a:prstGeom>
+                        </pic:spPr>
+                      </pic:pic>
+                    </a:graphicData>
+                  </a:graphic>
+                </wp:inline>
+              </w:drawing>
+            </w:r>
+          </w:p>
+          <w:p>
+            <w:pPr>
+              <w:rPr>
+                <w:rFonts w:ascii="Arial" w:hAnsi="Arial" w:cs="Arial"/>
+                <w:sz w:val="18"/>
+              </w:rPr>
+            </w:pPr>
+            <w:r>
+              <w:rPr>
+                <w:noProof/>
+              </w:rPr>
+              <w:drawing>
+                <wp:inline distT="0" distB="0" distL="0" distR="0" wp14:anchorId="1AEADCE2" wp14:editId="54F12164">
+                  <wp:extent cx="4312285" cy="1015511"/>
+                  <wp:effectExtent l="0" t="0" r="0" b="0"/>
+                  <wp:docPr id="20" name="图片 20"/>
+                  <wp:cNvGraphicFramePr>
+                    <a:graphicFrameLocks xmlns:a="http://schemas.openxmlformats.org/drawingml/2006/main" noChangeAspect="1"/>
+                  </wp:cNvGraphicFramePr>
+                  <a:graphic xmlns:a="http://schemas.openxmlformats.org/drawingml/2006/main">
+                    <a:graphicData uri="http://schemas.openxmlformats.org/drawingml/2006/picture">
+                      <pic:pic xmlns:pic="http://schemas.openxmlformats.org/drawingml/2006/picture">
+                        <pic:nvPicPr>
+                          <pic:cNvPr id="1" name=""/>
+                          <pic:cNvPicPr/>
+                        </pic:nvPicPr>
+                        <pic:blipFill>
+                          <a:blip r:embed="rId17"/>
+                          <a:stretch>
+                            <a:fillRect/>
+                          </a:stretch>
+                        </pic:blipFill>
+                        <pic:spPr>
+                          <a:xfrm>
+                            <a:off x="0" y="0"/>
                             <a:ext cx="4368809" cy="1028822"/>
                           </a:xfrm>
                           <a:prstGeom prst="rect">
@@ -12531,7 +12637,7 @@
           <w:numId w:val="8"/>
         </w:numPr>
       </w:pPr>
-      <w:bookmarkStart w:id="168" w:name="_Toc535097752"/>
+      <w:bookmarkStart w:id="167" w:name="_Toc535097752"/>
       <w:r>
         <w:rPr>
           <w:rFonts w:hint="eastAsia"/>
@@ -12547,7 +12653,7 @@
       <w:r>
         <w:t>信息</w:t>
       </w:r>
-      <w:bookmarkEnd w:id="168"/>
+      <w:bookmarkEnd w:id="167"/>
     </w:p>
     <w:tbl>
       <w:tblPr>
@@ -12853,7 +12959,7 @@
                           <pic:cNvPicPr/>
                         </pic:nvPicPr>
                         <pic:blipFill>
-                          <a:blip r:embed="rId17"/>
+                          <a:blip r:embed="rId18"/>
                           <a:stretch>
                             <a:fillRect/>
                           </a:stretch>
@@ -13196,6 +13302,7 @@
                 <w:rFonts w:ascii="Arial" w:hAnsi="Arial" w:cs="Arial"/>
                 <w:sz w:val="18"/>
               </w:rPr>
+              <w:lastRenderedPageBreak/>
               <w:t>输出</w:t>
             </w:r>
             <w:r>
@@ -13295,12 +13402,11 @@
           <w:numId w:val="8"/>
         </w:numPr>
       </w:pPr>
-      <w:bookmarkStart w:id="169" w:name="_Toc535097753"/>
+      <w:bookmarkStart w:id="168" w:name="_Toc535097753"/>
       <w:r>
         <w:rPr>
           <w:rFonts w:hint="eastAsia"/>
         </w:rPr>
-        <w:lastRenderedPageBreak/>
         <w:t>MQTT</w:t>
       </w:r>
       <w:r>
@@ -13312,7 +13418,7 @@
       <w:r>
         <w:t>参数</w:t>
       </w:r>
-      <w:bookmarkEnd w:id="169"/>
+      <w:bookmarkEnd w:id="168"/>
     </w:p>
     <w:tbl>
       <w:tblPr>
@@ -13604,7 +13710,7 @@
                           <pic:cNvPicPr/>
                         </pic:nvPicPr>
                         <pic:blipFill>
-                          <a:blip r:embed="rId18"/>
+                          <a:blip r:embed="rId19"/>
                           <a:stretch>
                             <a:fillRect/>
                           </a:stretch>
@@ -14032,7 +14138,7 @@
           <w:numId w:val="8"/>
         </w:numPr>
       </w:pPr>
-      <w:bookmarkStart w:id="170" w:name="_Toc535097754"/>
+      <w:bookmarkStart w:id="169" w:name="_Toc535097754"/>
       <w:r>
         <w:rPr>
           <w:rFonts w:hint="eastAsia"/>
@@ -14045,7 +14151,7 @@
         </w:rPr>
         <w:t>信息</w:t>
       </w:r>
-      <w:bookmarkEnd w:id="170"/>
+      <w:bookmarkEnd w:id="169"/>
     </w:p>
     <w:tbl>
       <w:tblPr>
@@ -14323,7 +14429,7 @@
                           <pic:cNvPicPr/>
                         </pic:nvPicPr>
                         <pic:blipFill>
-                          <a:blip r:embed="rId19"/>
+                          <a:blip r:embed="rId20"/>
                           <a:stretch>
                             <a:fillRect/>
                           </a:stretch>
@@ -14709,6 +14815,7 @@
                 <w:rFonts w:ascii="Arial" w:hAnsi="Arial" w:cs="Arial"/>
                 <w:sz w:val="18"/>
               </w:rPr>
+              <w:lastRenderedPageBreak/>
               <w:t>补充说明</w:t>
             </w:r>
           </w:p>
@@ -14744,7 +14851,7 @@
           <w:numId w:val="8"/>
         </w:numPr>
       </w:pPr>
-      <w:bookmarkStart w:id="171" w:name="_Toc535097755"/>
+      <w:bookmarkStart w:id="170" w:name="_Toc535097755"/>
       <w:r>
         <w:rPr>
           <w:rFonts w:hint="eastAsia"/>
@@ -14754,7 +14861,7 @@
       <w:r>
         <w:t>状态</w:t>
       </w:r>
-      <w:bookmarkEnd w:id="171"/>
+      <w:bookmarkEnd w:id="170"/>
     </w:p>
     <w:tbl>
       <w:tblPr>
@@ -14798,7 +14905,6 @@
                 <w:rFonts w:ascii="Arial" w:hAnsi="Arial" w:cs="Arial" w:hint="eastAsia"/>
                 <w:sz w:val="18"/>
               </w:rPr>
-              <w:lastRenderedPageBreak/>
               <w:t>模块描述</w:t>
             </w:r>
           </w:p>
@@ -15026,7 +15132,7 @@
                           <pic:cNvPicPr/>
                         </pic:nvPicPr>
                         <pic:blipFill>
-                          <a:blip r:embed="rId20"/>
+                          <a:blip r:embed="rId21"/>
                           <a:stretch>
                             <a:fillRect/>
                           </a:stretch>
@@ -15419,7 +15525,7 @@
           <w:numId w:val="8"/>
         </w:numPr>
       </w:pPr>
-      <w:bookmarkStart w:id="172" w:name="_Toc535097756"/>
+      <w:bookmarkStart w:id="171" w:name="_Toc535097756"/>
       <w:r>
         <w:rPr>
           <w:rFonts w:hint="eastAsia"/>
@@ -15432,7 +15538,7 @@
         </w:rPr>
         <w:t>信息</w:t>
       </w:r>
-      <w:bookmarkEnd w:id="172"/>
+      <w:bookmarkEnd w:id="171"/>
     </w:p>
     <w:tbl>
       <w:tblPr>
@@ -15717,7 +15823,7 @@
                           <pic:cNvPicPr/>
                         </pic:nvPicPr>
                         <pic:blipFill>
-                          <a:blip r:embed="rId21"/>
+                          <a:blip r:embed="rId22"/>
                           <a:stretch>
                             <a:fillRect/>
                           </a:stretch>
@@ -16159,7 +16265,7 @@
           <w:numId w:val="8"/>
         </w:numPr>
       </w:pPr>
-      <w:bookmarkStart w:id="173" w:name="_Toc535097757"/>
+      <w:bookmarkStart w:id="172" w:name="_Toc535097757"/>
       <w:r>
         <w:rPr>
           <w:rFonts w:hint="eastAsia"/>
@@ -16169,7 +16275,7 @@
       <w:r>
         <w:t>提醒</w:t>
       </w:r>
-      <w:bookmarkEnd w:id="173"/>
+      <w:bookmarkEnd w:id="172"/>
     </w:p>
     <w:tbl>
       <w:tblPr>
@@ -16270,6 +16376,7 @@
                 <w:rFonts w:ascii="Arial" w:hAnsi="Arial" w:cs="Arial"/>
                 <w:sz w:val="18"/>
               </w:rPr>
+              <w:lastRenderedPageBreak/>
               <w:t>功能描述</w:t>
             </w:r>
           </w:p>
@@ -16391,7 +16498,6 @@
                 <w:rFonts w:ascii="Arial" w:hAnsi="Arial" w:cs="Arial"/>
                 <w:sz w:val="18"/>
               </w:rPr>
-              <w:lastRenderedPageBreak/>
               <w:t>需求描述</w:t>
             </w:r>
           </w:p>
@@ -16434,7 +16540,7 @@
                           <pic:cNvPicPr/>
                         </pic:nvPicPr>
                         <pic:blipFill>
-                          <a:blip r:embed="rId22"/>
+                          <a:blip r:embed="rId23"/>
                           <a:stretch>
                             <a:fillRect/>
                           </a:stretch>
@@ -16834,7 +16940,7 @@
           <w:numId w:val="8"/>
         </w:numPr>
       </w:pPr>
-      <w:bookmarkStart w:id="174" w:name="_Toc535097758"/>
+      <w:bookmarkStart w:id="173" w:name="_Toc535097758"/>
       <w:r>
         <w:rPr>
           <w:rFonts w:hint="eastAsia"/>
@@ -16844,7 +16950,7 @@
       <w:r>
         <w:t>上报频率</w:t>
       </w:r>
-      <w:bookmarkEnd w:id="174"/>
+      <w:bookmarkEnd w:id="173"/>
     </w:p>
     <w:tbl>
       <w:tblPr>
@@ -17115,7 +17221,7 @@
                           <pic:cNvPicPr/>
                         </pic:nvPicPr>
                         <pic:blipFill>
-                          <a:blip r:embed="rId23"/>
+                          <a:blip r:embed="rId24"/>
                           <a:stretch>
                             <a:fillRect/>
                           </a:stretch>
@@ -17501,7 +17607,7 @@
           <w:numId w:val="8"/>
         </w:numPr>
       </w:pPr>
-      <w:bookmarkStart w:id="175" w:name="_Toc535097759"/>
+      <w:bookmarkStart w:id="174" w:name="_Toc535097759"/>
       <w:r>
         <w:rPr>
           <w:rFonts w:hint="eastAsia"/>
@@ -17511,7 +17617,7 @@
       <w:r>
         <w:t>数据上报</w:t>
       </w:r>
-      <w:bookmarkEnd w:id="175"/>
+      <w:bookmarkEnd w:id="174"/>
     </w:p>
     <w:tbl>
       <w:tblPr>
@@ -17783,7 +17889,7 @@
                           <pic:cNvPicPr/>
                         </pic:nvPicPr>
                         <pic:blipFill>
-                          <a:blip r:embed="rId24"/>
+                          <a:blip r:embed="rId25"/>
                           <a:stretch>
                             <a:fillRect/>
                           </a:stretch>
@@ -17831,7 +17937,7 @@
                           <pic:cNvPicPr/>
                         </pic:nvPicPr>
                         <pic:blipFill>
-                          <a:blip r:embed="rId25"/>
+                          <a:blip r:embed="rId26"/>
                           <a:stretch>
                             <a:fillRect/>
                           </a:stretch>
@@ -18343,7 +18449,7 @@
           <w:numId w:val="8"/>
         </w:numPr>
       </w:pPr>
-      <w:bookmarkStart w:id="176" w:name="_Toc535097760"/>
+      <w:bookmarkStart w:id="175" w:name="_Toc535097760"/>
       <w:r>
         <w:rPr>
           <w:rFonts w:hint="eastAsia"/>
@@ -18353,7 +18459,7 @@
       <w:r>
         <w:t>显示</w:t>
       </w:r>
-      <w:bookmarkEnd w:id="176"/>
+      <w:bookmarkEnd w:id="175"/>
     </w:p>
     <w:tbl>
       <w:tblPr>
@@ -18610,7 +18716,7 @@
                           <pic:cNvPicPr/>
                         </pic:nvPicPr>
                         <pic:blipFill>
-                          <a:blip r:embed="rId26"/>
+                          <a:blip r:embed="rId27"/>
                           <a:stretch>
                             <a:fillRect/>
                           </a:stretch>
@@ -18658,7 +18764,7 @@
                           <pic:cNvPicPr/>
                         </pic:nvPicPr>
                         <pic:blipFill>
-                          <a:blip r:embed="rId27"/>
+                          <a:blip r:embed="rId28"/>
                           <a:stretch>
                             <a:fillRect/>
                           </a:stretch>
@@ -19158,7 +19264,7 @@
           <w:numId w:val="8"/>
         </w:numPr>
       </w:pPr>
-      <w:bookmarkStart w:id="177" w:name="_Toc535097761"/>
+      <w:bookmarkStart w:id="176" w:name="_Toc535097761"/>
       <w:r>
         <w:rPr>
           <w:rFonts w:hint="eastAsia"/>
@@ -19168,7 +19274,7 @@
       <w:r>
         <w:t>油耗</w:t>
       </w:r>
-      <w:bookmarkEnd w:id="177"/>
+      <w:bookmarkEnd w:id="176"/>
     </w:p>
     <w:tbl>
       <w:tblPr>
@@ -19425,7 +19531,7 @@
                           <pic:cNvPicPr/>
                         </pic:nvPicPr>
                         <pic:blipFill>
-                          <a:blip r:embed="rId28"/>
+                          <a:blip r:embed="rId29"/>
                           <a:stretch>
                             <a:fillRect/>
                           </a:stretch>
@@ -19473,7 +19579,7 @@
                           <pic:cNvPicPr/>
                         </pic:nvPicPr>
                         <pic:blipFill>
-                          <a:blip r:embed="rId29"/>
+                          <a:blip r:embed="rId30"/>
                           <a:stretch>
                             <a:fillRect/>
                           </a:stretch>
@@ -19964,7 +20070,7 @@
           <w:numId w:val="8"/>
         </w:numPr>
       </w:pPr>
-      <w:bookmarkStart w:id="178" w:name="_Toc535097762"/>
+      <w:bookmarkStart w:id="177" w:name="_Toc535097762"/>
       <w:r>
         <w:rPr>
           <w:rFonts w:hint="eastAsia"/>
@@ -19974,7 +20080,7 @@
       <w:r>
         <w:t>信息</w:t>
       </w:r>
-      <w:bookmarkEnd w:id="178"/>
+      <w:bookmarkEnd w:id="177"/>
     </w:p>
     <w:tbl>
       <w:tblPr>
@@ -20239,7 +20345,7 @@
                           <pic:cNvPicPr/>
                         </pic:nvPicPr>
                         <pic:blipFill>
-                          <a:blip r:embed="rId30"/>
+                          <a:blip r:embed="rId31"/>
                           <a:stretch>
                             <a:fillRect/>
                           </a:stretch>
@@ -20287,7 +20393,7 @@
                           <pic:cNvPicPr/>
                         </pic:nvPicPr>
                         <pic:blipFill>
-                          <a:blip r:embed="rId31"/>
+                          <a:blip r:embed="rId32"/>
                           <a:stretch>
                             <a:fillRect/>
                           </a:stretch>
@@ -20876,7 +20982,7 @@
           <w:numId w:val="8"/>
         </w:numPr>
       </w:pPr>
-      <w:bookmarkStart w:id="179" w:name="_Toc535097763"/>
+      <w:bookmarkStart w:id="178" w:name="_Toc535097763"/>
       <w:r>
         <w:rPr>
           <w:rFonts w:hint="eastAsia"/>
@@ -20889,7 +20995,7 @@
         </w:rPr>
         <w:t>信息</w:t>
       </w:r>
-      <w:bookmarkEnd w:id="179"/>
+      <w:bookmarkEnd w:id="178"/>
     </w:p>
     <w:tbl>
       <w:tblPr>
@@ -21174,7 +21280,7 @@
                           <pic:cNvPicPr/>
                         </pic:nvPicPr>
                         <pic:blipFill>
-                          <a:blip r:embed="rId32"/>
+                          <a:blip r:embed="rId33"/>
                           <a:stretch>
                             <a:fillRect/>
                           </a:stretch>
@@ -21222,7 +21328,7 @@
                           <pic:cNvPicPr/>
                         </pic:nvPicPr>
                         <pic:blipFill>
-                          <a:blip r:embed="rId33"/>
+                          <a:blip r:embed="rId34"/>
                           <a:stretch>
                             <a:fillRect/>
                           </a:stretch>
@@ -21743,7 +21849,7 @@
           <w:numId w:val="10"/>
         </w:numPr>
       </w:pPr>
-      <w:bookmarkStart w:id="180" w:name="_Toc535097764"/>
+      <w:bookmarkStart w:id="179" w:name="_Toc535097764"/>
       <w:r>
         <w:t>“</w:t>
       </w:r>
@@ -21759,7 +21865,7 @@
       <w:r>
         <w:t>模块</w:t>
       </w:r>
-      <w:bookmarkEnd w:id="180"/>
+      <w:bookmarkEnd w:id="179"/>
     </w:p>
     <w:p>
       <w:pPr>
@@ -21903,8 +22009,8 @@
           <w:szCs w:val="27"/>
         </w:rPr>
       </w:pPr>
-      <w:bookmarkStart w:id="181" w:name="_Toc535097765"/>
-      <w:bookmarkEnd w:id="181"/>
+      <w:bookmarkStart w:id="180" w:name="_Toc535097765"/>
+      <w:bookmarkEnd w:id="180"/>
     </w:p>
     <w:p>
       <w:pPr>
@@ -21926,8 +22032,8 @@
           <w:szCs w:val="27"/>
         </w:rPr>
       </w:pPr>
-      <w:bookmarkStart w:id="182" w:name="_Toc535097766"/>
-      <w:bookmarkEnd w:id="182"/>
+      <w:bookmarkStart w:id="181" w:name="_Toc535097766"/>
+      <w:bookmarkEnd w:id="181"/>
     </w:p>
     <w:p>
       <w:pPr>
@@ -21949,8 +22055,8 @@
           <w:szCs w:val="27"/>
         </w:rPr>
       </w:pPr>
-      <w:bookmarkStart w:id="183" w:name="_Toc535097767"/>
-      <w:bookmarkEnd w:id="183"/>
+      <w:bookmarkStart w:id="182" w:name="_Toc535097767"/>
+      <w:bookmarkEnd w:id="182"/>
     </w:p>
     <w:p>
       <w:pPr>
@@ -21961,7 +22067,7 @@
         </w:numPr>
         <w:spacing w:before="0" w:beforeAutospacing="0"/>
       </w:pPr>
-      <w:bookmarkStart w:id="184" w:name="_Toc535097768"/>
+      <w:bookmarkStart w:id="183" w:name="_Toc535097768"/>
       <w:r>
         <w:rPr>
           <w:rFonts w:hint="eastAsia"/>
@@ -21971,7 +22077,7 @@
       <w:r>
         <w:t>说明</w:t>
       </w:r>
-      <w:bookmarkEnd w:id="184"/>
+      <w:bookmarkEnd w:id="183"/>
     </w:p>
     <w:tbl>
       <w:tblPr>
@@ -22072,6 +22178,12 @@
               <w:rPr>
                 <w:rFonts w:hint="eastAsia"/>
               </w:rPr>
+              <w:t>设备</w:t>
+            </w:r>
+            <w:r>
+              <w:rPr>
+                <w:rFonts w:hint="eastAsia"/>
+              </w:rPr>
               <w:t>的</w:t>
             </w:r>
             <w:r>
@@ -22196,15 +22308,119 @@
             </w:pPr>
             <w:r>
               <w:rPr>
+                <w:noProof/>
+              </w:rPr>
+              <w:drawing>
+                <wp:inline distT="0" distB="0" distL="0" distR="0" wp14:anchorId="39D73682" wp14:editId="139466A7">
+                  <wp:extent cx="2381534" cy="1577691"/>
+                  <wp:effectExtent l="0" t="0" r="0" b="3810"/>
+                  <wp:docPr id="88" name="图片 88"/>
+                  <wp:cNvGraphicFramePr>
+                    <a:graphicFrameLocks xmlns:a="http://schemas.openxmlformats.org/drawingml/2006/main" noChangeAspect="1"/>
+                  </wp:cNvGraphicFramePr>
+                  <a:graphic xmlns:a="http://schemas.openxmlformats.org/drawingml/2006/main">
+                    <a:graphicData uri="http://schemas.openxmlformats.org/drawingml/2006/picture">
+                      <pic:pic xmlns:pic="http://schemas.openxmlformats.org/drawingml/2006/picture">
+                        <pic:nvPicPr>
+                          <pic:cNvPr id="1" name=""/>
+                          <pic:cNvPicPr/>
+                        </pic:nvPicPr>
+                        <pic:blipFill>
+                          <a:blip r:embed="rId35"/>
+                          <a:stretch>
+                            <a:fillRect/>
+                          </a:stretch>
+                        </pic:blipFill>
+                        <pic:spPr>
+                          <a:xfrm>
+                            <a:off x="0" y="0"/>
+                            <a:ext cx="2400738" cy="1590413"/>
+                          </a:xfrm>
+                          <a:prstGeom prst="rect">
+                            <a:avLst/>
+                          </a:prstGeom>
+                        </pic:spPr>
+                      </pic:pic>
+                    </a:graphicData>
+                  </a:graphic>
+                </wp:inline>
+              </w:drawing>
+            </w:r>
+          </w:p>
+          <w:p>
+            <w:pPr>
+              <w:pStyle w:val="a4"/>
+              <w:numPr>
+                <w:ilvl w:val="0"/>
+                <w:numId w:val="58"/>
+              </w:numPr>
+              <w:ind w:firstLineChars="0"/>
+              <w:cnfStyle w:val="000000000000" w:firstRow="0" w:lastRow="0" w:firstColumn="0" w:lastColumn="0" w:oddVBand="0" w:evenVBand="0" w:oddHBand="0" w:evenHBand="0" w:firstRowFirstColumn="0" w:firstRowLastColumn="0" w:lastRowFirstColumn="0" w:lastRowLastColumn="0"/>
+            </w:pPr>
+            <w:r>
+              <w:t>点击导航栏</w:t>
+            </w:r>
+            <w:r>
+              <w:t>-&gt;</w:t>
+            </w:r>
+            <w:r>
+              <w:rPr>
                 <w:rFonts w:hint="eastAsia"/>
               </w:rPr>
-              <w:t>OBD</w:t>
+              <w:t>控制</w:t>
+            </w:r>
+            <w:r>
+              <w:t>中心，则会弹出子选项：</w:t>
+            </w:r>
+            <w:r>
+              <w:t>APN</w:t>
             </w:r>
             <w:r>
               <w:rPr>
                 <w:rFonts w:hint="eastAsia"/>
               </w:rPr>
-              <w:t>设备参数设置</w:t>
+              <w:t>设置</w:t>
+            </w:r>
+            <w:r>
+              <w:t>、功能设置、</w:t>
+            </w:r>
+            <w:r>
+              <w:rPr>
+                <w:rFonts w:hint="eastAsia"/>
+              </w:rPr>
+              <w:t>WIFI</w:t>
+            </w:r>
+            <w:r>
+              <w:rPr>
+                <w:rFonts w:hint="eastAsia"/>
+              </w:rPr>
+              <w:t>热点</w:t>
+            </w:r>
+            <w:r>
+              <w:t>设置</w:t>
+            </w:r>
+            <w:r>
+              <w:t>等；</w:t>
+            </w:r>
+          </w:p>
+          <w:p>
+            <w:pPr>
+              <w:pStyle w:val="a4"/>
+              <w:numPr>
+                <w:ilvl w:val="0"/>
+                <w:numId w:val="58"/>
+              </w:numPr>
+              <w:ind w:firstLineChars="0"/>
+              <w:cnfStyle w:val="000000000000" w:firstRow="0" w:lastRow="0" w:firstColumn="0" w:lastColumn="0" w:oddVBand="0" w:evenVBand="0" w:oddHBand="0" w:evenHBand="0" w:firstRowFirstColumn="0" w:firstRowLastColumn="0" w:lastRowFirstColumn="0" w:lastRowLastColumn="0"/>
+            </w:pPr>
+            <w:r>
+              <w:rPr>
+                <w:rFonts w:hint="eastAsia"/>
+              </w:rPr>
+              <w:t>选择</w:t>
+            </w:r>
+            <w:r>
+              <w:t>任意子选项，则会进入对应子页面。</w:t>
             </w:r>
           </w:p>
         </w:tc>
@@ -22254,8 +22470,10 @@
               <w:rPr>
                 <w:rFonts w:hint="eastAsia"/>
               </w:rPr>
-              <w:t>设置参数</w:t>
-            </w:r>
+              <w:t>进入子页面</w:t>
+            </w:r>
+            <w:bookmarkStart w:id="184" w:name="_GoBack"/>
+            <w:bookmarkEnd w:id="184"/>
           </w:p>
         </w:tc>
       </w:tr>
@@ -22318,6 +22536,57 @@
           <w:szCs w:val="44"/>
         </w:rPr>
       </w:pPr>
+      <w:r>
+        <w:rPr>
+          <w:b/>
+          <w:bCs/>
+          <w:noProof/>
+          <w:kern w:val="44"/>
+          <w:sz w:val="32"/>
+          <w:szCs w:val="44"/>
+        </w:rPr>
+        <w:drawing>
+          <wp:inline distT="0" distB="0" distL="0" distR="0">
+            <wp:extent cx="5274310" cy="2616835"/>
+            <wp:effectExtent l="0" t="0" r="2540" b="0"/>
+            <wp:docPr id="24" name="图片 24"/>
+            <wp:cNvGraphicFramePr>
+              <a:graphicFrameLocks xmlns:a="http://schemas.openxmlformats.org/drawingml/2006/main" noChangeAspect="1"/>
+            </wp:cNvGraphicFramePr>
+            <a:graphic xmlns:a="http://schemas.openxmlformats.org/drawingml/2006/main">
+              <a:graphicData uri="http://schemas.openxmlformats.org/drawingml/2006/picture">
+                <pic:pic xmlns:pic="http://schemas.openxmlformats.org/drawingml/2006/picture">
+                  <pic:nvPicPr>
+                    <pic:cNvPr id="24" name="控制中心流程图.png"/>
+                    <pic:cNvPicPr/>
+                  </pic:nvPicPr>
+                  <pic:blipFill>
+                    <a:blip r:embed="rId36" cstate="print">
+                      <a:extLst>
+                        <a:ext uri="{28A0092B-C50C-407E-A947-70E740481C1C}">
+                          <a14:useLocalDpi xmlns:a14="http://schemas.microsoft.com/office/drawing/2010/main" val="0"/>
+                        </a:ext>
+                      </a:extLst>
+                    </a:blip>
+                    <a:stretch>
+                      <a:fillRect/>
+                    </a:stretch>
+                  </pic:blipFill>
+                  <pic:spPr>
+                    <a:xfrm>
+                      <a:off x="0" y="0"/>
+                      <a:ext cx="5274310" cy="2616835"/>
+                    </a:xfrm>
+                    <a:prstGeom prst="rect">
+                      <a:avLst/>
+                    </a:prstGeom>
+                  </pic:spPr>
+                </pic:pic>
+              </a:graphicData>
+            </a:graphic>
+          </wp:inline>
+        </w:drawing>
+      </w:r>
     </w:p>
     <w:p>
       <w:pPr>
@@ -22332,6 +22601,7 @@
         <w:rPr>
           <w:rFonts w:hint="eastAsia"/>
         </w:rPr>
+        <w:lastRenderedPageBreak/>
         <w:t>设备</w:t>
       </w:r>
       <w:r>
@@ -22712,7 +22982,7 @@
                           <pic:cNvPicPr/>
                         </pic:nvPicPr>
                         <pic:blipFill>
-                          <a:blip r:embed="rId12" cstate="print">
+                          <a:blip r:embed="rId13" cstate="print">
                             <a:extLst>
                               <a:ext uri="{28A0092B-C50C-407E-A947-70E740481C1C}">
                                 <a14:useLocalDpi xmlns:a14="http://schemas.microsoft.com/office/drawing/2010/main" val="0"/>
@@ -23586,7 +23856,6 @@
                 <w:rFonts w:ascii="Arial" w:hAnsi="Arial" w:cs="Arial"/>
                 <w:sz w:val="18"/>
               </w:rPr>
-              <w:lastRenderedPageBreak/>
               <w:t>输出</w:t>
             </w:r>
             <w:r>
@@ -23938,6 +24207,7 @@
                 <w:rFonts w:ascii="Arial" w:hAnsi="Arial" w:cs="Arial"/>
                 <w:sz w:val="18"/>
               </w:rPr>
+              <w:lastRenderedPageBreak/>
               <w:t>需求描述</w:t>
             </w:r>
           </w:p>
@@ -23980,7 +24250,7 @@
                           <pic:cNvPicPr/>
                         </pic:nvPicPr>
                         <pic:blipFill>
-                          <a:blip r:embed="rId34"/>
+                          <a:blip r:embed="rId37"/>
                           <a:stretch>
                             <a:fillRect/>
                           </a:stretch>
@@ -24028,7 +24298,7 @@
                           <pic:cNvPicPr/>
                         </pic:nvPicPr>
                         <pic:blipFill>
-                          <a:blip r:embed="rId35"/>
+                          <a:blip r:embed="rId38"/>
                           <a:stretch>
                             <a:fillRect/>
                           </a:stretch>
@@ -24074,7 +24344,7 @@
                           <pic:cNvPicPr/>
                         </pic:nvPicPr>
                         <pic:blipFill>
-                          <a:blip r:embed="rId36"/>
+                          <a:blip r:embed="rId39"/>
                           <a:stretch>
                             <a:fillRect/>
                           </a:stretch>
@@ -24452,7 +24722,6 @@
                 <w:rFonts w:ascii="Arial" w:hAnsi="Arial" w:cs="Arial" w:hint="eastAsia"/>
                 <w:sz w:val="18"/>
               </w:rPr>
-              <w:lastRenderedPageBreak/>
               <w:t>模块描述</w:t>
             </w:r>
           </w:p>
@@ -24680,7 +24949,7 @@
                           <pic:cNvPicPr/>
                         </pic:nvPicPr>
                         <pic:blipFill>
-                          <a:blip r:embed="rId37"/>
+                          <a:blip r:embed="rId40"/>
                           <a:stretch>
                             <a:fillRect/>
                           </a:stretch>
@@ -24728,7 +24997,7 @@
                           <pic:cNvPicPr/>
                         </pic:nvPicPr>
                         <pic:blipFill>
-                          <a:blip r:embed="rId35"/>
+                          <a:blip r:embed="rId38"/>
                           <a:stretch>
                             <a:fillRect/>
                           </a:stretch>
@@ -24774,7 +25043,7 @@
                           <pic:cNvPicPr/>
                         </pic:nvPicPr>
                         <pic:blipFill>
-                          <a:blip r:embed="rId36"/>
+                          <a:blip r:embed="rId39"/>
                           <a:stretch>
                             <a:fillRect/>
                           </a:stretch>
@@ -24983,6 +25252,7 @@
                 <w:rFonts w:ascii="Arial" w:hAnsi="Arial" w:cs="Arial"/>
                 <w:sz w:val="18"/>
               </w:rPr>
+              <w:lastRenderedPageBreak/>
               <w:t>输出</w:t>
             </w:r>
             <w:r>
@@ -25390,7 +25660,7 @@
                           <pic:cNvPicPr/>
                         </pic:nvPicPr>
                         <pic:blipFill>
-                          <a:blip r:embed="rId38"/>
+                          <a:blip r:embed="rId41"/>
                           <a:stretch>
                             <a:fillRect/>
                           </a:stretch>
@@ -25438,7 +25708,7 @@
                           <pic:cNvPicPr/>
                         </pic:nvPicPr>
                         <pic:blipFill>
-                          <a:blip r:embed="rId35"/>
+                          <a:blip r:embed="rId38"/>
                           <a:stretch>
                             <a:fillRect/>
                           </a:stretch>
@@ -25484,7 +25754,7 @@
                           <pic:cNvPicPr/>
                         </pic:nvPicPr>
                         <pic:blipFill>
-                          <a:blip r:embed="rId36"/>
+                          <a:blip r:embed="rId39"/>
                           <a:stretch>
                             <a:fillRect/>
                           </a:stretch>
@@ -25635,15 +25905,7 @@
                 <w:rFonts w:ascii="Arial" w:hAnsi="Arial" w:cs="Arial"/>
                 <w:sz w:val="18"/>
               </w:rPr>
-              <w:t>是否</w:t>
-            </w:r>
-            <w:r>
-              <w:rPr>
-                <w:rFonts w:ascii="Arial" w:hAnsi="Arial" w:cs="Arial"/>
-                <w:sz w:val="18"/>
-              </w:rPr>
-              <w:lastRenderedPageBreak/>
-              <w:t>隐藏</w:t>
+              <w:t>是否隐藏</w:t>
             </w:r>
             <w:r>
               <w:rPr>
@@ -25750,7 +26012,6 @@
                 <w:rFonts w:ascii="Arial" w:hAnsi="Arial" w:cs="Arial"/>
                 <w:sz w:val="18"/>
               </w:rPr>
-              <w:lastRenderedPageBreak/>
               <w:t>输出</w:t>
             </w:r>
             <w:r>
@@ -26079,6 +26340,7 @@
                 <w:rFonts w:ascii="Arial" w:hAnsi="Arial" w:cs="Arial"/>
                 <w:sz w:val="18"/>
               </w:rPr>
+              <w:lastRenderedPageBreak/>
               <w:t>需求描述</w:t>
             </w:r>
           </w:p>
@@ -26121,7 +26383,7 @@
                           <pic:cNvPicPr/>
                         </pic:nvPicPr>
                         <pic:blipFill>
-                          <a:blip r:embed="rId39"/>
+                          <a:blip r:embed="rId42"/>
                           <a:stretch>
                             <a:fillRect/>
                           </a:stretch>
@@ -26169,7 +26431,7 @@
                           <pic:cNvPicPr/>
                         </pic:nvPicPr>
                         <pic:blipFill>
-                          <a:blip r:embed="rId35"/>
+                          <a:blip r:embed="rId38"/>
                           <a:stretch>
                             <a:fillRect/>
                           </a:stretch>
@@ -26215,7 +26477,7 @@
                           <pic:cNvPicPr/>
                         </pic:nvPicPr>
                         <pic:blipFill>
-                          <a:blip r:embed="rId36"/>
+                          <a:blip r:embed="rId39"/>
                           <a:stretch>
                             <a:fillRect/>
                           </a:stretch>
@@ -26787,7 +27049,6 @@
                 <w:rFonts w:ascii="Arial" w:hAnsi="Arial" w:cs="Arial"/>
                 <w:sz w:val="18"/>
               </w:rPr>
-              <w:lastRenderedPageBreak/>
               <w:t>需求描述</w:t>
             </w:r>
           </w:p>
@@ -26830,7 +27091,7 @@
                           <pic:cNvPicPr/>
                         </pic:nvPicPr>
                         <pic:blipFill>
-                          <a:blip r:embed="rId40"/>
+                          <a:blip r:embed="rId43"/>
                           <a:stretch>
                             <a:fillRect/>
                           </a:stretch>
@@ -26862,6 +27123,7 @@
               <w:rPr>
                 <w:noProof/>
               </w:rPr>
+              <w:lastRenderedPageBreak/>
               <w:drawing>
                 <wp:inline distT="0" distB="0" distL="0" distR="0" wp14:anchorId="03C067B2" wp14:editId="0756DB1A">
                   <wp:extent cx="2013045" cy="1057992"/>
@@ -26878,7 +27140,7 @@
                           <pic:cNvPicPr/>
                         </pic:nvPicPr>
                         <pic:blipFill>
-                          <a:blip r:embed="rId35"/>
+                          <a:blip r:embed="rId38"/>
                           <a:stretch>
                             <a:fillRect/>
                           </a:stretch>
@@ -26924,7 +27186,7 @@
                           <pic:cNvPicPr/>
                         </pic:nvPicPr>
                         <pic:blipFill>
-                          <a:blip r:embed="rId36"/>
+                          <a:blip r:embed="rId39"/>
                           <a:stretch>
                             <a:fillRect/>
                           </a:stretch>
@@ -27133,6 +27395,7 @@
                 <w:rFonts w:ascii="Arial" w:hAnsi="Arial" w:cs="Arial"/>
                 <w:sz w:val="18"/>
               </w:rPr>
+              <w:lastRenderedPageBreak/>
               <w:t>输出</w:t>
             </w:r>
             <w:r>
@@ -27513,7 +27776,7 @@
                           <pic:cNvPicPr/>
                         </pic:nvPicPr>
                         <pic:blipFill>
-                          <a:blip r:embed="rId41"/>
+                          <a:blip r:embed="rId44"/>
                           <a:stretch>
                             <a:fillRect/>
                           </a:stretch>
@@ -27545,7 +27808,6 @@
               <w:rPr>
                 <w:noProof/>
               </w:rPr>
-              <w:lastRenderedPageBreak/>
               <w:drawing>
                 <wp:inline distT="0" distB="0" distL="0" distR="0" wp14:anchorId="7BF5F5B7" wp14:editId="25E0733B">
                   <wp:extent cx="2013045" cy="1057992"/>
@@ -27562,7 +27824,7 @@
                           <pic:cNvPicPr/>
                         </pic:nvPicPr>
                         <pic:blipFill>
-                          <a:blip r:embed="rId35"/>
+                          <a:blip r:embed="rId38"/>
                           <a:stretch>
                             <a:fillRect/>
                           </a:stretch>
@@ -27608,7 +27870,7 @@
                           <pic:cNvPicPr/>
                         </pic:nvPicPr>
                         <pic:blipFill>
-                          <a:blip r:embed="rId36"/>
+                          <a:blip r:embed="rId39"/>
                           <a:stretch>
                             <a:fillRect/>
                           </a:stretch>
@@ -27859,7 +28121,6 @@
                 <w:rFonts w:ascii="Arial" w:hAnsi="Arial" w:cs="Arial"/>
                 <w:sz w:val="18"/>
               </w:rPr>
-              <w:lastRenderedPageBreak/>
               <w:t>输出</w:t>
             </w:r>
             <w:r>
@@ -28022,6 +28283,7 @@
                 <w:rFonts w:ascii="Arial" w:hAnsi="Arial" w:cs="Arial" w:hint="eastAsia"/>
                 <w:sz w:val="18"/>
               </w:rPr>
+              <w:lastRenderedPageBreak/>
               <w:t>模块描述</w:t>
             </w:r>
           </w:p>
@@ -28284,7 +28546,7 @@
                           <pic:cNvPicPr/>
                         </pic:nvPicPr>
                         <pic:blipFill>
-                          <a:blip r:embed="rId42"/>
+                          <a:blip r:embed="rId45"/>
                           <a:stretch>
                             <a:fillRect/>
                           </a:stretch>
@@ -28332,7 +28594,7 @@
                           <pic:cNvPicPr/>
                         </pic:nvPicPr>
                         <pic:blipFill>
-                          <a:blip r:embed="rId35"/>
+                          <a:blip r:embed="rId38"/>
                           <a:stretch>
                             <a:fillRect/>
                           </a:stretch>
@@ -28378,7 +28640,7 @@
                           <pic:cNvPicPr/>
                         </pic:nvPicPr>
                         <pic:blipFill>
-                          <a:blip r:embed="rId36"/>
+                          <a:blip r:embed="rId39"/>
                           <a:stretch>
                             <a:fillRect/>
                           </a:stretch>
@@ -28761,7 +29023,6 @@
                 <w:rFonts w:ascii="Arial" w:hAnsi="Arial" w:cs="Arial" w:hint="eastAsia"/>
                 <w:sz w:val="18"/>
               </w:rPr>
-              <w:lastRenderedPageBreak/>
               <w:t>模块描述</w:t>
             </w:r>
           </w:p>
@@ -28989,7 +29250,7 @@
                           <pic:cNvPicPr/>
                         </pic:nvPicPr>
                         <pic:blipFill>
-                          <a:blip r:embed="rId43"/>
+                          <a:blip r:embed="rId46"/>
                           <a:stretch>
                             <a:fillRect/>
                           </a:stretch>
@@ -29021,6 +29282,7 @@
               <w:rPr>
                 <w:noProof/>
               </w:rPr>
+              <w:lastRenderedPageBreak/>
               <w:drawing>
                 <wp:inline distT="0" distB="0" distL="0" distR="0" wp14:anchorId="3F4691C0" wp14:editId="115237B0">
                   <wp:extent cx="2013045" cy="1057992"/>
@@ -29037,7 +29299,7 @@
                           <pic:cNvPicPr/>
                         </pic:nvPicPr>
                         <pic:blipFill>
-                          <a:blip r:embed="rId35"/>
+                          <a:blip r:embed="rId38"/>
                           <a:stretch>
                             <a:fillRect/>
                           </a:stretch>
@@ -29083,7 +29345,7 @@
                           <pic:cNvPicPr/>
                         </pic:nvPicPr>
                         <pic:blipFill>
-                          <a:blip r:embed="rId44"/>
+                          <a:blip r:embed="rId47"/>
                           <a:stretch>
                             <a:fillRect/>
                           </a:stretch>
@@ -29187,6 +29449,7 @@
                 <w:rFonts w:ascii="Arial" w:hAnsi="Arial" w:cs="Arial"/>
                 <w:sz w:val="18"/>
               </w:rPr>
+              <w:lastRenderedPageBreak/>
               <w:t>输出</w:t>
             </w:r>
             <w:r>
@@ -29564,7 +29827,7 @@
                           <pic:cNvPicPr/>
                         </pic:nvPicPr>
                         <pic:blipFill>
-                          <a:blip r:embed="rId45"/>
+                          <a:blip r:embed="rId48"/>
                           <a:stretch>
                             <a:fillRect/>
                           </a:stretch>
@@ -29612,7 +29875,7 @@
                           <pic:cNvPicPr/>
                         </pic:nvPicPr>
                         <pic:blipFill>
-                          <a:blip r:embed="rId35"/>
+                          <a:blip r:embed="rId38"/>
                           <a:stretch>
                             <a:fillRect/>
                           </a:stretch>
@@ -29658,7 +29921,7 @@
                           <pic:cNvPicPr/>
                         </pic:nvPicPr>
                         <pic:blipFill>
-                          <a:blip r:embed="rId44"/>
+                          <a:blip r:embed="rId47"/>
                           <a:stretch>
                             <a:fillRect/>
                           </a:stretch>
@@ -29929,7 +30192,6 @@
                 <w:rFonts w:ascii="Arial" w:hAnsi="Arial" w:cs="Arial" w:hint="eastAsia"/>
                 <w:sz w:val="18"/>
               </w:rPr>
-              <w:lastRenderedPageBreak/>
               <w:t>模块描述</w:t>
             </w:r>
           </w:p>
@@ -30101,6 +30363,7 @@
                 <w:rFonts w:ascii="Arial" w:hAnsi="Arial" w:cs="Arial"/>
                 <w:sz w:val="18"/>
               </w:rPr>
+              <w:lastRenderedPageBreak/>
               <w:t>需求描述</w:t>
             </w:r>
           </w:p>
@@ -30143,7 +30406,7 @@
                           <pic:cNvPicPr/>
                         </pic:nvPicPr>
                         <pic:blipFill>
-                          <a:blip r:embed="rId46"/>
+                          <a:blip r:embed="rId49"/>
                           <a:stretch>
                             <a:fillRect/>
                           </a:stretch>
@@ -30191,7 +30454,7 @@
                           <pic:cNvPicPr/>
                         </pic:nvPicPr>
                         <pic:blipFill>
-                          <a:blip r:embed="rId35"/>
+                          <a:blip r:embed="rId38"/>
                           <a:stretch>
                             <a:fillRect/>
                           </a:stretch>
@@ -30237,7 +30500,7 @@
                           <pic:cNvPicPr/>
                         </pic:nvPicPr>
                         <pic:blipFill>
-                          <a:blip r:embed="rId47"/>
+                          <a:blip r:embed="rId50"/>
                           <a:stretch>
                             <a:fillRect/>
                           </a:stretch>
@@ -30717,7 +30980,7 @@
                           <pic:cNvPicPr/>
                         </pic:nvPicPr>
                         <pic:blipFill>
-                          <a:blip r:embed="rId48"/>
+                          <a:blip r:embed="rId51"/>
                           <a:stretch>
                             <a:fillRect/>
                           </a:stretch>
@@ -30765,7 +31028,7 @@
                           <pic:cNvPicPr/>
                         </pic:nvPicPr>
                         <pic:blipFill>
-                          <a:blip r:embed="rId35"/>
+                          <a:blip r:embed="rId38"/>
                           <a:stretch>
                             <a:fillRect/>
                           </a:stretch>
@@ -30811,7 +31074,7 @@
                           <pic:cNvPicPr/>
                         </pic:nvPicPr>
                         <pic:blipFill>
-                          <a:blip r:embed="rId49"/>
+                          <a:blip r:embed="rId52"/>
                           <a:stretch>
                             <a:fillRect/>
                           </a:stretch>
@@ -31075,7 +31338,6 @@
                 <w:rFonts w:ascii="Arial" w:hAnsi="Arial" w:cs="Arial" w:hint="eastAsia"/>
                 <w:sz w:val="18"/>
               </w:rPr>
-              <w:lastRenderedPageBreak/>
               <w:t>模块描述</w:t>
             </w:r>
           </w:p>
@@ -31204,6 +31466,7 @@
                 <w:rFonts w:ascii="Arial" w:hAnsi="Arial" w:cs="Arial"/>
                 <w:sz w:val="18"/>
               </w:rPr>
+              <w:lastRenderedPageBreak/>
               <w:t>优先级</w:t>
             </w:r>
           </w:p>
@@ -31303,7 +31566,7 @@
                           <pic:cNvPicPr/>
                         </pic:nvPicPr>
                         <pic:blipFill>
-                          <a:blip r:embed="rId50"/>
+                          <a:blip r:embed="rId53"/>
                           <a:stretch>
                             <a:fillRect/>
                           </a:stretch>
@@ -31351,7 +31614,7 @@
                           <pic:cNvPicPr/>
                         </pic:nvPicPr>
                         <pic:blipFill>
-                          <a:blip r:embed="rId35"/>
+                          <a:blip r:embed="rId38"/>
                           <a:stretch>
                             <a:fillRect/>
                           </a:stretch>
@@ -31397,7 +31660,7 @@
                           <pic:cNvPicPr/>
                         </pic:nvPicPr>
                         <pic:blipFill>
-                          <a:blip r:embed="rId51"/>
+                          <a:blip r:embed="rId54"/>
                           <a:stretch>
                             <a:fillRect/>
                           </a:stretch>
@@ -32043,7 +32306,7 @@
                           <pic:cNvPicPr/>
                         </pic:nvPicPr>
                         <pic:blipFill>
-                          <a:blip r:embed="rId52"/>
+                          <a:blip r:embed="rId55"/>
                           <a:stretch>
                             <a:fillRect/>
                           </a:stretch>
@@ -32541,7 +32804,7 @@
                           <pic:cNvPicPr/>
                         </pic:nvPicPr>
                         <pic:blipFill>
-                          <a:blip r:embed="rId52"/>
+                          <a:blip r:embed="rId55"/>
                           <a:stretch>
                             <a:fillRect/>
                           </a:stretch>
@@ -33204,7 +33467,7 @@
                           <pic:cNvPicPr/>
                         </pic:nvPicPr>
                         <pic:blipFill>
-                          <a:blip r:embed="rId53"/>
+                          <a:blip r:embed="rId56"/>
                           <a:stretch>
                             <a:fillRect/>
                           </a:stretch>
@@ -33249,7 +33512,7 @@
                           <pic:cNvPicPr/>
                         </pic:nvPicPr>
                         <pic:blipFill>
-                          <a:blip r:embed="rId54"/>
+                          <a:blip r:embed="rId57"/>
                           <a:stretch>
                             <a:fillRect/>
                           </a:stretch>
@@ -33782,7 +34045,7 @@
                           <pic:cNvPicPr/>
                         </pic:nvPicPr>
                         <pic:blipFill>
-                          <a:blip r:embed="rId55"/>
+                          <a:blip r:embed="rId58"/>
                           <a:stretch>
                             <a:fillRect/>
                           </a:stretch>
@@ -33836,7 +34099,7 @@
                           <pic:cNvPicPr/>
                         </pic:nvPicPr>
                         <pic:blipFill>
-                          <a:blip r:embed="rId56"/>
+                          <a:blip r:embed="rId59"/>
                           <a:stretch>
                             <a:fillRect/>
                           </a:stretch>
@@ -33891,7 +34154,7 @@
                           <pic:cNvPicPr/>
                         </pic:nvPicPr>
                         <pic:blipFill>
-                          <a:blip r:embed="rId57"/>
+                          <a:blip r:embed="rId60"/>
                           <a:stretch>
                             <a:fillRect/>
                           </a:stretch>
@@ -33947,7 +34210,7 @@
                           <pic:cNvPicPr/>
                         </pic:nvPicPr>
                         <pic:blipFill>
-                          <a:blip r:embed="rId58"/>
+                          <a:blip r:embed="rId61"/>
                           <a:stretch>
                             <a:fillRect/>
                           </a:stretch>
@@ -34894,7 +35157,7 @@
                           <pic:cNvPicPr/>
                         </pic:nvPicPr>
                         <pic:blipFill>
-                          <a:blip r:embed="rId59"/>
+                          <a:blip r:embed="rId62"/>
                           <a:stretch>
                             <a:fillRect/>
                           </a:stretch>
@@ -34947,7 +35210,7 @@
                           <pic:cNvPicPr/>
                         </pic:nvPicPr>
                         <pic:blipFill>
-                          <a:blip r:embed="rId60"/>
+                          <a:blip r:embed="rId63"/>
                           <a:stretch>
                             <a:fillRect/>
                           </a:stretch>
@@ -35002,7 +35265,7 @@
                           <pic:cNvPicPr/>
                         </pic:nvPicPr>
                         <pic:blipFill>
-                          <a:blip r:embed="rId61"/>
+                          <a:blip r:embed="rId64"/>
                           <a:stretch>
                             <a:fillRect/>
                           </a:stretch>
@@ -35059,7 +35322,7 @@
                           <pic:cNvPicPr/>
                         </pic:nvPicPr>
                         <pic:blipFill>
-                          <a:blip r:embed="rId62"/>
+                          <a:blip r:embed="rId65"/>
                           <a:stretch>
                             <a:fillRect/>
                           </a:stretch>
@@ -36059,7 +36322,7 @@
                           <pic:cNvPicPr/>
                         </pic:nvPicPr>
                         <pic:blipFill>
-                          <a:blip r:embed="rId63"/>
+                          <a:blip r:embed="rId66"/>
                           <a:stretch>
                             <a:fillRect/>
                           </a:stretch>
@@ -36530,7 +36793,7 @@
                           <pic:cNvPicPr/>
                         </pic:nvPicPr>
                         <pic:blipFill>
-                          <a:blip r:embed="rId64"/>
+                          <a:blip r:embed="rId67"/>
                           <a:stretch>
                             <a:fillRect/>
                           </a:stretch>
@@ -36953,7 +37216,7 @@
                           <pic:cNvPicPr/>
                         </pic:nvPicPr>
                         <pic:blipFill>
-                          <a:blip r:embed="rId65"/>
+                          <a:blip r:embed="rId68"/>
                           <a:stretch>
                             <a:fillRect/>
                           </a:stretch>
@@ -37435,7 +37698,7 @@
                           <pic:cNvPicPr/>
                         </pic:nvPicPr>
                         <pic:blipFill>
-                          <a:blip r:embed="rId66"/>
+                          <a:blip r:embed="rId69"/>
                           <a:stretch>
                             <a:fillRect/>
                           </a:stretch>
@@ -37495,7 +37758,7 @@
                           <pic:cNvPicPr/>
                         </pic:nvPicPr>
                         <pic:blipFill>
-                          <a:blip r:embed="rId67"/>
+                          <a:blip r:embed="rId70"/>
                           <a:stretch>
                             <a:fillRect/>
                           </a:stretch>
@@ -37549,7 +37812,7 @@
                           <pic:cNvPicPr/>
                         </pic:nvPicPr>
                         <pic:blipFill>
-                          <a:blip r:embed="rId68"/>
+                          <a:blip r:embed="rId71"/>
                           <a:stretch>
                             <a:fillRect/>
                           </a:stretch>
@@ -38251,7 +38514,7 @@
                           <pic:cNvPicPr/>
                         </pic:nvPicPr>
                         <pic:blipFill>
-                          <a:blip r:embed="rId69"/>
+                          <a:blip r:embed="rId72"/>
                           <a:stretch>
                             <a:fillRect/>
                           </a:stretch>
@@ -38704,7 +38967,7 @@
                           <pic:cNvPicPr/>
                         </pic:nvPicPr>
                         <pic:blipFill>
-                          <a:blip r:embed="rId70"/>
+                          <a:blip r:embed="rId73"/>
                           <a:stretch>
                             <a:fillRect/>
                           </a:stretch>
@@ -38764,7 +39027,7 @@
                           <pic:cNvPicPr/>
                         </pic:nvPicPr>
                         <pic:blipFill>
-                          <a:blip r:embed="rId71"/>
+                          <a:blip r:embed="rId74"/>
                           <a:stretch>
                             <a:fillRect/>
                           </a:stretch>
@@ -39169,19 +39432,7 @@
         <w:rPr>
           <w:rFonts w:hint="eastAsia"/>
         </w:rPr>
-        <w:t>“</w:t>
-      </w:r>
-      <w:r>
-        <w:rPr>
-          <w:rFonts w:hint="eastAsia"/>
-        </w:rPr>
-        <w:t>消息</w:t>
-      </w:r>
-      <w:r>
-        <w:rPr>
-          <w:rFonts w:hint="eastAsia"/>
-        </w:rPr>
-        <w:t>”</w:t>
+        <w:t>“消息”</w:t>
       </w:r>
       <w:r>
         <w:t>模块</w:t>
@@ -39288,9 +39539,6 @@
           <w:p>
             <w:pPr>
               <w:cnfStyle w:val="000000100000" w:firstRow="0" w:lastRow="0" w:firstColumn="0" w:lastColumn="0" w:oddVBand="0" w:evenVBand="0" w:oddHBand="1" w:evenHBand="0" w:firstRowFirstColumn="0" w:firstRowLastColumn="0" w:lastRowFirstColumn="0" w:lastRowLastColumn="0"/>
-              <w:rPr>
-                <w:rFonts w:hint="eastAsia"/>
-              </w:rPr>
             </w:pPr>
             <w:r>
               <w:rPr>
@@ -39441,7 +39689,7 @@
                           <pic:cNvPicPr/>
                         </pic:nvPicPr>
                         <pic:blipFill>
-                          <a:blip r:embed="rId72"/>
+                          <a:blip r:embed="rId75"/>
                           <a:stretch>
                             <a:fillRect/>
                           </a:stretch>
@@ -39486,7 +39734,7 @@
                           <pic:cNvPicPr/>
                         </pic:nvPicPr>
                         <pic:blipFill>
-                          <a:blip r:embed="rId73"/>
+                          <a:blip r:embed="rId76"/>
                           <a:stretch>
                             <a:fillRect/>
                           </a:stretch>
@@ -39510,9 +39758,6 @@
           <w:p>
             <w:pPr>
               <w:cnfStyle w:val="000000000000" w:firstRow="0" w:lastRow="0" w:firstColumn="0" w:lastColumn="0" w:oddVBand="0" w:evenVBand="0" w:oddHBand="0" w:evenHBand="0" w:firstRowFirstColumn="0" w:firstRowLastColumn="0" w:lastRowFirstColumn="0" w:lastRowLastColumn="0"/>
-              <w:rPr>
-                <w:rFonts w:hint="eastAsia"/>
-              </w:rPr>
             </w:pPr>
             <w:r>
               <w:rPr>
@@ -39534,7 +39779,7 @@
                           <pic:cNvPicPr/>
                         </pic:nvPicPr>
                         <pic:blipFill>
-                          <a:blip r:embed="rId74"/>
+                          <a:blip r:embed="rId77"/>
                           <a:stretch>
                             <a:fillRect/>
                           </a:stretch>
@@ -39785,19 +40030,7 @@
         <w:rPr>
           <w:rFonts w:hint="eastAsia"/>
         </w:rPr>
-        <w:t>“</w:t>
-      </w:r>
-      <w:r>
-        <w:rPr>
-          <w:rFonts w:hint="eastAsia"/>
-        </w:rPr>
-        <w:t>我的</w:t>
-      </w:r>
-      <w:r>
-        <w:rPr>
-          <w:rFonts w:hint="eastAsia"/>
-        </w:rPr>
-        <w:t>”</w:t>
+        <w:t>“我的”</w:t>
       </w:r>
       <w:r>
         <w:t>模块</w:t>
@@ -39903,21 +40136,12 @@
           <w:p>
             <w:pPr>
               <w:cnfStyle w:val="000000100000" w:firstRow="0" w:lastRow="0" w:firstColumn="0" w:lastColumn="0" w:oddVBand="0" w:evenVBand="0" w:oddHBand="1" w:evenHBand="0" w:firstRowFirstColumn="0" w:firstRowLastColumn="0" w:lastRowFirstColumn="0" w:lastRowLastColumn="0"/>
+            </w:pPr>
+            <w:r>
               <w:rPr>
                 <w:rFonts w:hint="eastAsia"/>
               </w:rPr>
-            </w:pPr>
-            <w:r>
-              <w:rPr>
-                <w:rFonts w:hint="eastAsia"/>
-              </w:rPr>
-              <w:t>显示</w:t>
-            </w:r>
-            <w:r>
-              <w:rPr>
-                <w:rFonts w:hint="eastAsia"/>
-              </w:rPr>
-              <w:t>账号</w:t>
+              <w:t>显示账号</w:t>
             </w:r>
             <w:r>
               <w:t>信息</w:t>
@@ -40074,7 +40298,7 @@
                           <pic:cNvPicPr/>
                         </pic:nvPicPr>
                         <pic:blipFill>
-                          <a:blip r:embed="rId75"/>
+                          <a:blip r:embed="rId78"/>
                           <a:stretch>
                             <a:fillRect/>
                           </a:stretch>
@@ -40098,9 +40322,6 @@
           <w:p>
             <w:pPr>
               <w:cnfStyle w:val="000000000000" w:firstRow="0" w:lastRow="0" w:firstColumn="0" w:lastColumn="0" w:oddVBand="0" w:evenVBand="0" w:oddHBand="0" w:evenHBand="0" w:firstRowFirstColumn="0" w:firstRowLastColumn="0" w:lastRowFirstColumn="0" w:lastRowLastColumn="0"/>
-              <w:rPr>
-                <w:rFonts w:hint="eastAsia"/>
-              </w:rPr>
             </w:pPr>
           </w:p>
           <w:p>
@@ -40132,9 +40353,6 @@
               </w:numPr>
               <w:ind w:firstLineChars="0"/>
               <w:cnfStyle w:val="000000000000" w:firstRow="0" w:lastRow="0" w:firstColumn="0" w:lastColumn="0" w:oddVBand="0" w:evenVBand="0" w:oddHBand="0" w:evenHBand="0" w:firstRowFirstColumn="0" w:firstRowLastColumn="0" w:lastRowFirstColumn="0" w:lastRowLastColumn="0"/>
-              <w:rPr>
-                <w:rFonts w:hint="eastAsia"/>
-              </w:rPr>
             </w:pPr>
             <w:r>
               <w:rPr>
@@ -40374,7 +40592,7 @@
           <w:p>
             <w:pPr>
               <w:rPr>
-                <w:rFonts w:ascii="Arial" w:hAnsi="Arial" w:cs="Arial" w:hint="eastAsia"/>
+                <w:rFonts w:ascii="Arial" w:hAnsi="Arial" w:cs="Arial"/>
                 <w:sz w:val="18"/>
               </w:rPr>
             </w:pPr>
@@ -40431,7 +40649,7 @@
           <w:p>
             <w:pPr>
               <w:rPr>
-                <w:rFonts w:ascii="Arial" w:hAnsi="Arial" w:cs="Arial" w:hint="eastAsia"/>
+                <w:rFonts w:ascii="Arial" w:hAnsi="Arial" w:cs="Arial"/>
                 <w:sz w:val="18"/>
               </w:rPr>
             </w:pPr>
@@ -40576,7 +40794,7 @@
                           <pic:cNvPicPr/>
                         </pic:nvPicPr>
                         <pic:blipFill>
-                          <a:blip r:embed="rId76"/>
+                          <a:blip r:embed="rId79"/>
                           <a:stretch>
                             <a:fillRect/>
                           </a:stretch>
@@ -40629,7 +40847,7 @@
                           <pic:cNvPicPr/>
                         </pic:nvPicPr>
                         <pic:blipFill>
-                          <a:blip r:embed="rId77"/>
+                          <a:blip r:embed="rId80"/>
                           <a:stretch>
                             <a:fillRect/>
                           </a:stretch>
@@ -40660,7 +40878,6 @@
           <w:p>
             <w:pPr>
               <w:rPr>
-                <w:rFonts w:hint="eastAsia"/>
                 <w:noProof/>
               </w:rPr>
             </w:pPr>
@@ -40684,7 +40901,7 @@
                           <pic:cNvPicPr/>
                         </pic:nvPicPr>
                         <pic:blipFill>
-                          <a:blip r:embed="rId78"/>
+                          <a:blip r:embed="rId81"/>
                           <a:stretch>
                             <a:fillRect/>
                           </a:stretch>
@@ -41246,7 +41463,7 @@
           <w:p>
             <w:pPr>
               <w:rPr>
-                <w:rFonts w:ascii="Arial" w:hAnsi="Arial" w:cs="Arial" w:hint="eastAsia"/>
+                <w:rFonts w:ascii="Arial" w:hAnsi="Arial" w:cs="Arial"/>
                 <w:sz w:val="18"/>
               </w:rPr>
             </w:pPr>
@@ -41303,7 +41520,7 @@
           <w:p>
             <w:pPr>
               <w:rPr>
-                <w:rFonts w:ascii="Arial" w:hAnsi="Arial" w:cs="Arial" w:hint="eastAsia"/>
+                <w:rFonts w:ascii="Arial" w:hAnsi="Arial" w:cs="Arial"/>
                 <w:sz w:val="18"/>
               </w:rPr>
             </w:pPr>
@@ -41424,7 +41641,6 @@
           <w:p>
             <w:pPr>
               <w:rPr>
-                <w:rFonts w:hint="eastAsia"/>
                 <w:noProof/>
               </w:rPr>
             </w:pPr>
@@ -41448,7 +41664,7 @@
                           <pic:cNvPicPr/>
                         </pic:nvPicPr>
                         <pic:blipFill>
-                          <a:blip r:embed="rId79"/>
+                          <a:blip r:embed="rId82"/>
                           <a:stretch>
                             <a:fillRect/>
                           </a:stretch>
@@ -41478,7 +41694,7 @@
               </w:numPr>
               <w:ind w:firstLineChars="0"/>
               <w:rPr>
-                <w:rFonts w:ascii="Arial" w:hAnsi="Arial" w:cs="Arial" w:hint="eastAsia"/>
+                <w:rFonts w:ascii="Arial" w:hAnsi="Arial" w:cs="Arial"/>
                 <w:sz w:val="18"/>
               </w:rPr>
             </w:pPr>
@@ -42719,6 +42935,95 @@
     </w:lvl>
   </w:abstractNum>
   <w:abstractNum w:abstractNumId="2">
+    <w:nsid w:val="00DB0330"/>
+    <w:multiLevelType w:val="hybridMultilevel"/>
+    <w:tmpl w:val="E8A49636"/>
+    <w:lvl w:ilvl="0" w:tplc="14EC15C2">
+      <w:start w:val="1"/>
+      <w:numFmt w:val="decimal"/>
+      <w:lvlText w:val="%1、"/>
+      <w:lvlJc w:val="left"/>
+      <w:pPr>
+        <w:ind w:left="360" w:hanging="360"/>
+      </w:pPr>
+      <w:rPr>
+        <w:rFonts w:hint="default"/>
+      </w:rPr>
+    </w:lvl>
+    <w:lvl w:ilvl="1" w:tplc="04090019" w:tentative="1">
+      <w:start w:val="1"/>
+      <w:numFmt w:val="lowerLetter"/>
+      <w:lvlText w:val="%2)"/>
+      <w:lvlJc w:val="left"/>
+      <w:pPr>
+        <w:ind w:left="840" w:hanging="420"/>
+      </w:pPr>
+    </w:lvl>
+    <w:lvl w:ilvl="2" w:tplc="0409001B" w:tentative="1">
+      <w:start w:val="1"/>
+      <w:numFmt w:val="lowerRoman"/>
+      <w:lvlText w:val="%3."/>
+      <w:lvlJc w:val="right"/>
+      <w:pPr>
+        <w:ind w:left="1260" w:hanging="420"/>
+      </w:pPr>
+    </w:lvl>
+    <w:lvl w:ilvl="3" w:tplc="0409000F" w:tentative="1">
+      <w:start w:val="1"/>
+      <w:numFmt w:val="decimal"/>
+      <w:lvlText w:val="%4."/>
+      <w:lvlJc w:val="left"/>
+      <w:pPr>
+        <w:ind w:left="1680" w:hanging="420"/>
+      </w:pPr>
+    </w:lvl>
+    <w:lvl w:ilvl="4" w:tplc="04090019" w:tentative="1">
+      <w:start w:val="1"/>
+      <w:numFmt w:val="lowerLetter"/>
+      <w:lvlText w:val="%5)"/>
+      <w:lvlJc w:val="left"/>
+      <w:pPr>
+        <w:ind w:left="2100" w:hanging="420"/>
+      </w:pPr>
+    </w:lvl>
+    <w:lvl w:ilvl="5" w:tplc="0409001B" w:tentative="1">
+      <w:start w:val="1"/>
+      <w:numFmt w:val="lowerRoman"/>
+      <w:lvlText w:val="%6."/>
+      <w:lvlJc w:val="right"/>
+      <w:pPr>
+        <w:ind w:left="2520" w:hanging="420"/>
+      </w:pPr>
+    </w:lvl>
+    <w:lvl w:ilvl="6" w:tplc="0409000F" w:tentative="1">
+      <w:start w:val="1"/>
+      <w:numFmt w:val="decimal"/>
+      <w:lvlText w:val="%7."/>
+      <w:lvlJc w:val="left"/>
+      <w:pPr>
+        <w:ind w:left="2940" w:hanging="420"/>
+      </w:pPr>
+    </w:lvl>
+    <w:lvl w:ilvl="7" w:tplc="04090019" w:tentative="1">
+      <w:start w:val="1"/>
+      <w:numFmt w:val="lowerLetter"/>
+      <w:lvlText w:val="%8)"/>
+      <w:lvlJc w:val="left"/>
+      <w:pPr>
+        <w:ind w:left="3360" w:hanging="420"/>
+      </w:pPr>
+    </w:lvl>
+    <w:lvl w:ilvl="8" w:tplc="0409001B" w:tentative="1">
+      <w:start w:val="1"/>
+      <w:numFmt w:val="lowerRoman"/>
+      <w:lvlText w:val="%9."/>
+      <w:lvlJc w:val="right"/>
+      <w:pPr>
+        <w:ind w:left="3780" w:hanging="420"/>
+      </w:pPr>
+    </w:lvl>
+  </w:abstractNum>
+  <w:abstractNum w:abstractNumId="3">
     <w:nsid w:val="03964027"/>
     <w:multiLevelType w:val="hybridMultilevel"/>
     <w:tmpl w:val="A9CCA72C"/>
@@ -42807,7 +43112,7 @@
       </w:pPr>
     </w:lvl>
   </w:abstractNum>
-  <w:abstractNum w:abstractNumId="3">
+  <w:abstractNum w:abstractNumId="4">
     <w:nsid w:val="05506CA0"/>
     <w:multiLevelType w:val="hybridMultilevel"/>
     <w:tmpl w:val="A9CCA72C"/>
@@ -42896,7 +43201,7 @@
       </w:pPr>
     </w:lvl>
   </w:abstractNum>
-  <w:abstractNum w:abstractNumId="4">
+  <w:abstractNum w:abstractNumId="5">
     <w:nsid w:val="08026F36"/>
     <w:multiLevelType w:val="hybridMultilevel"/>
     <w:tmpl w:val="A9CCA72C"/>
@@ -42985,7 +43290,7 @@
       </w:pPr>
     </w:lvl>
   </w:abstractNum>
-  <w:abstractNum w:abstractNumId="5">
+  <w:abstractNum w:abstractNumId="6">
     <w:nsid w:val="097B54DE"/>
     <w:multiLevelType w:val="hybridMultilevel"/>
     <w:tmpl w:val="A9CCA72C"/>
@@ -43074,7 +43379,7 @@
       </w:pPr>
     </w:lvl>
   </w:abstractNum>
-  <w:abstractNum w:abstractNumId="6">
+  <w:abstractNum w:abstractNumId="7">
     <w:nsid w:val="09C8691A"/>
     <w:multiLevelType w:val="hybridMultilevel"/>
     <w:tmpl w:val="A9CCA72C"/>
@@ -43163,7 +43468,7 @@
       </w:pPr>
     </w:lvl>
   </w:abstractNum>
-  <w:abstractNum w:abstractNumId="7">
+  <w:abstractNum w:abstractNumId="8">
     <w:nsid w:val="0C693F89"/>
     <w:multiLevelType w:val="hybridMultilevel"/>
     <w:tmpl w:val="47E8F3F8"/>
@@ -43249,7 +43554,7 @@
       </w:pPr>
     </w:lvl>
   </w:abstractNum>
-  <w:abstractNum w:abstractNumId="8">
+  <w:abstractNum w:abstractNumId="9">
     <w:nsid w:val="0E2E2746"/>
     <w:multiLevelType w:val="hybridMultilevel"/>
     <w:tmpl w:val="A9CCA72C"/>
@@ -43338,7 +43643,7 @@
       </w:pPr>
     </w:lvl>
   </w:abstractNum>
-  <w:abstractNum w:abstractNumId="9">
+  <w:abstractNum w:abstractNumId="10">
     <w:nsid w:val="11896A4D"/>
     <w:multiLevelType w:val="hybridMultilevel"/>
     <w:tmpl w:val="A9CCA72C"/>
@@ -43427,7 +43732,7 @@
       </w:pPr>
     </w:lvl>
   </w:abstractNum>
-  <w:abstractNum w:abstractNumId="10">
+  <w:abstractNum w:abstractNumId="11">
     <w:nsid w:val="11E2444E"/>
     <w:multiLevelType w:val="hybridMultilevel"/>
     <w:tmpl w:val="A9CCA72C"/>
@@ -43516,7 +43821,7 @@
       </w:pPr>
     </w:lvl>
   </w:abstractNum>
-  <w:abstractNum w:abstractNumId="11">
+  <w:abstractNum w:abstractNumId="12">
     <w:nsid w:val="1537159E"/>
     <w:multiLevelType w:val="hybridMultilevel"/>
     <w:tmpl w:val="3834A652"/>
@@ -43605,7 +43910,7 @@
       </w:pPr>
     </w:lvl>
   </w:abstractNum>
-  <w:abstractNum w:abstractNumId="12">
+  <w:abstractNum w:abstractNumId="13">
     <w:nsid w:val="15F345ED"/>
     <w:multiLevelType w:val="hybridMultilevel"/>
     <w:tmpl w:val="A9CCA72C"/>
@@ -43694,7 +43999,7 @@
       </w:pPr>
     </w:lvl>
   </w:abstractNum>
-  <w:abstractNum w:abstractNumId="13">
+  <w:abstractNum w:abstractNumId="14">
     <w:nsid w:val="17875D61"/>
     <w:multiLevelType w:val="hybridMultilevel"/>
     <w:tmpl w:val="A9CCA72C"/>
@@ -43783,7 +44088,7 @@
       </w:pPr>
     </w:lvl>
   </w:abstractNum>
-  <w:abstractNum w:abstractNumId="14">
+  <w:abstractNum w:abstractNumId="15">
     <w:nsid w:val="18925381"/>
     <w:multiLevelType w:val="hybridMultilevel"/>
     <w:tmpl w:val="A5D205BE"/>
@@ -43869,7 +44174,7 @@
       </w:pPr>
     </w:lvl>
   </w:abstractNum>
-  <w:abstractNum w:abstractNumId="15">
+  <w:abstractNum w:abstractNumId="16">
     <w:nsid w:val="18A4008B"/>
     <w:multiLevelType w:val="hybridMultilevel"/>
     <w:tmpl w:val="A9CCA72C"/>
@@ -43958,7 +44263,7 @@
       </w:pPr>
     </w:lvl>
   </w:abstractNum>
-  <w:abstractNum w:abstractNumId="16">
+  <w:abstractNum w:abstractNumId="17">
     <w:nsid w:val="19045190"/>
     <w:multiLevelType w:val="hybridMultilevel"/>
     <w:tmpl w:val="A9CCA72C"/>
@@ -44047,7 +44352,7 @@
       </w:pPr>
     </w:lvl>
   </w:abstractNum>
-  <w:abstractNum w:abstractNumId="17">
+  <w:abstractNum w:abstractNumId="18">
     <w:nsid w:val="190B76C1"/>
     <w:multiLevelType w:val="hybridMultilevel"/>
     <w:tmpl w:val="A9CCA72C"/>
@@ -44136,7 +44441,7 @@
       </w:pPr>
     </w:lvl>
   </w:abstractNum>
-  <w:abstractNum w:abstractNumId="18">
+  <w:abstractNum w:abstractNumId="19">
     <w:nsid w:val="1B4551CF"/>
     <w:multiLevelType w:val="hybridMultilevel"/>
     <w:tmpl w:val="A9CCA72C"/>
@@ -44225,7 +44530,7 @@
       </w:pPr>
     </w:lvl>
   </w:abstractNum>
-  <w:abstractNum w:abstractNumId="19">
+  <w:abstractNum w:abstractNumId="20">
     <w:nsid w:val="1D6264A0"/>
     <w:multiLevelType w:val="hybridMultilevel"/>
     <w:tmpl w:val="A9CCA72C"/>
@@ -44314,7 +44619,7 @@
       </w:pPr>
     </w:lvl>
   </w:abstractNum>
-  <w:abstractNum w:abstractNumId="20">
+  <w:abstractNum w:abstractNumId="21">
     <w:nsid w:val="1DB2683D"/>
     <w:multiLevelType w:val="hybridMultilevel"/>
     <w:tmpl w:val="47E8F3F8"/>
@@ -44400,7 +44705,7 @@
       </w:pPr>
     </w:lvl>
   </w:abstractNum>
-  <w:abstractNum w:abstractNumId="21">
+  <w:abstractNum w:abstractNumId="22">
     <w:nsid w:val="23541732"/>
     <w:multiLevelType w:val="hybridMultilevel"/>
     <w:tmpl w:val="A5D205BE"/>
@@ -44486,7 +44791,7 @@
       </w:pPr>
     </w:lvl>
   </w:abstractNum>
-  <w:abstractNum w:abstractNumId="22">
+  <w:abstractNum w:abstractNumId="23">
     <w:nsid w:val="24283CC2"/>
     <w:multiLevelType w:val="hybridMultilevel"/>
     <w:tmpl w:val="A9CCA72C"/>
@@ -44575,7 +44880,7 @@
       </w:pPr>
     </w:lvl>
   </w:abstractNum>
-  <w:abstractNum w:abstractNumId="23">
+  <w:abstractNum w:abstractNumId="24">
     <w:nsid w:val="25252DEB"/>
     <w:multiLevelType w:val="hybridMultilevel"/>
     <w:tmpl w:val="A9CCA72C"/>
@@ -44664,7 +44969,7 @@
       </w:pPr>
     </w:lvl>
   </w:abstractNum>
-  <w:abstractNum w:abstractNumId="24">
+  <w:abstractNum w:abstractNumId="25">
     <w:nsid w:val="27911A8F"/>
     <w:multiLevelType w:val="hybridMultilevel"/>
     <w:tmpl w:val="A9CCA72C"/>
@@ -44753,7 +45058,7 @@
       </w:pPr>
     </w:lvl>
   </w:abstractNum>
-  <w:abstractNum w:abstractNumId="25">
+  <w:abstractNum w:abstractNumId="26">
     <w:nsid w:val="29474389"/>
     <w:multiLevelType w:val="hybridMultilevel"/>
     <w:tmpl w:val="A9CCA72C"/>
@@ -44842,7 +45147,7 @@
       </w:pPr>
     </w:lvl>
   </w:abstractNum>
-  <w:abstractNum w:abstractNumId="26">
+  <w:abstractNum w:abstractNumId="27">
     <w:nsid w:val="2B5A4E59"/>
     <w:multiLevelType w:val="multilevel"/>
     <w:tmpl w:val="2EB2EB58"/>
@@ -44955,7 +45260,7 @@
       </w:rPr>
     </w:lvl>
   </w:abstractNum>
-  <w:abstractNum w:abstractNumId="27">
+  <w:abstractNum w:abstractNumId="28">
     <w:nsid w:val="2CEC0A77"/>
     <w:multiLevelType w:val="multilevel"/>
     <w:tmpl w:val="0409001D"/>
@@ -45041,7 +45346,7 @@
       </w:pPr>
     </w:lvl>
   </w:abstractNum>
-  <w:abstractNum w:abstractNumId="28">
+  <w:abstractNum w:abstractNumId="29">
     <w:nsid w:val="307D613B"/>
     <w:multiLevelType w:val="multilevel"/>
     <w:tmpl w:val="0409001D"/>
@@ -45127,7 +45432,7 @@
       </w:pPr>
     </w:lvl>
   </w:abstractNum>
-  <w:abstractNum w:abstractNumId="29">
+  <w:abstractNum w:abstractNumId="30">
     <w:nsid w:val="31AB2F92"/>
     <w:multiLevelType w:val="hybridMultilevel"/>
     <w:tmpl w:val="A5D205BE"/>
@@ -45213,7 +45518,7 @@
       </w:pPr>
     </w:lvl>
   </w:abstractNum>
-  <w:abstractNum w:abstractNumId="30">
+  <w:abstractNum w:abstractNumId="31">
     <w:nsid w:val="32FF19E1"/>
     <w:multiLevelType w:val="multilevel"/>
     <w:tmpl w:val="0409001D"/>
@@ -45299,7 +45604,7 @@
       </w:pPr>
     </w:lvl>
   </w:abstractNum>
-  <w:abstractNum w:abstractNumId="31">
+  <w:abstractNum w:abstractNumId="32">
     <w:nsid w:val="335E600F"/>
     <w:multiLevelType w:val="hybridMultilevel"/>
     <w:tmpl w:val="5742D8E4"/>
@@ -45388,7 +45693,7 @@
       </w:pPr>
     </w:lvl>
   </w:abstractNum>
-  <w:abstractNum w:abstractNumId="32">
+  <w:abstractNum w:abstractNumId="33">
     <w:nsid w:val="3A354C31"/>
     <w:multiLevelType w:val="hybridMultilevel"/>
     <w:tmpl w:val="A9CCA72C"/>
@@ -45477,7 +45782,7 @@
       </w:pPr>
     </w:lvl>
   </w:abstractNum>
-  <w:abstractNum w:abstractNumId="33">
+  <w:abstractNum w:abstractNumId="34">
     <w:nsid w:val="3B317EA0"/>
     <w:multiLevelType w:val="hybridMultilevel"/>
     <w:tmpl w:val="A5D205BE"/>
@@ -45563,7 +45868,7 @@
       </w:pPr>
     </w:lvl>
   </w:abstractNum>
-  <w:abstractNum w:abstractNumId="34">
+  <w:abstractNum w:abstractNumId="35">
     <w:nsid w:val="3FD33362"/>
     <w:multiLevelType w:val="hybridMultilevel"/>
     <w:tmpl w:val="A9CCA72C"/>
@@ -45652,7 +45957,7 @@
       </w:pPr>
     </w:lvl>
   </w:abstractNum>
-  <w:abstractNum w:abstractNumId="35">
+  <w:abstractNum w:abstractNumId="36">
     <w:nsid w:val="3FE57BF9"/>
     <w:multiLevelType w:val="hybridMultilevel"/>
     <w:tmpl w:val="A9CCA72C"/>
@@ -45741,7 +46046,7 @@
       </w:pPr>
     </w:lvl>
   </w:abstractNum>
-  <w:abstractNum w:abstractNumId="36">
+  <w:abstractNum w:abstractNumId="37">
     <w:nsid w:val="406C2788"/>
     <w:multiLevelType w:val="multilevel"/>
     <w:tmpl w:val="0409001D"/>
@@ -45827,7 +46132,7 @@
       </w:pPr>
     </w:lvl>
   </w:abstractNum>
-  <w:abstractNum w:abstractNumId="37">
+  <w:abstractNum w:abstractNumId="38">
     <w:nsid w:val="40DA3874"/>
     <w:multiLevelType w:val="multilevel"/>
     <w:tmpl w:val="0409001D"/>
@@ -45913,7 +46218,7 @@
       </w:pPr>
     </w:lvl>
   </w:abstractNum>
-  <w:abstractNum w:abstractNumId="38">
+  <w:abstractNum w:abstractNumId="39">
     <w:nsid w:val="424F05F8"/>
     <w:multiLevelType w:val="hybridMultilevel"/>
     <w:tmpl w:val="A9CCA72C"/>
@@ -46002,7 +46307,7 @@
       </w:pPr>
     </w:lvl>
   </w:abstractNum>
-  <w:abstractNum w:abstractNumId="39">
+  <w:abstractNum w:abstractNumId="40">
     <w:nsid w:val="44721868"/>
     <w:multiLevelType w:val="hybridMultilevel"/>
     <w:tmpl w:val="A9CCA72C"/>
@@ -46091,7 +46396,7 @@
       </w:pPr>
     </w:lvl>
   </w:abstractNum>
-  <w:abstractNum w:abstractNumId="40">
+  <w:abstractNum w:abstractNumId="41">
     <w:nsid w:val="4492564F"/>
     <w:multiLevelType w:val="multilevel"/>
     <w:tmpl w:val="46A8150A"/>
@@ -46177,7 +46482,7 @@
       </w:pPr>
     </w:lvl>
   </w:abstractNum>
-  <w:abstractNum w:abstractNumId="41">
+  <w:abstractNum w:abstractNumId="42">
     <w:nsid w:val="46A031B4"/>
     <w:multiLevelType w:val="hybridMultilevel"/>
     <w:tmpl w:val="A9CCA72C"/>
@@ -46266,7 +46571,7 @@
       </w:pPr>
     </w:lvl>
   </w:abstractNum>
-  <w:abstractNum w:abstractNumId="42">
+  <w:abstractNum w:abstractNumId="43">
     <w:nsid w:val="4BA827A0"/>
     <w:multiLevelType w:val="hybridMultilevel"/>
     <w:tmpl w:val="A9CCA72C"/>
@@ -46355,7 +46660,7 @@
       </w:pPr>
     </w:lvl>
   </w:abstractNum>
-  <w:abstractNum w:abstractNumId="43">
+  <w:abstractNum w:abstractNumId="44">
     <w:nsid w:val="4CFF1285"/>
     <w:multiLevelType w:val="hybridMultilevel"/>
     <w:tmpl w:val="A9CCA72C"/>
@@ -46444,7 +46749,7 @@
       </w:pPr>
     </w:lvl>
   </w:abstractNum>
-  <w:abstractNum w:abstractNumId="44">
+  <w:abstractNum w:abstractNumId="45">
     <w:nsid w:val="52140800"/>
     <w:multiLevelType w:val="hybridMultilevel"/>
     <w:tmpl w:val="A9CCA72C"/>
@@ -46533,7 +46838,7 @@
       </w:pPr>
     </w:lvl>
   </w:abstractNum>
-  <w:abstractNum w:abstractNumId="45">
+  <w:abstractNum w:abstractNumId="46">
     <w:nsid w:val="56901F79"/>
     <w:multiLevelType w:val="multilevel"/>
     <w:tmpl w:val="0409001D"/>
@@ -46619,7 +46924,96 @@
       </w:pPr>
     </w:lvl>
   </w:abstractNum>
-  <w:abstractNum w:abstractNumId="46">
+  <w:abstractNum w:abstractNumId="47">
+    <w:nsid w:val="56F00CE4"/>
+    <w:multiLevelType w:val="hybridMultilevel"/>
+    <w:tmpl w:val="3B64D3F2"/>
+    <w:lvl w:ilvl="0" w:tplc="14EC15C2">
+      <w:start w:val="1"/>
+      <w:numFmt w:val="decimal"/>
+      <w:lvlText w:val="%1、"/>
+      <w:lvlJc w:val="left"/>
+      <w:pPr>
+        <w:ind w:left="360" w:hanging="360"/>
+      </w:pPr>
+      <w:rPr>
+        <w:rFonts w:hint="default"/>
+      </w:rPr>
+    </w:lvl>
+    <w:lvl w:ilvl="1" w:tplc="04090019" w:tentative="1">
+      <w:start w:val="1"/>
+      <w:numFmt w:val="lowerLetter"/>
+      <w:lvlText w:val="%2)"/>
+      <w:lvlJc w:val="left"/>
+      <w:pPr>
+        <w:ind w:left="840" w:hanging="420"/>
+      </w:pPr>
+    </w:lvl>
+    <w:lvl w:ilvl="2" w:tplc="0409001B" w:tentative="1">
+      <w:start w:val="1"/>
+      <w:numFmt w:val="lowerRoman"/>
+      <w:lvlText w:val="%3."/>
+      <w:lvlJc w:val="right"/>
+      <w:pPr>
+        <w:ind w:left="1260" w:hanging="420"/>
+      </w:pPr>
+    </w:lvl>
+    <w:lvl w:ilvl="3" w:tplc="0409000F" w:tentative="1">
+      <w:start w:val="1"/>
+      <w:numFmt w:val="decimal"/>
+      <w:lvlText w:val="%4."/>
+      <w:lvlJc w:val="left"/>
+      <w:pPr>
+        <w:ind w:left="1680" w:hanging="420"/>
+      </w:pPr>
+    </w:lvl>
+    <w:lvl w:ilvl="4" w:tplc="04090019" w:tentative="1">
+      <w:start w:val="1"/>
+      <w:numFmt w:val="lowerLetter"/>
+      <w:lvlText w:val="%5)"/>
+      <w:lvlJc w:val="left"/>
+      <w:pPr>
+        <w:ind w:left="2100" w:hanging="420"/>
+      </w:pPr>
+    </w:lvl>
+    <w:lvl w:ilvl="5" w:tplc="0409001B" w:tentative="1">
+      <w:start w:val="1"/>
+      <w:numFmt w:val="lowerRoman"/>
+      <w:lvlText w:val="%6."/>
+      <w:lvlJc w:val="right"/>
+      <w:pPr>
+        <w:ind w:left="2520" w:hanging="420"/>
+      </w:pPr>
+    </w:lvl>
+    <w:lvl w:ilvl="6" w:tplc="0409000F" w:tentative="1">
+      <w:start w:val="1"/>
+      <w:numFmt w:val="decimal"/>
+      <w:lvlText w:val="%7."/>
+      <w:lvlJc w:val="left"/>
+      <w:pPr>
+        <w:ind w:left="2940" w:hanging="420"/>
+      </w:pPr>
+    </w:lvl>
+    <w:lvl w:ilvl="7" w:tplc="04090019" w:tentative="1">
+      <w:start w:val="1"/>
+      <w:numFmt w:val="lowerLetter"/>
+      <w:lvlText w:val="%8)"/>
+      <w:lvlJc w:val="left"/>
+      <w:pPr>
+        <w:ind w:left="3360" w:hanging="420"/>
+      </w:pPr>
+    </w:lvl>
+    <w:lvl w:ilvl="8" w:tplc="0409001B" w:tentative="1">
+      <w:start w:val="1"/>
+      <w:numFmt w:val="lowerRoman"/>
+      <w:lvlText w:val="%9."/>
+      <w:lvlJc w:val="right"/>
+      <w:pPr>
+        <w:ind w:left="3780" w:hanging="420"/>
+      </w:pPr>
+    </w:lvl>
+  </w:abstractNum>
+  <w:abstractNum w:abstractNumId="48">
     <w:nsid w:val="61E730D6"/>
     <w:multiLevelType w:val="hybridMultilevel"/>
     <w:tmpl w:val="A9CCA72C"/>
@@ -46708,7 +47102,7 @@
       </w:pPr>
     </w:lvl>
   </w:abstractNum>
-  <w:abstractNum w:abstractNumId="47">
+  <w:abstractNum w:abstractNumId="49">
     <w:nsid w:val="65C74B05"/>
     <w:multiLevelType w:val="hybridMultilevel"/>
     <w:tmpl w:val="A9CCA72C"/>
@@ -46797,7 +47191,7 @@
       </w:pPr>
     </w:lvl>
   </w:abstractNum>
-  <w:abstractNum w:abstractNumId="48">
+  <w:abstractNum w:abstractNumId="50">
     <w:nsid w:val="65DB5AA3"/>
     <w:multiLevelType w:val="multilevel"/>
     <w:tmpl w:val="95123D0C"/>
@@ -46883,7 +47277,7 @@
       </w:pPr>
     </w:lvl>
   </w:abstractNum>
-  <w:abstractNum w:abstractNumId="49">
+  <w:abstractNum w:abstractNumId="51">
     <w:nsid w:val="67F01E14"/>
     <w:multiLevelType w:val="hybridMultilevel"/>
     <w:tmpl w:val="A9CCA72C"/>
@@ -46972,7 +47366,7 @@
       </w:pPr>
     </w:lvl>
   </w:abstractNum>
-  <w:abstractNum w:abstractNumId="50">
+  <w:abstractNum w:abstractNumId="52">
     <w:nsid w:val="68026B6A"/>
     <w:multiLevelType w:val="hybridMultilevel"/>
     <w:tmpl w:val="CE86632C"/>
@@ -47058,7 +47452,7 @@
       </w:pPr>
     </w:lvl>
   </w:abstractNum>
-  <w:abstractNum w:abstractNumId="51">
+  <w:abstractNum w:abstractNumId="53">
     <w:nsid w:val="6D5D4B9A"/>
     <w:multiLevelType w:val="multilevel"/>
     <w:tmpl w:val="2EB2EB58"/>
@@ -47171,7 +47565,7 @@
       </w:rPr>
     </w:lvl>
   </w:abstractNum>
-  <w:abstractNum w:abstractNumId="52">
+  <w:abstractNum w:abstractNumId="54">
     <w:nsid w:val="77780E47"/>
     <w:multiLevelType w:val="hybridMultilevel"/>
     <w:tmpl w:val="A5D205BE"/>
@@ -47257,7 +47651,7 @@
       </w:pPr>
     </w:lvl>
   </w:abstractNum>
-  <w:abstractNum w:abstractNumId="53">
+  <w:abstractNum w:abstractNumId="55">
     <w:nsid w:val="7E9154C5"/>
     <w:multiLevelType w:val="hybridMultilevel"/>
     <w:tmpl w:val="A9CCA72C"/>
@@ -47346,7 +47740,7 @@
       </w:pPr>
     </w:lvl>
   </w:abstractNum>
-  <w:abstractNum w:abstractNumId="54">
+  <w:abstractNum w:abstractNumId="56">
     <w:nsid w:val="7EE867FD"/>
     <w:multiLevelType w:val="hybridMultilevel"/>
     <w:tmpl w:val="A9CCA72C"/>
@@ -47435,7 +47829,7 @@
       </w:pPr>
     </w:lvl>
   </w:abstractNum>
-  <w:abstractNum w:abstractNumId="55">
+  <w:abstractNum w:abstractNumId="57">
     <w:nsid w:val="7EEB4E75"/>
     <w:multiLevelType w:val="hybridMultilevel"/>
     <w:tmpl w:val="A9CCA72C"/>
@@ -47525,172 +47919,178 @@
     </w:lvl>
   </w:abstractNum>
   <w:num w:numId="1">
-    <w:abstractNumId w:val="45"/>
+    <w:abstractNumId w:val="46"/>
   </w:num>
   <w:num w:numId="2">
+    <w:abstractNumId w:val="52"/>
+  </w:num>
+  <w:num w:numId="3">
+    <w:abstractNumId w:val="31"/>
+  </w:num>
+  <w:num w:numId="4">
+    <w:abstractNumId w:val="38"/>
+  </w:num>
+  <w:num w:numId="5">
+    <w:abstractNumId w:val="12"/>
+  </w:num>
+  <w:num w:numId="6">
+    <w:abstractNumId w:val="37"/>
+  </w:num>
+  <w:num w:numId="7">
+    <w:abstractNumId w:val="29"/>
+  </w:num>
+  <w:num w:numId="8">
+    <w:abstractNumId w:val="28"/>
+  </w:num>
+  <w:num w:numId="9">
+    <w:abstractNumId w:val="53"/>
+  </w:num>
+  <w:num w:numId="10">
+    <w:abstractNumId w:val="41"/>
+  </w:num>
+  <w:num w:numId="11">
+    <w:abstractNumId w:val="27"/>
+  </w:num>
+  <w:num w:numId="12">
     <w:abstractNumId w:val="50"/>
   </w:num>
-  <w:num w:numId="3">
-    <w:abstractNumId w:val="30"/>
+  <w:num w:numId="13">
+    <w:abstractNumId w:val="21"/>
   </w:num>
-  <w:num w:numId="4">
-    <w:abstractNumId w:val="37"/>
+  <w:num w:numId="14">
+    <w:abstractNumId w:val="32"/>
   </w:num>
-  <w:num w:numId="5">
-    <w:abstractNumId w:val="11"/>
+  <w:num w:numId="15">
+    <w:abstractNumId w:val="16"/>
   </w:num>
-  <w:num w:numId="6">
-    <w:abstractNumId w:val="36"/>
+  <w:num w:numId="16">
+    <w:abstractNumId w:val="23"/>
   </w:num>
-  <w:num w:numId="7">
-    <w:abstractNumId w:val="28"/>
+  <w:num w:numId="17">
+    <w:abstractNumId w:val="42"/>
   </w:num>
-  <w:num w:numId="8">
-    <w:abstractNumId w:val="27"/>
+  <w:num w:numId="18">
+    <w:abstractNumId w:val="10"/>
   </w:num>
-  <w:num w:numId="9">
-    <w:abstractNumId w:val="51"/>
-  </w:num>
-  <w:num w:numId="10">
-    <w:abstractNumId w:val="40"/>
-  </w:num>
-  <w:num w:numId="11">
-    <w:abstractNumId w:val="26"/>
-  </w:num>
-  <w:num w:numId="12">
-    <w:abstractNumId w:val="48"/>
-  </w:num>
-  <w:num w:numId="13">
+  <w:num w:numId="19">
     <w:abstractNumId w:val="20"/>
   </w:num>
-  <w:num w:numId="14">
-    <w:abstractNumId w:val="31"/>
-  </w:num>
-  <w:num w:numId="15">
-    <w:abstractNumId w:val="15"/>
-  </w:num>
-  <w:num w:numId="16">
-    <w:abstractNumId w:val="22"/>
-  </w:num>
-  <w:num w:numId="17">
-    <w:abstractNumId w:val="41"/>
-  </w:num>
-  <w:num w:numId="18">
+  <w:num w:numId="20">
     <w:abstractNumId w:val="9"/>
   </w:num>
-  <w:num w:numId="19">
-    <w:abstractNumId w:val="19"/>
-  </w:num>
-  <w:num w:numId="20">
-    <w:abstractNumId w:val="8"/>
-  </w:num>
   <w:num w:numId="21">
-    <w:abstractNumId w:val="4"/>
+    <w:abstractNumId w:val="5"/>
   </w:num>
   <w:num w:numId="22">
-    <w:abstractNumId w:val="5"/>
+    <w:abstractNumId w:val="6"/>
   </w:num>
   <w:num w:numId="23">
-    <w:abstractNumId w:val="2"/>
+    <w:abstractNumId w:val="3"/>
   </w:num>
   <w:num w:numId="24">
     <w:abstractNumId w:val="1"/>
   </w:num>
   <w:num w:numId="25">
+    <w:abstractNumId w:val="57"/>
+  </w:num>
+  <w:num w:numId="26">
+    <w:abstractNumId w:val="25"/>
+  </w:num>
+  <w:num w:numId="27">
+    <w:abstractNumId w:val="24"/>
+  </w:num>
+  <w:num w:numId="28">
+    <w:abstractNumId w:val="43"/>
+  </w:num>
+  <w:num w:numId="29">
+    <w:abstractNumId w:val="8"/>
+  </w:num>
+  <w:num w:numId="30">
+    <w:abstractNumId w:val="4"/>
+  </w:num>
+  <w:num w:numId="31">
+    <w:abstractNumId w:val="18"/>
+  </w:num>
+  <w:num w:numId="32">
     <w:abstractNumId w:val="55"/>
   </w:num>
-  <w:num w:numId="26">
-    <w:abstractNumId w:val="24"/>
+  <w:num w:numId="33">
+    <w:abstractNumId w:val="48"/>
   </w:num>
-  <w:num w:numId="27">
-    <w:abstractNumId w:val="23"/>
+  <w:num w:numId="34">
+    <w:abstractNumId w:val="36"/>
   </w:num>
-  <w:num w:numId="28">
-    <w:abstractNumId w:val="42"/>
+  <w:num w:numId="35">
+    <w:abstractNumId w:val="49"/>
   </w:num>
-  <w:num w:numId="29">
+  <w:num w:numId="36">
+    <w:abstractNumId w:val="51"/>
+  </w:num>
+  <w:num w:numId="37">
     <w:abstractNumId w:val="7"/>
   </w:num>
-  <w:num w:numId="30">
-    <w:abstractNumId w:val="3"/>
-  </w:num>
-  <w:num w:numId="31">
+  <w:num w:numId="38">
     <w:abstractNumId w:val="17"/>
   </w:num>
-  <w:num w:numId="32">
-    <w:abstractNumId w:val="53"/>
+  <w:num w:numId="39">
+    <w:abstractNumId w:val="33"/>
   </w:num>
-  <w:num w:numId="33">
-    <w:abstractNumId w:val="46"/>
+  <w:num w:numId="40">
+    <w:abstractNumId w:val="13"/>
   </w:num>
-  <w:num w:numId="34">
+  <w:num w:numId="41">
+    <w:abstractNumId w:val="11"/>
+  </w:num>
+  <w:num w:numId="42">
+    <w:abstractNumId w:val="39"/>
+  </w:num>
+  <w:num w:numId="43">
+    <w:abstractNumId w:val="14"/>
+  </w:num>
+  <w:num w:numId="44">
+    <w:abstractNumId w:val="15"/>
+  </w:num>
+  <w:num w:numId="45">
     <w:abstractNumId w:val="35"/>
   </w:num>
-  <w:num w:numId="35">
-    <w:abstractNumId w:val="47"/>
+  <w:num w:numId="46">
+    <w:abstractNumId w:val="45"/>
   </w:num>
-  <w:num w:numId="36">
-    <w:abstractNumId w:val="49"/>
+  <w:num w:numId="47">
+    <w:abstractNumId w:val="30"/>
   </w:num>
-  <w:num w:numId="37">
-    <w:abstractNumId w:val="6"/>
+  <w:num w:numId="48">
+    <w:abstractNumId w:val="22"/>
   </w:num>
-  <w:num w:numId="38">
-    <w:abstractNumId w:val="16"/>
-  </w:num>
-  <w:num w:numId="39">
-    <w:abstractNumId w:val="32"/>
-  </w:num>
-  <w:num w:numId="40">
-    <w:abstractNumId w:val="12"/>
-  </w:num>
-  <w:num w:numId="41">
-    <w:abstractNumId w:val="10"/>
-  </w:num>
-  <w:num w:numId="42">
-    <w:abstractNumId w:val="38"/>
-  </w:num>
-  <w:num w:numId="43">
-    <w:abstractNumId w:val="13"/>
-  </w:num>
-  <w:num w:numId="44">
-    <w:abstractNumId w:val="14"/>
-  </w:num>
-  <w:num w:numId="45">
-    <w:abstractNumId w:val="34"/>
-  </w:num>
-  <w:num w:numId="46">
+  <w:num w:numId="49">
     <w:abstractNumId w:val="44"/>
   </w:num>
-  <w:num w:numId="47">
-    <w:abstractNumId w:val="29"/>
+  <w:num w:numId="50">
+    <w:abstractNumId w:val="56"/>
   </w:num>
-  <w:num w:numId="48">
-    <w:abstractNumId w:val="21"/>
-  </w:num>
-  <w:num w:numId="49">
-    <w:abstractNumId w:val="43"/>
-  </w:num>
-  <w:num w:numId="50">
+  <w:num w:numId="51">
     <w:abstractNumId w:val="54"/>
   </w:num>
-  <w:num w:numId="51">
-    <w:abstractNumId w:val="52"/>
-  </w:num>
   <w:num w:numId="52">
-    <w:abstractNumId w:val="18"/>
+    <w:abstractNumId w:val="19"/>
   </w:num>
   <w:num w:numId="53">
-    <w:abstractNumId w:val="33"/>
+    <w:abstractNumId w:val="34"/>
   </w:num>
   <w:num w:numId="54">
     <w:abstractNumId w:val="0"/>
   </w:num>
   <w:num w:numId="55">
-    <w:abstractNumId w:val="25"/>
+    <w:abstractNumId w:val="26"/>
   </w:num>
   <w:num w:numId="56">
-    <w:abstractNumId w:val="39"/>
+    <w:abstractNumId w:val="40"/>
+  </w:num>
+  <w:num w:numId="57">
+    <w:abstractNumId w:val="47"/>
+  </w:num>
+  <w:num w:numId="58">
+    <w:abstractNumId w:val="2"/>
   </w:num>
   <w:numIdMacAtCleanup w:val="50"/>
 </w:numbering>
@@ -48975,7 +49375,7 @@
 </file>
 
 <file path=customXml/itemProps1.xml><?xml version="1.0" encoding="utf-8"?>
-<ds:datastoreItem xmlns:ds="http://schemas.openxmlformats.org/officeDocument/2006/customXml" ds:itemID="{760D6D7C-CDB1-4904-B355-92138EA80244}">
+<ds:datastoreItem xmlns:ds="http://schemas.openxmlformats.org/officeDocument/2006/customXml" ds:itemID="{1E3DE68B-6782-44D5-94E7-5DAE70F8C191}">
   <ds:schemaRefs>
     <ds:schemaRef ds:uri="http://schemas.openxmlformats.org/officeDocument/2006/bibliography"/>
   </ds:schemaRefs>

</xml_diff>